<commit_message>
Retirada a parte do JAVA e atualizado o sumário.
</commit_message>
<xml_diff>
--- a/Docs/TCC.docx
+++ b/Docs/TCC.docx
@@ -871,7 +871,43 @@
         <w:rPr>
           <w:rFonts w:ascii="Arial" w:hAnsi="Arial"/>
         </w:rPr>
-        <w:t>fia apresentada à Banca Examinadora do Centro Universitário das Faculdades Metropolitanas Unidas, como exigência parcial para a obtenção de título de Graduação em Engenharia Civil sob a orientação do Professor Ricardo Alexandre Carmona.</w:t>
+        <w:t xml:space="preserve">fia apresentada à Banca Examinadora do Centro Universitário das Faculdades Metropolitanas Unidas, como exigência parcial para a obtenção de título de Graduação em Engenharia </w:t>
+      </w:r>
+      <w:r>
+        <w:rPr>
+          <w:rFonts w:ascii="Arial" w:hAnsi="Arial"/>
+        </w:rPr>
+        <w:t>Elétrica sob a orientação da</w:t>
+      </w:r>
+      <w:r>
+        <w:rPr>
+          <w:rFonts w:ascii="Arial" w:hAnsi="Arial"/>
+        </w:rPr>
+        <w:t xml:space="preserve"> Professor</w:t>
+      </w:r>
+      <w:r>
+        <w:rPr>
+          <w:rFonts w:ascii="Arial" w:hAnsi="Arial"/>
+        </w:rPr>
+        <w:t>a</w:t>
+      </w:r>
+      <w:r>
+        <w:rPr>
+          <w:rFonts w:ascii="Arial" w:hAnsi="Arial"/>
+        </w:rPr>
+        <w:t xml:space="preserve"> </w:t>
+      </w:r>
+      <w:r>
+        <w:rPr>
+          <w:rFonts w:ascii="Arial" w:hAnsi="Arial"/>
+        </w:rPr>
+        <w:t>Anneliese de Oliveira Lozada</w:t>
+      </w:r>
+      <w:r>
+        <w:rPr>
+          <w:rFonts w:ascii="Arial" w:hAnsi="Arial"/>
+        </w:rPr>
+        <w:t>.</w:t>
       </w:r>
     </w:p>
     <w:p>
@@ -967,6 +1003,12 @@
           <w:rFonts w:ascii="Arial" w:hAnsi="Arial"/>
         </w:rPr>
         <w:t>SÃO PAULO</w:t>
+      </w:r>
+      <w:r>
+        <w:rPr>
+          <w:rFonts w:ascii="Arial" w:hAnsi="Arial"/>
+        </w:rPr>
+        <w:tab/>
       </w:r>
     </w:p>
     <w:p>
@@ -1141,8 +1183,6 @@
         </w:rPr>
         <w:t>via</w:t>
       </w:r>
-      <w:bookmarkStart w:id="0" w:name="_GoBack"/>
-      <w:bookmarkEnd w:id="0"/>
       <w:r>
         <w:rPr>
           <w:rFonts w:ascii="Arial" w:hAnsi="Arial"/>
@@ -1213,13 +1253,49 @@
         <w:rPr>
           <w:rFonts w:ascii="Arial" w:hAnsi="Arial"/>
         </w:rPr>
-        <w:t>______</w:t>
-      </w:r>
-      <w:r>
-        <w:rPr>
-          <w:rFonts w:ascii="Arial" w:hAnsi="Arial"/>
-        </w:rPr>
-        <w:t xml:space="preserve"> sob a orientação do Professor Ricardo Alexandre Carmona.</w:t>
+        <w:t>Elétrica</w:t>
+      </w:r>
+      <w:r>
+        <w:rPr>
+          <w:rFonts w:ascii="Arial" w:hAnsi="Arial"/>
+        </w:rPr>
+        <w:t xml:space="preserve"> sob a orientação d</w:t>
+      </w:r>
+      <w:r>
+        <w:rPr>
+          <w:rFonts w:ascii="Arial" w:hAnsi="Arial"/>
+        </w:rPr>
+        <w:t>a</w:t>
+      </w:r>
+      <w:r>
+        <w:rPr>
+          <w:rFonts w:ascii="Arial" w:hAnsi="Arial"/>
+        </w:rPr>
+        <w:t xml:space="preserve"> Professor</w:t>
+      </w:r>
+      <w:r>
+        <w:rPr>
+          <w:rFonts w:ascii="Arial" w:hAnsi="Arial"/>
+        </w:rPr>
+        <w:t>a</w:t>
+      </w:r>
+      <w:r>
+        <w:rPr>
+          <w:rFonts w:ascii="Arial" w:hAnsi="Arial"/>
+        </w:rPr>
+        <w:t xml:space="preserve"> </w:t>
+      </w:r>
+      <w:r>
+        <w:rPr>
+          <w:rFonts w:ascii="Arial" w:hAnsi="Arial"/>
+        </w:rPr>
+        <w:t>Anneliese de Oliveira Lozada</w:t>
+      </w:r>
+      <w:r>
+        <w:rPr>
+          <w:rFonts w:ascii="Arial" w:hAnsi="Arial"/>
+        </w:rPr>
+        <w:t>.</w:t>
       </w:r>
     </w:p>
     <w:p>
@@ -1276,7 +1352,13 @@
         <w:rPr>
           <w:rFonts w:ascii="Arial" w:hAnsi="Arial"/>
         </w:rPr>
-        <w:t>XX/12/2016</w:t>
+        <w:t>__</w:t>
+      </w:r>
+      <w:r>
+        <w:rPr>
+          <w:rFonts w:ascii="Arial" w:hAnsi="Arial"/>
+        </w:rPr>
+        <w:t>/12/2016</w:t>
       </w:r>
     </w:p>
     <w:p>
@@ -1349,7 +1431,19 @@
         <w:rPr>
           <w:rFonts w:ascii="Arial" w:hAnsi="Arial"/>
         </w:rPr>
-        <w:t>Prof. Ms. Ricardo Alexandre Carmona</w:t>
+        <w:t>Prof</w:t>
+      </w:r>
+      <w:r>
+        <w:rPr>
+          <w:rFonts w:ascii="Arial" w:hAnsi="Arial"/>
+        </w:rPr>
+        <w:t>a</w:t>
+      </w:r>
+      <w:r>
+        <w:rPr>
+          <w:rFonts w:ascii="Arial" w:hAnsi="Arial"/>
+        </w:rPr>
+        <w:t>. Ms. Ricardo Alexandre Carmona</w:t>
       </w:r>
     </w:p>
     <w:p>
@@ -2220,67 +2314,74 @@
     </w:p>
     <w:p>
       <w:pPr>
-        <w:jc w:val="both"/>
-        <w:rPr>
-          <w:rFonts w:ascii="Arial" w:hAnsi="Arial" w:cs="Arial"/>
-          <w:color w:val="000000"/>
-        </w:rPr>
-      </w:pPr>
-      <w:r>
-        <w:rPr>
-          <w:rFonts w:ascii="Arial" w:hAnsi="Arial" w:cs="Arial"/>
-        </w:rPr>
-        <w:t xml:space="preserve">Resumo é uma condensação do estudo, que deve conter: Tema ou assunto, objetivo, método e fundamentação teórica. Todos os segmentos de maior importância devem ser incluídos, constituindo-se em uma sequência de frases concisas e objetivas em </w:t>
-      </w:r>
+        <w:spacing w:line="100" w:lineRule="atLeast"/>
+        <w:jc w:val="both"/>
+        <w:rPr>
+          <w:rFonts w:ascii="Arial" w:hAnsi="Arial" w:cs="Arial"/>
+        </w:rPr>
+      </w:pPr>
+      <w:r>
+        <w:rPr>
+          <w:rFonts w:ascii="Arial" w:hAnsi="Arial" w:cs="Arial"/>
+        </w:rPr>
+        <w:t xml:space="preserve">Este artigo apresenta a aplicação da tecnologia Bluetooth presente em smartphones como ferramenta de interface do usuário com dispositivos eletrônicos, (e.g., </w:t>
+      </w:r>
+      <w:r>
+        <w:rPr>
+          <w:rFonts w:ascii="Arial" w:hAnsi="Arial" w:cs="Arial"/>
+          <w:color w:val="222222"/>
+          <w:shd w:val="clear" w:color="auto" w:fill="FFFFFF"/>
+        </w:rPr>
+        <w:t>televisores, aparelhos de som, tocadores de DVD), via Arduino.</w:t>
+      </w:r>
+      <w:r>
+        <w:rPr>
+          <w:rFonts w:ascii="Arial" w:hAnsi="Arial" w:cs="Arial"/>
+        </w:rPr>
+        <w:t xml:space="preserve"> O objetivo deste artigo é apresentar um sistema que, utilizando-se de tecnologias atuais, possa trazer comodidade ao usuário final, uma vez que a grande maioria dos aparelhos eletrônicos modernos poderão ser controlados por esse protótipo, e também trazer à tona os benefícios da automação residencial e do conceito internet das coisas. Para isto será realizado a elaboração e implementação de um dispositivo de controle universal para aparelhos eletrônicos, comandado por smartphones. Como ferramenta de auxílio será utilizada a IDE Microsoft Visual Studio para desenvolvimento das aplicações d</w:t>
+      </w:r>
+      <w:r>
+        <w:rPr>
+          <w:rFonts w:ascii="Arial" w:hAnsi="Arial" w:cs="Arial"/>
+        </w:rPr>
+        <w:t>o Arduino (C++)</w:t>
+      </w:r>
+      <w:r>
+        <w:rPr>
+          <w:rFonts w:ascii="Arial" w:hAnsi="Arial" w:cs="Arial"/>
+        </w:rPr>
+        <w:t xml:space="preserve"> em conjunto com a IDE Apple Xcode para desenvolvimento do aplicativo iOS (Swift).</w:t>
+      </w:r>
+    </w:p>
+    <w:p>
+      <w:pPr>
+        <w:spacing w:line="100" w:lineRule="atLeast"/>
+        <w:jc w:val="both"/>
+        <w:rPr>
+          <w:rFonts w:ascii="Arial" w:hAnsi="Arial" w:cs="Arial"/>
+        </w:rPr>
+      </w:pPr>
+    </w:p>
+    <w:p>
+      <w:pPr>
+        <w:spacing w:line="100" w:lineRule="atLeast"/>
+        <w:jc w:val="both"/>
+        <w:rPr>
+          <w:rFonts w:ascii="Arial" w:hAnsi="Arial" w:cs="Arial"/>
+        </w:rPr>
+      </w:pPr>
       <w:r>
         <w:rPr>
           <w:rFonts w:ascii="Arial" w:hAnsi="Arial" w:cs="Arial"/>
           <w:b/>
         </w:rPr>
-        <w:t>parágrafo único</w:t>
-      </w:r>
-      <w:r>
-        <w:rPr>
-          <w:rFonts w:ascii="Arial" w:hAnsi="Arial" w:cs="Arial"/>
-        </w:rPr>
-        <w:t>, e não de uma simples enumeração de tópicos. Deve ser redigido na terceira pessoa do singular, com o verbo na voz ativa, proporcionando ao leitor entendimento geral do estudo. O resumo não deve exceder uma página.</w:t>
-      </w:r>
-    </w:p>
-    <w:p>
-      <w:pPr>
-        <w:jc w:val="both"/>
-        <w:rPr>
-          <w:rFonts w:ascii="Arial" w:hAnsi="Arial"/>
-        </w:rPr>
-      </w:pPr>
-    </w:p>
-    <w:p>
-      <w:pPr>
-        <w:jc w:val="both"/>
-        <w:rPr>
-          <w:rFonts w:ascii="Arial" w:hAnsi="Arial"/>
-        </w:rPr>
-      </w:pPr>
-    </w:p>
-    <w:p>
-      <w:pPr>
-        <w:jc w:val="both"/>
-        <w:rPr>
-          <w:rFonts w:ascii="Arial" w:hAnsi="Arial"/>
-        </w:rPr>
-      </w:pPr>
-      <w:r>
-        <w:rPr>
-          <w:rFonts w:ascii="Arial" w:hAnsi="Arial"/>
-          <w:b/>
-        </w:rPr>
-        <w:t xml:space="preserve">Palavras-chave: </w:t>
-      </w:r>
-      <w:r>
-        <w:rPr>
-          <w:rFonts w:ascii="Arial" w:hAnsi="Arial"/>
-        </w:rPr>
-        <w:t>Escolher 3 palavras que identifique o trabalho. Pense na realização de uma busca no Google e no momento em que digita essas palavras, o seu trabalho é apresentado como resultado.</w:t>
+        <w:t>Palavras-chave:</w:t>
+      </w:r>
+      <w:r>
+        <w:rPr>
+          <w:rFonts w:ascii="Arial" w:hAnsi="Arial" w:cs="Arial"/>
+        </w:rPr>
+        <w:t xml:space="preserve"> Controle remoto universal, internet das coisas, automação residencial.</w:t>
       </w:r>
     </w:p>
     <w:p>
@@ -2370,7 +2471,6 @@
           <w:sz w:val="24"/>
           <w:lang w:val="en-US"/>
         </w:rPr>
-        <w:lastRenderedPageBreak/>
         <w:t>Abstract</w:t>
       </w:r>
     </w:p>
@@ -2384,192 +2484,86 @@
     </w:p>
     <w:p>
       <w:pPr>
-        <w:jc w:val="both"/>
-        <w:rPr>
-          <w:rFonts w:ascii="Arial" w:hAnsi="Arial" w:cs="Arial"/>
-          <w:color w:val="000000"/>
-        </w:rPr>
-      </w:pPr>
-      <w:r>
-        <w:rPr>
-          <w:rFonts w:ascii="Arial" w:hAnsi="Arial" w:cs="Arial"/>
-        </w:rPr>
-        <w:t>Mesmas regras do r</w:t>
-      </w:r>
-      <w:r>
-        <w:rPr>
-          <w:rFonts w:ascii="Arial" w:hAnsi="Arial" w:cs="Arial"/>
-        </w:rPr>
-        <w:t xml:space="preserve">esumo </w:t>
-      </w:r>
-      <w:r>
-        <w:rPr>
-          <w:rFonts w:ascii="Arial" w:hAnsi="Arial" w:cs="Arial"/>
-        </w:rPr>
-        <w:t>no vernáculo estrangeiro (Língua Inglesa)</w:t>
-      </w:r>
-      <w:r>
-        <w:rPr>
-          <w:rFonts w:ascii="Arial" w:hAnsi="Arial" w:cs="Arial"/>
+        <w:spacing w:line="100" w:lineRule="atLeast"/>
+        <w:jc w:val="both"/>
+        <w:rPr>
+          <w:rFonts w:ascii="Arial" w:hAnsi="Arial" w:cs="Arial"/>
+        </w:rPr>
+      </w:pPr>
+      <w:r>
+        <w:rPr>
+          <w:rFonts w:ascii="Arial" w:hAnsi="Arial" w:cs="Arial"/>
+        </w:rPr>
+        <w:t>This article shows an application for smartphone's embedded Bluetooth technology as an user interface to modern electronic devices, (e.g., televisions, audio systems, DVD players), through Arduino. The article's main goal is to introduce an ecosystem which, using current available technology, brings a lot of convenience to the end user, given that mostly of modern eletronic devices can be controlled through this prototype, as well as bring to light the benefits that home automation may provide. In order to do so, it'll be designed and built an universal control device for eletronic gadgets, managed by smartphones. As supplementary tool, it'll be used the Microsoft's Visual Studio IDE to develop the Arduino (C++)</w:t>
+      </w:r>
+      <w:r>
+        <w:rPr>
+          <w:rFonts w:ascii="Arial" w:hAnsi="Arial" w:cs="Arial"/>
+        </w:rPr>
+        <w:t xml:space="preserve"> </w:t>
+      </w:r>
+      <w:bookmarkStart w:id="0" w:name="_GoBack"/>
+      <w:bookmarkEnd w:id="0"/>
+      <w:r>
+        <w:rPr>
+          <w:rFonts w:ascii="Arial" w:hAnsi="Arial" w:cs="Arial"/>
+        </w:rPr>
+        <w:t xml:space="preserve">applications, simultaneously with Apple's Xcode IDE to develop the iOS application (Swift). </w:t>
+      </w:r>
+    </w:p>
+    <w:p>
+      <w:pPr>
+        <w:spacing w:line="100" w:lineRule="atLeast"/>
+        <w:jc w:val="both"/>
+        <w:rPr>
+          <w:rFonts w:ascii="Arial" w:hAnsi="Arial" w:cs="Arial"/>
+        </w:rPr>
+      </w:pPr>
+    </w:p>
+    <w:p>
+      <w:pPr>
+        <w:spacing w:line="100" w:lineRule="atLeast"/>
+        <w:jc w:val="both"/>
+        <w:rPr>
+          <w:rFonts w:ascii="Arial" w:hAnsi="Arial" w:cs="Arial"/>
+        </w:rPr>
+      </w:pPr>
+      <w:r>
+        <w:rPr>
+          <w:rFonts w:ascii="Arial" w:hAnsi="Arial" w:cs="Arial"/>
+          <w:b/>
+        </w:rPr>
+        <w:t>Keywords:</w:t>
+      </w:r>
+      <w:r>
+        <w:rPr>
+          <w:rFonts w:ascii="Arial" w:hAnsi="Arial" w:cs="Arial"/>
+        </w:rPr>
+        <w:t xml:space="preserve"> Universal remote control, internet of things, home automation.</w:t>
+      </w:r>
+    </w:p>
+    <w:p>
+      <w:pPr>
+        <w:jc w:val="both"/>
+        <w:rPr>
+          <w:rFonts w:ascii="Arial" w:hAnsi="Arial" w:cs="Arial"/>
+        </w:rPr>
+      </w:pPr>
+    </w:p>
+    <w:p>
+      <w:pPr>
+        <w:rPr>
+          <w:rFonts w:ascii="Arial" w:hAnsi="Arial"/>
+          <w:lang w:val="en-US"/>
+        </w:rPr>
+      </w:pPr>
+      <w:r>
+        <w:rPr>
+          <w:rFonts w:ascii="Arial" w:hAnsi="Arial"/>
+          <w:lang w:val="en-US"/>
         </w:rPr>
         <w:t>.</w:t>
       </w:r>
-    </w:p>
-    <w:p>
-      <w:pPr>
-        <w:jc w:val="both"/>
-        <w:rPr>
-          <w:rFonts w:ascii="Arial" w:hAnsi="Arial"/>
-        </w:rPr>
-      </w:pPr>
-    </w:p>
-    <w:p>
-      <w:pPr>
-        <w:jc w:val="both"/>
-        <w:rPr>
-          <w:rFonts w:ascii="Arial" w:hAnsi="Arial"/>
-        </w:rPr>
-      </w:pPr>
-    </w:p>
-    <w:p>
-      <w:pPr>
-        <w:jc w:val="both"/>
-        <w:rPr>
-          <w:rFonts w:ascii="Arial" w:hAnsi="Arial"/>
-        </w:rPr>
-      </w:pPr>
-      <w:r>
-        <w:rPr>
-          <w:rFonts w:ascii="Arial" w:hAnsi="Arial"/>
-          <w:b/>
-        </w:rPr>
-        <w:t xml:space="preserve">Palavras-chave: </w:t>
-      </w:r>
-      <w:r>
-        <w:rPr>
-          <w:rFonts w:ascii="Arial" w:hAnsi="Arial"/>
-        </w:rPr>
-        <w:t>As três palavras na Língua Inglesa.</w:t>
-      </w:r>
-    </w:p>
-    <w:p>
-      <w:pPr>
-        <w:jc w:val="both"/>
-        <w:rPr>
-          <w:rFonts w:ascii="Arial" w:hAnsi="Arial" w:cs="Arial"/>
-        </w:rPr>
-      </w:pPr>
-    </w:p>
-    <w:p>
-      <w:pPr>
-        <w:rPr>
-          <w:rFonts w:ascii="Arial" w:hAnsi="Arial"/>
-          <w:lang w:val="en-US"/>
-        </w:rPr>
-      </w:pPr>
-      <w:r>
-        <w:rPr>
-          <w:rFonts w:ascii="Arial" w:hAnsi="Arial"/>
-          <w:lang w:val="en-US"/>
-        </w:rPr>
-        <w:t>.</w:t>
-      </w:r>
-    </w:p>
-    <w:p>
-      <w:pPr>
-        <w:rPr>
-          <w:rFonts w:ascii="Arial" w:hAnsi="Arial"/>
-          <w:lang w:val="en-US"/>
-        </w:rPr>
-      </w:pPr>
-    </w:p>
-    <w:p>
-      <w:pPr>
-        <w:rPr>
-          <w:rFonts w:ascii="Arial" w:hAnsi="Arial"/>
-          <w:lang w:val="en-US"/>
-        </w:rPr>
-      </w:pPr>
-    </w:p>
-    <w:p>
-      <w:pPr>
-        <w:rPr>
-          <w:rFonts w:ascii="Arial" w:hAnsi="Arial"/>
-          <w:lang w:val="en-US"/>
-        </w:rPr>
-      </w:pPr>
-    </w:p>
-    <w:p>
-      <w:pPr>
-        <w:rPr>
-          <w:rFonts w:ascii="Arial" w:hAnsi="Arial"/>
-          <w:lang w:val="en-US"/>
-        </w:rPr>
-      </w:pPr>
-    </w:p>
-    <w:p>
-      <w:pPr>
-        <w:rPr>
-          <w:rFonts w:ascii="Arial" w:hAnsi="Arial"/>
-          <w:lang w:val="en-US"/>
-        </w:rPr>
-      </w:pPr>
-    </w:p>
-    <w:p>
-      <w:pPr>
-        <w:rPr>
-          <w:rFonts w:ascii="Arial" w:hAnsi="Arial"/>
-          <w:lang w:val="en-US"/>
-        </w:rPr>
-      </w:pPr>
-    </w:p>
-    <w:p>
-      <w:pPr>
-        <w:rPr>
-          <w:rFonts w:ascii="Arial" w:hAnsi="Arial"/>
-          <w:lang w:val="en-US"/>
-        </w:rPr>
-      </w:pPr>
-    </w:p>
-    <w:p>
-      <w:pPr>
-        <w:rPr>
-          <w:rFonts w:ascii="Arial" w:hAnsi="Arial"/>
-          <w:lang w:val="en-US"/>
-        </w:rPr>
-      </w:pPr>
-    </w:p>
-    <w:p>
-      <w:pPr>
-        <w:rPr>
-          <w:rFonts w:ascii="Arial" w:hAnsi="Arial"/>
-          <w:lang w:val="en-US"/>
-        </w:rPr>
-      </w:pPr>
-    </w:p>
-    <w:p>
-      <w:pPr>
-        <w:rPr>
-          <w:rFonts w:ascii="Arial" w:hAnsi="Arial"/>
-          <w:lang w:val="en-US"/>
-        </w:rPr>
-      </w:pPr>
-    </w:p>
-    <w:p>
-      <w:pPr>
-        <w:rPr>
-          <w:rFonts w:ascii="Arial" w:hAnsi="Arial"/>
-          <w:lang w:val="en-US"/>
-        </w:rPr>
-      </w:pPr>
-    </w:p>
-    <w:p>
-      <w:pPr>
-        <w:rPr>
-          <w:rFonts w:ascii="Arial" w:hAnsi="Arial"/>
-          <w:lang w:val="en-US"/>
-        </w:rPr>
-      </w:pPr>
     </w:p>
     <w:p>
       <w:pPr>
@@ -2799,7 +2793,6 @@
           <w:sz w:val="24"/>
           <w:lang w:val="en-US"/>
         </w:rPr>
-        <w:lastRenderedPageBreak/>
         <w:t>LISTA DE</w:t>
       </w:r>
       <w:r>
@@ -3121,7 +3114,6 @@
           <w:sz w:val="24"/>
           <w:lang w:val="en-US"/>
         </w:rPr>
-        <w:lastRenderedPageBreak/>
         <w:t>LISTA DE TABELAS</w:t>
       </w:r>
     </w:p>
@@ -3611,35 +3603,85 @@
           <w:sz w:val="24"/>
           <w:lang w:val="en-US"/>
         </w:rPr>
+        <w:t>SUMÁRIO</w:t>
+      </w:r>
+    </w:p>
+    <w:p/>
+    <w:p>
+      <w:pPr>
+        <w:jc w:val="both"/>
+        <w:rPr>
+          <w:rFonts w:ascii="Arial" w:hAnsi="Arial"/>
+        </w:rPr>
+      </w:pPr>
+      <w:r>
+        <w:rPr>
+          <w:rFonts w:ascii="Arial" w:hAnsi="Arial"/>
+        </w:rPr>
+        <w:t xml:space="preserve">INTRODUÇÃO </w:t>
+      </w:r>
+      <w:r>
+        <w:rPr>
+          <w:rFonts w:ascii="Arial" w:hAnsi="Arial"/>
+        </w:rPr>
+        <w:t>(Inicializar com a contextualização do tema) .</w:t>
+      </w:r>
+      <w:r>
+        <w:rPr>
+          <w:rFonts w:ascii="Arial" w:hAnsi="Arial"/>
+        </w:rPr>
+        <w:t>..............................</w:t>
+      </w:r>
+      <w:r>
+        <w:rPr>
+          <w:rFonts w:ascii="Arial" w:hAnsi="Arial"/>
+        </w:rPr>
+        <w:tab/>
+      </w:r>
+      <w:r>
+        <w:rPr>
+          <w:rFonts w:ascii="Arial" w:hAnsi="Arial"/>
+        </w:rPr>
+        <w:t>xx</w:t>
+      </w:r>
+    </w:p>
+    <w:p>
+      <w:pPr>
+        <w:jc w:val="both"/>
+        <w:rPr>
+          <w:rFonts w:ascii="Arial" w:hAnsi="Arial"/>
+        </w:rPr>
+      </w:pPr>
+      <w:r>
+        <w:rPr>
+          <w:rFonts w:ascii="Arial" w:hAnsi="Arial"/>
+        </w:rPr>
         <w:lastRenderedPageBreak/>
-        <w:t>SUMÁRIO</w:t>
-      </w:r>
-    </w:p>
-    <w:p/>
-    <w:p>
-      <w:pPr>
-        <w:jc w:val="both"/>
-        <w:rPr>
-          <w:rFonts w:ascii="Arial" w:hAnsi="Arial"/>
-        </w:rPr>
-      </w:pPr>
-      <w:r>
-        <w:rPr>
-          <w:rFonts w:ascii="Arial" w:hAnsi="Arial"/>
-        </w:rPr>
-        <w:t xml:space="preserve">INTRODUÇÃO </w:t>
-      </w:r>
-      <w:r>
-        <w:rPr>
-          <w:rFonts w:ascii="Arial" w:hAnsi="Arial"/>
-        </w:rPr>
-        <w:t>(Inicializar com a contextualização do tema) .</w:t>
-      </w:r>
-      <w:r>
-        <w:rPr>
-          <w:rFonts w:ascii="Arial" w:hAnsi="Arial"/>
-        </w:rPr>
-        <w:t>..............................</w:t>
+        <w:t xml:space="preserve">    Objetivo </w:t>
+      </w:r>
+      <w:r>
+        <w:rPr>
+          <w:rFonts w:ascii="Arial" w:hAnsi="Arial"/>
+        </w:rPr>
+        <w:t xml:space="preserve">Geral </w:t>
+      </w:r>
+      <w:r>
+        <w:rPr>
+          <w:rFonts w:ascii="Arial" w:hAnsi="Arial"/>
+        </w:rPr>
+        <w:t>.............................</w:t>
+      </w:r>
+      <w:r>
+        <w:rPr>
+          <w:rFonts w:ascii="Arial" w:hAnsi="Arial"/>
+        </w:rPr>
+        <w:t>......</w:t>
+      </w:r>
+      <w:r>
+        <w:rPr>
+          <w:rFonts w:ascii="Arial" w:hAnsi="Arial"/>
+        </w:rPr>
+        <w:t>................................................................</w:t>
       </w:r>
       <w:r>
         <w:rPr>
@@ -3665,145 +3707,7 @@
         <w:rPr>
           <w:rFonts w:ascii="Arial" w:hAnsi="Arial"/>
         </w:rPr>
-        <w:t xml:space="preserve">    Objetivo </w:t>
-      </w:r>
-      <w:r>
-        <w:rPr>
-          <w:rFonts w:ascii="Arial" w:hAnsi="Arial"/>
-        </w:rPr>
-        <w:t xml:space="preserve">Geral </w:t>
-      </w:r>
-      <w:r>
-        <w:rPr>
-          <w:rFonts w:ascii="Arial" w:hAnsi="Arial"/>
-        </w:rPr>
-        <w:t>.............................</w:t>
-      </w:r>
-      <w:r>
-        <w:rPr>
-          <w:rFonts w:ascii="Arial" w:hAnsi="Arial"/>
-        </w:rPr>
-        <w:t>......</w:t>
-      </w:r>
-      <w:r>
-        <w:rPr>
-          <w:rFonts w:ascii="Arial" w:hAnsi="Arial"/>
-        </w:rPr>
-        <w:t>................................................................</w:t>
-      </w:r>
-      <w:r>
-        <w:rPr>
-          <w:rFonts w:ascii="Arial" w:hAnsi="Arial"/>
-        </w:rPr>
-        <w:tab/>
-      </w:r>
-      <w:r>
-        <w:rPr>
-          <w:rFonts w:ascii="Arial" w:hAnsi="Arial"/>
-        </w:rPr>
-        <w:t>xx</w:t>
-      </w:r>
-    </w:p>
-    <w:p>
-      <w:pPr>
-        <w:jc w:val="both"/>
-        <w:rPr>
-          <w:rFonts w:ascii="Arial" w:hAnsi="Arial"/>
-        </w:rPr>
-      </w:pPr>
-      <w:r>
-        <w:rPr>
-          <w:rFonts w:ascii="Arial" w:hAnsi="Arial"/>
-        </w:rPr>
-        <w:t xml:space="preserve">    </w:t>
-      </w:r>
-      <w:r>
-        <w:rPr>
-          <w:rFonts w:ascii="Arial" w:hAnsi="Arial"/>
-        </w:rPr>
-        <w:t>Objetivos Específicos</w:t>
-      </w:r>
-      <w:r>
-        <w:rPr>
-          <w:rFonts w:ascii="Arial" w:hAnsi="Arial"/>
-        </w:rPr>
-        <w:t xml:space="preserve"> </w:t>
-      </w:r>
-      <w:r>
-        <w:rPr>
-          <w:rFonts w:ascii="Arial" w:hAnsi="Arial"/>
-        </w:rPr>
-        <w:t>................</w:t>
-      </w:r>
-      <w:r>
-        <w:rPr>
-          <w:rFonts w:ascii="Arial" w:hAnsi="Arial"/>
-        </w:rPr>
-        <w:t>........................................................................</w:t>
-      </w:r>
-      <w:r>
-        <w:rPr>
-          <w:rFonts w:ascii="Arial" w:hAnsi="Arial"/>
-        </w:rPr>
-        <w:tab/>
-      </w:r>
-      <w:r>
-        <w:rPr>
-          <w:rFonts w:ascii="Arial" w:hAnsi="Arial"/>
-        </w:rPr>
-        <w:t>xx</w:t>
-      </w:r>
-    </w:p>
-    <w:p>
-      <w:pPr>
-        <w:jc w:val="both"/>
-        <w:rPr>
-          <w:rFonts w:ascii="Arial" w:hAnsi="Arial"/>
-        </w:rPr>
-      </w:pPr>
-      <w:r>
-        <w:rPr>
-          <w:rFonts w:ascii="Arial" w:hAnsi="Arial"/>
-        </w:rPr>
-        <w:t>1.</w:t>
-      </w:r>
-      <w:r>
-        <w:rPr>
-          <w:rFonts w:ascii="Arial" w:hAnsi="Arial"/>
-        </w:rPr>
-        <w:t xml:space="preserve"> ESTADO DA ARTE ...........................................................................................</w:t>
-      </w:r>
-      <w:r>
-        <w:rPr>
-          <w:rFonts w:ascii="Arial" w:hAnsi="Arial"/>
-        </w:rPr>
-        <w:tab/>
-      </w:r>
-      <w:r>
-        <w:rPr>
-          <w:rFonts w:ascii="Arial" w:hAnsi="Arial"/>
-        </w:rPr>
-        <w:t>xx</w:t>
-      </w:r>
-    </w:p>
-    <w:p>
-      <w:pPr>
-        <w:jc w:val="both"/>
-        <w:rPr>
-          <w:rFonts w:ascii="Arial" w:hAnsi="Arial"/>
-        </w:rPr>
-      </w:pPr>
-      <w:r>
-        <w:rPr>
-          <w:rFonts w:ascii="Arial" w:hAnsi="Arial"/>
-        </w:rPr>
-        <w:t xml:space="preserve">    </w:t>
-      </w:r>
-      <w:r>
-        <w:rPr>
-          <w:rFonts w:ascii="Arial" w:hAnsi="Arial"/>
-        </w:rPr>
-        <w:t>1.1 Introdução ...................................................................................................</w:t>
+        <w:t xml:space="preserve">    Objetivos Específicos ........................................................................................</w:t>
       </w:r>
       <w:r>
         <w:rPr>
@@ -3812,55 +3716,51 @@
         <w:tab/>
         <w:t>xx</w:t>
       </w:r>
+    </w:p>
+    <w:p>
+      <w:pPr>
+        <w:jc w:val="both"/>
+        <w:rPr>
+          <w:rFonts w:ascii="Arial" w:hAnsi="Arial"/>
+        </w:rPr>
+      </w:pPr>
+      <w:r>
+        <w:rPr>
+          <w:rFonts w:ascii="Arial" w:hAnsi="Arial"/>
+        </w:rPr>
+        <w:t xml:space="preserve">    Organização do trabalho....................................................................................xx</w:t>
+      </w:r>
+    </w:p>
+    <w:p>
+      <w:pPr>
+        <w:jc w:val="both"/>
+        <w:rPr>
+          <w:rFonts w:ascii="Arial" w:hAnsi="Arial"/>
+        </w:rPr>
+      </w:pPr>
+      <w:r>
+        <w:rPr>
+          <w:rFonts w:ascii="Arial" w:hAnsi="Arial"/>
+        </w:rPr>
+        <w:t>1.</w:t>
+      </w:r>
       <w:r>
         <w:rPr>
           <w:rFonts w:ascii="Arial" w:hAnsi="Arial"/>
         </w:rPr>
         <w:t xml:space="preserve"> </w:t>
       </w:r>
-    </w:p>
-    <w:p>
-      <w:pPr>
-        <w:jc w:val="both"/>
-        <w:rPr>
-          <w:rFonts w:ascii="Arial" w:hAnsi="Arial"/>
-        </w:rPr>
-      </w:pPr>
-      <w:r>
-        <w:rPr>
-          <w:rFonts w:ascii="Arial" w:hAnsi="Arial"/>
-        </w:rPr>
-        <w:t xml:space="preserve">2. </w:t>
-      </w:r>
-      <w:r>
-        <w:rPr>
-          <w:rFonts w:ascii="Arial" w:hAnsi="Arial"/>
-        </w:rPr>
-        <w:t>FUNDAMENTOS TEÓRICOS RELACIONADOS À PESQUISA</w:t>
-      </w:r>
-      <w:r>
-        <w:rPr>
-          <w:rFonts w:ascii="Arial" w:hAnsi="Arial"/>
-        </w:rPr>
-        <w:t>...</w:t>
-      </w:r>
-      <w:r>
-        <w:rPr>
-          <w:rFonts w:ascii="Arial" w:hAnsi="Arial"/>
-        </w:rPr>
-        <w:t>...............</w:t>
-      </w:r>
-      <w:r>
-        <w:rPr>
-          <w:rFonts w:ascii="Arial" w:hAnsi="Arial"/>
-        </w:rPr>
-        <w:t>.</w:t>
-      </w:r>
-      <w:r>
-        <w:rPr>
-          <w:rFonts w:ascii="Arial" w:hAnsi="Arial"/>
-        </w:rPr>
-        <w:t>....</w:t>
+      <w:r>
+        <w:rPr>
+          <w:rFonts w:ascii="Arial" w:hAnsi="Arial"/>
+        </w:rPr>
+        <w:t>REVISÃO DA LITERATURA</w:t>
+      </w:r>
+      <w:r>
+        <w:rPr>
+          <w:rFonts w:ascii="Arial" w:hAnsi="Arial"/>
+        </w:rPr>
+        <w:t>..............................................................................</w:t>
       </w:r>
       <w:r>
         <w:rPr>
@@ -3892,63 +3792,7 @@
         <w:rPr>
           <w:rFonts w:ascii="Arial" w:hAnsi="Arial"/>
         </w:rPr>
-        <w:t>2</w:t>
-      </w:r>
-      <w:r>
-        <w:rPr>
-          <w:rFonts w:ascii="Arial" w:hAnsi="Arial"/>
-        </w:rPr>
-        <w:t xml:space="preserve">.1 </w:t>
-      </w:r>
-      <w:r>
-        <w:rPr>
-          <w:rFonts w:ascii="Arial" w:hAnsi="Arial"/>
-        </w:rPr>
-        <w:t>Domótica</w:t>
-      </w:r>
-      <w:r>
-        <w:rPr>
-          <w:rFonts w:ascii="Arial" w:hAnsi="Arial"/>
-        </w:rPr>
-        <w:t xml:space="preserve"> ............................................................................................</w:t>
-      </w:r>
-      <w:r>
-        <w:rPr>
-          <w:rFonts w:ascii="Arial" w:hAnsi="Arial"/>
-        </w:rPr>
-        <w:t>..</w:t>
-      </w:r>
-      <w:r>
-        <w:rPr>
-          <w:rFonts w:ascii="Arial" w:hAnsi="Arial"/>
-        </w:rPr>
-        <w:t>.......</w:t>
-      </w:r>
-      <w:r>
-        <w:rPr>
-          <w:rFonts w:ascii="Arial" w:hAnsi="Arial"/>
-        </w:rPr>
-        <w:tab/>
-      </w:r>
-      <w:r>
-        <w:rPr>
-          <w:rFonts w:ascii="Arial" w:hAnsi="Arial"/>
-        </w:rPr>
-        <w:t>xx</w:t>
-      </w:r>
-    </w:p>
-    <w:p>
-      <w:pPr>
-        <w:jc w:val="both"/>
-        <w:rPr>
-          <w:rFonts w:ascii="Arial" w:hAnsi="Arial"/>
-        </w:rPr>
-      </w:pPr>
-      <w:r>
-        <w:rPr>
-          <w:rFonts w:ascii="Arial" w:hAnsi="Arial"/>
-        </w:rPr>
-        <w:t xml:space="preserve">    2.2 Linguagens de Programação ......................................................................</w:t>
+        <w:t>1.1 Introdução ...................................................................................................</w:t>
       </w:r>
       <w:r>
         <w:rPr>
@@ -3957,19 +3801,253 @@
         <w:tab/>
         <w:t>xx</w:t>
       </w:r>
-    </w:p>
-    <w:p>
-      <w:pPr>
-        <w:jc w:val="both"/>
-        <w:rPr>
-          <w:rFonts w:ascii="Arial" w:hAnsi="Arial"/>
-        </w:rPr>
-      </w:pPr>
-      <w:r>
-        <w:rPr>
-          <w:rFonts w:ascii="Arial" w:hAnsi="Arial"/>
-        </w:rPr>
-        <w:t xml:space="preserve">        2.2.1 C</w:t>
+      <w:r>
+        <w:rPr>
+          <w:rFonts w:ascii="Arial" w:hAnsi="Arial"/>
+        </w:rPr>
+        <w:t xml:space="preserve"> </w:t>
+      </w:r>
+    </w:p>
+    <w:p>
+      <w:pPr>
+        <w:jc w:val="both"/>
+        <w:rPr>
+          <w:rFonts w:ascii="Arial" w:hAnsi="Arial"/>
+        </w:rPr>
+      </w:pPr>
+      <w:r>
+        <w:rPr>
+          <w:rFonts w:ascii="Arial" w:hAnsi="Arial"/>
+        </w:rPr>
+        <w:t xml:space="preserve">2. </w:t>
+      </w:r>
+      <w:r>
+        <w:rPr>
+          <w:rFonts w:ascii="Arial" w:hAnsi="Arial"/>
+        </w:rPr>
+        <w:t>FUNDAMENTOS TEÓRICOS RELACIONADOS À PESQUISA</w:t>
+      </w:r>
+      <w:r>
+        <w:rPr>
+          <w:rFonts w:ascii="Arial" w:hAnsi="Arial"/>
+        </w:rPr>
+        <w:t>...</w:t>
+      </w:r>
+      <w:r>
+        <w:rPr>
+          <w:rFonts w:ascii="Arial" w:hAnsi="Arial"/>
+        </w:rPr>
+        <w:t>...............</w:t>
+      </w:r>
+      <w:r>
+        <w:rPr>
+          <w:rFonts w:ascii="Arial" w:hAnsi="Arial"/>
+        </w:rPr>
+        <w:t>.</w:t>
+      </w:r>
+      <w:r>
+        <w:rPr>
+          <w:rFonts w:ascii="Arial" w:hAnsi="Arial"/>
+        </w:rPr>
+        <w:t>....</w:t>
+      </w:r>
+      <w:r>
+        <w:rPr>
+          <w:rFonts w:ascii="Arial" w:hAnsi="Arial"/>
+        </w:rPr>
+        <w:tab/>
+      </w:r>
+      <w:r>
+        <w:rPr>
+          <w:rFonts w:ascii="Arial" w:hAnsi="Arial"/>
+        </w:rPr>
+        <w:t>xx</w:t>
+      </w:r>
+    </w:p>
+    <w:p>
+      <w:pPr>
+        <w:ind w:right="139"/>
+        <w:jc w:val="both"/>
+        <w:rPr>
+          <w:rFonts w:ascii="Arial" w:hAnsi="Arial"/>
+        </w:rPr>
+      </w:pPr>
+      <w:r>
+        <w:rPr>
+          <w:rFonts w:ascii="Arial" w:hAnsi="Arial"/>
+        </w:rPr>
+        <w:t>2.1</w:t>
+      </w:r>
+      <w:r>
+        <w:rPr>
+          <w:rFonts w:ascii="Arial" w:hAnsi="Arial"/>
+        </w:rPr>
+        <w:t xml:space="preserve"> TECNOLOGIAS ..............................................................................................xx</w:t>
+      </w:r>
+      <w:r>
+        <w:rPr>
+          <w:rFonts w:ascii="Arial" w:hAnsi="Arial"/>
+        </w:rPr>
+        <w:t xml:space="preserve"> </w:t>
+      </w:r>
+    </w:p>
+    <w:p>
+      <w:pPr>
+        <w:ind w:right="139"/>
+        <w:jc w:val="both"/>
+        <w:rPr>
+          <w:rFonts w:ascii="Arial" w:hAnsi="Arial"/>
+        </w:rPr>
+      </w:pPr>
+      <w:r>
+        <w:rPr>
+          <w:rFonts w:ascii="Arial" w:hAnsi="Arial"/>
+        </w:rPr>
+        <w:t xml:space="preserve">    </w:t>
+      </w:r>
+      <w:r>
+        <w:rPr>
+          <w:rFonts w:ascii="Arial" w:hAnsi="Arial"/>
+        </w:rPr>
+        <w:t>2</w:t>
+      </w:r>
+      <w:r>
+        <w:rPr>
+          <w:rFonts w:ascii="Arial" w:hAnsi="Arial"/>
+        </w:rPr>
+        <w:t>.1</w:t>
+      </w:r>
+      <w:r>
+        <w:rPr>
+          <w:rFonts w:ascii="Arial" w:hAnsi="Arial"/>
+        </w:rPr>
+        <w:t>.1</w:t>
+      </w:r>
+      <w:r>
+        <w:rPr>
+          <w:rFonts w:ascii="Arial" w:hAnsi="Arial"/>
+        </w:rPr>
+        <w:t xml:space="preserve"> </w:t>
+      </w:r>
+      <w:r>
+        <w:rPr>
+          <w:rFonts w:ascii="Arial" w:hAnsi="Arial"/>
+        </w:rPr>
+        <w:t>Domótica</w:t>
+      </w:r>
+      <w:r>
+        <w:rPr>
+          <w:rFonts w:ascii="Arial" w:hAnsi="Arial"/>
+        </w:rPr>
+        <w:t xml:space="preserve"> .</w:t>
+      </w:r>
+      <w:r>
+        <w:rPr>
+          <w:rFonts w:ascii="Arial" w:hAnsi="Arial"/>
+        </w:rPr>
+        <w:t>.......................................................................................</w:t>
+      </w:r>
+      <w:r>
+        <w:rPr>
+          <w:rFonts w:ascii="Arial" w:hAnsi="Arial"/>
+        </w:rPr>
+        <w:t>..</w:t>
+      </w:r>
+      <w:r>
+        <w:rPr>
+          <w:rFonts w:ascii="Arial" w:hAnsi="Arial"/>
+        </w:rPr>
+        <w:t>........</w:t>
+      </w:r>
+      <w:r>
+        <w:rPr>
+          <w:rFonts w:ascii="Arial" w:hAnsi="Arial"/>
+        </w:rPr>
+        <w:t>xx</w:t>
+      </w:r>
+      <w:r>
+        <w:rPr>
+          <w:rFonts w:ascii="Arial" w:hAnsi="Arial"/>
+        </w:rPr>
+        <w:t xml:space="preserve"> </w:t>
+      </w:r>
+    </w:p>
+    <w:p>
+      <w:pPr>
+        <w:ind w:right="139"/>
+        <w:jc w:val="both"/>
+        <w:rPr>
+          <w:rFonts w:ascii="Arial" w:hAnsi="Arial"/>
+        </w:rPr>
+      </w:pPr>
+      <w:r>
+        <w:rPr>
+          <w:rFonts w:ascii="Arial" w:hAnsi="Arial"/>
+        </w:rPr>
+        <w:t xml:space="preserve">    2.1.2</w:t>
+      </w:r>
+      <w:r>
+        <w:rPr>
+          <w:rFonts w:ascii="Arial" w:hAnsi="Arial"/>
+        </w:rPr>
+        <w:t xml:space="preserve"> Linguagens de Programação</w:t>
+      </w:r>
+      <w:r>
+        <w:rPr>
+          <w:rFonts w:ascii="Arial" w:hAnsi="Arial"/>
+        </w:rPr>
+        <w:t xml:space="preserve"> </w:t>
+      </w:r>
+      <w:r>
+        <w:rPr>
+          <w:rFonts w:ascii="Arial" w:hAnsi="Arial"/>
+        </w:rPr>
+        <w:t>...................................</w:t>
+      </w:r>
+      <w:r>
+        <w:rPr>
+          <w:rFonts w:ascii="Arial" w:hAnsi="Arial"/>
+        </w:rPr>
+        <w:t>................................</w:t>
+      </w:r>
+      <w:r>
+        <w:rPr>
+          <w:rFonts w:ascii="Arial" w:hAnsi="Arial"/>
+        </w:rPr>
+        <w:t>xx</w:t>
+      </w:r>
+      <w:r>
+        <w:rPr>
+          <w:rFonts w:ascii="Arial" w:hAnsi="Arial"/>
+        </w:rPr>
+        <w:t xml:space="preserve"> </w:t>
+      </w:r>
+    </w:p>
+    <w:p>
+      <w:pPr>
+        <w:ind w:right="139"/>
+        <w:jc w:val="both"/>
+        <w:rPr>
+          <w:rFonts w:ascii="Arial" w:hAnsi="Arial"/>
+        </w:rPr>
+      </w:pPr>
+      <w:r>
+        <w:rPr>
+          <w:rFonts w:ascii="Arial" w:hAnsi="Arial"/>
+        </w:rPr>
+        <w:t xml:space="preserve">        2.</w:t>
+      </w:r>
+      <w:r>
+        <w:rPr>
+          <w:rFonts w:ascii="Arial" w:hAnsi="Arial"/>
+        </w:rPr>
+        <w:t>2.</w:t>
+      </w:r>
+      <w:r>
+        <w:rPr>
+          <w:rFonts w:ascii="Arial" w:hAnsi="Arial"/>
+        </w:rPr>
+        <w:t>2.1 C</w:t>
       </w:r>
       <w:r>
         <w:rPr>
@@ -3981,151 +4059,337 @@
         <w:rPr>
           <w:rFonts w:ascii="Arial" w:hAnsi="Arial"/>
         </w:rPr>
-        <w:t xml:space="preserve"> ...................................................................................................xx</w:t>
-      </w:r>
-    </w:p>
-    <w:p>
-      <w:pPr>
-        <w:jc w:val="both"/>
-        <w:rPr>
-          <w:rFonts w:ascii="Arial" w:hAnsi="Arial"/>
-        </w:rPr>
-      </w:pPr>
-      <w:r>
-        <w:rPr>
-          <w:rFonts w:ascii="Arial" w:hAnsi="Arial"/>
-        </w:rPr>
-        <w:t xml:space="preserve">        2.2.2 Swift ......................................................................................................xx</w:t>
-      </w:r>
-    </w:p>
-    <w:p>
-      <w:pPr>
-        <w:jc w:val="both"/>
-        <w:rPr>
-          <w:rFonts w:ascii="Arial" w:hAnsi="Arial"/>
-        </w:rPr>
-      </w:pPr>
-      <w:r>
-        <w:rPr>
-          <w:rFonts w:ascii="Arial" w:hAnsi="Arial"/>
-        </w:rPr>
-        <w:t xml:space="preserve">    2.3 </w:t>
-      </w:r>
-      <w:r>
-        <w:rPr>
-          <w:rFonts w:ascii="Arial" w:hAnsi="Arial"/>
-        </w:rPr>
-        <w:t>Transmissão de dados</w:t>
-      </w:r>
-      <w:r>
-        <w:rPr>
-          <w:rFonts w:ascii="Arial" w:hAnsi="Arial"/>
-        </w:rPr>
         <w:t xml:space="preserve"> </w:t>
       </w:r>
       <w:r>
         <w:rPr>
           <w:rFonts w:ascii="Arial" w:hAnsi="Arial"/>
         </w:rPr>
-        <w:t>....</w:t>
-      </w:r>
-      <w:r>
-        <w:rPr>
-          <w:rFonts w:ascii="Arial" w:hAnsi="Arial"/>
-        </w:rPr>
-        <w:t>............................................................................xx</w:t>
-      </w:r>
-    </w:p>
-    <w:p>
-      <w:pPr>
-        <w:jc w:val="both"/>
-        <w:rPr>
-          <w:rFonts w:ascii="Arial" w:hAnsi="Arial"/>
-        </w:rPr>
-      </w:pPr>
-      <w:r>
-        <w:rPr>
-          <w:rFonts w:ascii="Arial" w:hAnsi="Arial"/>
-        </w:rPr>
-        <w:t xml:space="preserve">        2.3.1 </w:t>
-      </w:r>
-      <w:r>
-        <w:rPr>
-          <w:rFonts w:ascii="Arial" w:hAnsi="Arial"/>
-        </w:rPr>
-        <w:t xml:space="preserve">Comunicação </w:t>
-      </w:r>
-      <w:r>
-        <w:rPr>
-          <w:rFonts w:ascii="Arial" w:hAnsi="Arial"/>
-        </w:rPr>
-        <w:t>Bluetooth .......................................................................xx</w:t>
-      </w:r>
-    </w:p>
-    <w:p>
-      <w:pPr>
-        <w:jc w:val="both"/>
-        <w:rPr>
-          <w:rFonts w:ascii="Arial" w:hAnsi="Arial"/>
-        </w:rPr>
-      </w:pPr>
-      <w:r>
-        <w:rPr>
-          <w:rFonts w:ascii="Arial" w:hAnsi="Arial"/>
-        </w:rPr>
-        <w:t xml:space="preserve">        2.3.2 </w:t>
-      </w:r>
-      <w:r>
-        <w:rPr>
-          <w:rFonts w:ascii="Arial" w:hAnsi="Arial"/>
-        </w:rPr>
-        <w:t xml:space="preserve">Comunicação </w:t>
-      </w:r>
-      <w:r>
-        <w:rPr>
-          <w:rFonts w:ascii="Arial" w:hAnsi="Arial"/>
-        </w:rPr>
-        <w:t>Infravermelho ......................................................</w:t>
-      </w:r>
-      <w:r>
-        <w:rPr>
-          <w:rFonts w:ascii="Arial" w:hAnsi="Arial"/>
-        </w:rPr>
-        <w:t>.........</w:t>
-      </w:r>
-      <w:r>
-        <w:rPr>
-          <w:rFonts w:ascii="Arial" w:hAnsi="Arial"/>
-        </w:rPr>
-        <w:t>.xx</w:t>
-      </w:r>
-    </w:p>
-    <w:p>
-      <w:pPr>
-        <w:jc w:val="both"/>
-        <w:rPr>
-          <w:rFonts w:ascii="Arial" w:hAnsi="Arial"/>
-        </w:rPr>
-      </w:pPr>
-      <w:r>
-        <w:rPr>
-          <w:rFonts w:ascii="Arial" w:hAnsi="Arial"/>
-        </w:rPr>
-        <w:t xml:space="preserve">    2.4 Microcontroladores ......................................................................................xx</w:t>
-      </w:r>
-    </w:p>
-    <w:p>
-      <w:pPr>
-        <w:jc w:val="both"/>
-        <w:rPr>
-          <w:rFonts w:ascii="Arial" w:hAnsi="Arial"/>
-        </w:rPr>
-      </w:pPr>
-      <w:r>
-        <w:rPr>
-          <w:rFonts w:ascii="Arial" w:hAnsi="Arial"/>
-        </w:rPr>
-        <w:t xml:space="preserve">    2.5 Plataforma Arduino ......................................................................................xx</w:t>
+        <w:t>......</w:t>
+      </w:r>
+      <w:r>
+        <w:rPr>
+          <w:rFonts w:ascii="Arial" w:hAnsi="Arial"/>
+        </w:rPr>
+        <w:t>.........................................................</w:t>
+      </w:r>
+      <w:r>
+        <w:rPr>
+          <w:rFonts w:ascii="Arial" w:hAnsi="Arial"/>
+        </w:rPr>
+        <w:t>.................................</w:t>
+      </w:r>
+      <w:r>
+        <w:rPr>
+          <w:rFonts w:ascii="Arial" w:hAnsi="Arial"/>
+        </w:rPr>
+        <w:t>xx</w:t>
+      </w:r>
+      <w:r>
+        <w:rPr>
+          <w:rFonts w:ascii="Arial" w:hAnsi="Arial"/>
+        </w:rPr>
+        <w:t xml:space="preserve"> </w:t>
+      </w:r>
+    </w:p>
+    <w:p>
+      <w:pPr>
+        <w:ind w:right="139"/>
+        <w:jc w:val="both"/>
+        <w:rPr>
+          <w:rFonts w:ascii="Arial" w:hAnsi="Arial"/>
+        </w:rPr>
+      </w:pPr>
+      <w:r>
+        <w:rPr>
+          <w:rFonts w:ascii="Arial" w:hAnsi="Arial"/>
+        </w:rPr>
+        <w:t xml:space="preserve">        2.2.2</w:t>
+      </w:r>
+      <w:r>
+        <w:rPr>
+          <w:rFonts w:ascii="Arial" w:hAnsi="Arial"/>
+        </w:rPr>
+        <w:t>.2</w:t>
+      </w:r>
+      <w:r>
+        <w:rPr>
+          <w:rFonts w:ascii="Arial" w:hAnsi="Arial"/>
+        </w:rPr>
+        <w:t xml:space="preserve"> Swift .........</w:t>
+      </w:r>
+      <w:r>
+        <w:rPr>
+          <w:rFonts w:ascii="Arial" w:hAnsi="Arial"/>
+        </w:rPr>
+        <w:t>.........................................................</w:t>
+      </w:r>
+      <w:r>
+        <w:rPr>
+          <w:rFonts w:ascii="Arial" w:hAnsi="Arial"/>
+        </w:rPr>
+        <w:t>................................</w:t>
+      </w:r>
+      <w:r>
+        <w:rPr>
+          <w:rFonts w:ascii="Arial" w:hAnsi="Arial"/>
+        </w:rPr>
+        <w:t>xx</w:t>
+      </w:r>
+      <w:r>
+        <w:rPr>
+          <w:rFonts w:ascii="Arial" w:hAnsi="Arial"/>
+        </w:rPr>
+        <w:t xml:space="preserve"> </w:t>
+      </w:r>
+    </w:p>
+    <w:p>
+      <w:pPr>
+        <w:ind w:right="139"/>
+        <w:jc w:val="both"/>
+        <w:rPr>
+          <w:rFonts w:ascii="Arial" w:hAnsi="Arial"/>
+        </w:rPr>
+      </w:pPr>
+      <w:r>
+        <w:rPr>
+          <w:rFonts w:ascii="Arial" w:hAnsi="Arial"/>
+        </w:rPr>
+        <w:t>2.2</w:t>
+      </w:r>
+      <w:r>
+        <w:rPr>
+          <w:rFonts w:ascii="Arial" w:hAnsi="Arial"/>
+        </w:rPr>
+        <w:t xml:space="preserve"> DISPOSITIVOS..............................................................................................</w:t>
+      </w:r>
+      <w:r>
+        <w:rPr>
+          <w:rFonts w:ascii="Arial" w:hAnsi="Arial"/>
+        </w:rPr>
+        <w:t>..</w:t>
+      </w:r>
+      <w:r>
+        <w:rPr>
+          <w:rFonts w:ascii="Arial" w:hAnsi="Arial"/>
+        </w:rPr>
+        <w:t>xx</w:t>
+      </w:r>
+      <w:r>
+        <w:rPr>
+          <w:rFonts w:ascii="Arial" w:hAnsi="Arial"/>
+        </w:rPr>
+        <w:t xml:space="preserve"> </w:t>
+      </w:r>
+    </w:p>
+    <w:p>
+      <w:pPr>
+        <w:ind w:right="139"/>
+        <w:jc w:val="both"/>
+        <w:rPr>
+          <w:rFonts w:ascii="Arial" w:hAnsi="Arial"/>
+        </w:rPr>
+      </w:pPr>
+      <w:r>
+        <w:rPr>
+          <w:rFonts w:ascii="Arial" w:hAnsi="Arial"/>
+        </w:rPr>
+        <w:t xml:space="preserve">    2.2.1</w:t>
+      </w:r>
+      <w:r>
+        <w:rPr>
+          <w:rFonts w:ascii="Arial" w:hAnsi="Arial"/>
+        </w:rPr>
+        <w:t xml:space="preserve"> Transmissão de dados .........................</w:t>
+      </w:r>
+      <w:r>
+        <w:rPr>
+          <w:rFonts w:ascii="Arial" w:hAnsi="Arial"/>
+        </w:rPr>
+        <w:t>.</w:t>
+      </w:r>
+      <w:r>
+        <w:rPr>
+          <w:rFonts w:ascii="Arial" w:hAnsi="Arial"/>
+        </w:rPr>
+        <w:t>.................................................</w:t>
+      </w:r>
+      <w:r>
+        <w:rPr>
+          <w:rFonts w:ascii="Arial" w:hAnsi="Arial"/>
+        </w:rPr>
+        <w:t>..</w:t>
+      </w:r>
+      <w:r>
+        <w:rPr>
+          <w:rFonts w:ascii="Arial" w:hAnsi="Arial"/>
+        </w:rPr>
+        <w:t>xx</w:t>
+      </w:r>
+      <w:r>
+        <w:rPr>
+          <w:rFonts w:ascii="Arial" w:hAnsi="Arial"/>
+        </w:rPr>
+        <w:t xml:space="preserve"> </w:t>
+      </w:r>
+    </w:p>
+    <w:p>
+      <w:pPr>
+        <w:ind w:right="139"/>
+        <w:jc w:val="both"/>
+        <w:rPr>
+          <w:rFonts w:ascii="Arial" w:hAnsi="Arial"/>
+        </w:rPr>
+      </w:pPr>
+      <w:r>
+        <w:rPr>
+          <w:rFonts w:ascii="Arial" w:hAnsi="Arial"/>
+        </w:rPr>
+        <w:t xml:space="preserve">        2.2</w:t>
+      </w:r>
+      <w:r>
+        <w:rPr>
+          <w:rFonts w:ascii="Arial" w:hAnsi="Arial"/>
+        </w:rPr>
+        <w:t>.1</w:t>
+      </w:r>
+      <w:r>
+        <w:rPr>
+          <w:rFonts w:ascii="Arial" w:hAnsi="Arial"/>
+        </w:rPr>
+        <w:t>.1</w:t>
+      </w:r>
+      <w:r>
+        <w:rPr>
+          <w:rFonts w:ascii="Arial" w:hAnsi="Arial"/>
+        </w:rPr>
+        <w:t xml:space="preserve"> Comunicação Bluetooth ....................................</w:t>
+      </w:r>
+      <w:r>
+        <w:rPr>
+          <w:rFonts w:ascii="Arial" w:hAnsi="Arial"/>
+        </w:rPr>
+        <w:t>.............................</w:t>
+      </w:r>
+      <w:r>
+        <w:rPr>
+          <w:rFonts w:ascii="Arial" w:hAnsi="Arial"/>
+        </w:rPr>
+        <w:t>...xx</w:t>
+      </w:r>
+      <w:r>
+        <w:rPr>
+          <w:rFonts w:ascii="Arial" w:hAnsi="Arial"/>
+        </w:rPr>
+        <w:t xml:space="preserve"> </w:t>
+      </w:r>
+    </w:p>
+    <w:p>
+      <w:pPr>
+        <w:jc w:val="both"/>
+        <w:rPr>
+          <w:rFonts w:ascii="Arial" w:hAnsi="Arial"/>
+        </w:rPr>
+      </w:pPr>
+      <w:r>
+        <w:rPr>
+          <w:rFonts w:ascii="Arial" w:hAnsi="Arial"/>
+        </w:rPr>
+        <w:t xml:space="preserve">        2.2.1.2</w:t>
+      </w:r>
+      <w:r>
+        <w:rPr>
+          <w:rFonts w:ascii="Arial" w:hAnsi="Arial"/>
+        </w:rPr>
+        <w:t xml:space="preserve"> Comunicação Infravermelho ......................................................</w:t>
+      </w:r>
+      <w:r>
+        <w:rPr>
+          <w:rFonts w:ascii="Arial" w:hAnsi="Arial"/>
+        </w:rPr>
+        <w:t>.</w:t>
+      </w:r>
+      <w:r>
+        <w:rPr>
+          <w:rFonts w:ascii="Arial" w:hAnsi="Arial"/>
+        </w:rPr>
+        <w:t>......xx</w:t>
+      </w:r>
+    </w:p>
+    <w:p>
+      <w:pPr>
+        <w:jc w:val="both"/>
+        <w:rPr>
+          <w:rFonts w:ascii="Arial" w:hAnsi="Arial"/>
+        </w:rPr>
+      </w:pPr>
+      <w:r>
+        <w:rPr>
+          <w:rFonts w:ascii="Arial" w:hAnsi="Arial"/>
+        </w:rPr>
+        <w:t xml:space="preserve">    2.2.2 Microcontroladores </w:t>
+      </w:r>
+      <w:r>
+        <w:rPr>
+          <w:rFonts w:ascii="Arial" w:hAnsi="Arial"/>
+        </w:rPr>
+        <w:t>............................................</w:t>
+      </w:r>
+      <w:r>
+        <w:rPr>
+          <w:rFonts w:ascii="Arial" w:hAnsi="Arial"/>
+        </w:rPr>
+        <w:t>..............................</w:t>
+      </w:r>
+      <w:r>
+        <w:rPr>
+          <w:rFonts w:ascii="Arial" w:hAnsi="Arial"/>
+        </w:rPr>
+        <w:t>.........xx</w:t>
+      </w:r>
+      <w:r>
+        <w:rPr>
+          <w:rFonts w:ascii="Arial" w:hAnsi="Arial"/>
+        </w:rPr>
+        <w:t xml:space="preserve"> </w:t>
+      </w:r>
+    </w:p>
+    <w:p>
+      <w:pPr>
+        <w:jc w:val="both"/>
+        <w:rPr>
+          <w:rFonts w:ascii="Arial" w:hAnsi="Arial"/>
+        </w:rPr>
+      </w:pPr>
+      <w:r>
+        <w:rPr>
+          <w:rFonts w:ascii="Arial" w:hAnsi="Arial"/>
+        </w:rPr>
+        <w:t xml:space="preserve">    2.2.3</w:t>
+      </w:r>
+      <w:r>
+        <w:rPr>
+          <w:rFonts w:ascii="Arial" w:hAnsi="Arial"/>
+        </w:rPr>
+        <w:t xml:space="preserve"> Plataforma Arduino ..........................................</w:t>
+      </w:r>
+      <w:r>
+        <w:rPr>
+          <w:rFonts w:ascii="Arial" w:hAnsi="Arial"/>
+        </w:rPr>
+        <w:t>.............................</w:t>
+      </w:r>
+      <w:r>
+        <w:rPr>
+          <w:rFonts w:ascii="Arial" w:hAnsi="Arial"/>
+        </w:rPr>
+        <w:t>............xx</w:t>
+      </w:r>
+      <w:r>
+        <w:rPr>
+          <w:rFonts w:ascii="Arial" w:hAnsi="Arial"/>
+        </w:rPr>
+        <w:t xml:space="preserve"> </w:t>
       </w:r>
     </w:p>
     <w:p>
@@ -4431,6 +4695,48 @@
         <w:rPr>
           <w:rFonts w:ascii="Arial" w:hAnsi="Arial"/>
         </w:rPr>
+        <w:t xml:space="preserve">    3.3 Integração....................................................................................................</w:t>
+      </w:r>
+      <w:r>
+        <w:rPr>
+          <w:rFonts w:ascii="Arial" w:hAnsi="Arial"/>
+        </w:rPr>
+        <w:tab/>
+        <w:t>xx</w:t>
+      </w:r>
+    </w:p>
+    <w:p>
+      <w:pPr>
+        <w:jc w:val="both"/>
+        <w:rPr>
+          <w:rFonts w:ascii="Arial" w:hAnsi="Arial"/>
+        </w:rPr>
+      </w:pPr>
+      <w:r>
+        <w:rPr>
+          <w:rFonts w:ascii="Arial" w:hAnsi="Arial"/>
+        </w:rPr>
+        <w:t xml:space="preserve">    3.4 Testes .........................................................................................................</w:t>
+      </w:r>
+      <w:r>
+        <w:rPr>
+          <w:rFonts w:ascii="Arial" w:hAnsi="Arial"/>
+        </w:rPr>
+        <w:tab/>
+        <w:t>xx</w:t>
+      </w:r>
+    </w:p>
+    <w:p>
+      <w:pPr>
+        <w:jc w:val="both"/>
+        <w:rPr>
+          <w:rFonts w:ascii="Arial" w:hAnsi="Arial"/>
+        </w:rPr>
+      </w:pPr>
+      <w:r>
+        <w:rPr>
+          <w:rFonts w:ascii="Arial" w:hAnsi="Arial"/>
+        </w:rPr>
         <w:t>4.</w:t>
       </w:r>
       <w:r>
@@ -4454,6 +4760,195 @@
     </w:p>
     <w:p>
       <w:pPr>
+        <w:jc w:val="both"/>
+        <w:rPr>
+          <w:rFonts w:ascii="Arial" w:hAnsi="Arial"/>
+        </w:rPr>
+      </w:pPr>
+      <w:r>
+        <w:rPr>
+          <w:rFonts w:ascii="Arial" w:hAnsi="Arial"/>
+        </w:rPr>
+        <w:t xml:space="preserve">    4.1 Software ......................................................................................................</w:t>
+      </w:r>
+      <w:r>
+        <w:rPr>
+          <w:rFonts w:ascii="Arial" w:hAnsi="Arial"/>
+        </w:rPr>
+        <w:tab/>
+        <w:t>xx</w:t>
+      </w:r>
+    </w:p>
+    <w:p>
+      <w:pPr>
+        <w:jc w:val="both"/>
+        <w:rPr>
+          <w:rFonts w:ascii="Arial" w:hAnsi="Arial"/>
+        </w:rPr>
+      </w:pPr>
+      <w:r>
+        <w:rPr>
+          <w:rFonts w:ascii="Arial" w:hAnsi="Arial"/>
+        </w:rPr>
+        <w:t xml:space="preserve">        4.1.1 iOS .......................................................................................................</w:t>
+      </w:r>
+      <w:r>
+        <w:rPr>
+          <w:rFonts w:ascii="Arial" w:hAnsi="Arial"/>
+        </w:rPr>
+        <w:tab/>
+        <w:t>xx</w:t>
+      </w:r>
+    </w:p>
+    <w:p>
+      <w:pPr>
+        <w:jc w:val="both"/>
+        <w:rPr>
+          <w:rFonts w:ascii="Arial" w:hAnsi="Arial"/>
+        </w:rPr>
+      </w:pPr>
+      <w:r>
+        <w:rPr>
+          <w:rFonts w:ascii="Arial" w:hAnsi="Arial"/>
+        </w:rPr>
+        <w:t xml:space="preserve">        4.1.2 Arduino .................................................................................................</w:t>
+      </w:r>
+      <w:r>
+        <w:rPr>
+          <w:rFonts w:ascii="Arial" w:hAnsi="Arial"/>
+        </w:rPr>
+        <w:tab/>
+        <w:t>xx</w:t>
+      </w:r>
+    </w:p>
+    <w:p>
+      <w:pPr>
+        <w:jc w:val="both"/>
+        <w:rPr>
+          <w:rFonts w:ascii="Arial" w:hAnsi="Arial"/>
+        </w:rPr>
+      </w:pPr>
+      <w:r>
+        <w:rPr>
+          <w:rFonts w:ascii="Arial" w:hAnsi="Arial"/>
+        </w:rPr>
+        <w:t xml:space="preserve">    4.2 Hardware ....................................................................................................</w:t>
+      </w:r>
+      <w:r>
+        <w:rPr>
+          <w:rFonts w:ascii="Arial" w:hAnsi="Arial"/>
+        </w:rPr>
+        <w:tab/>
+        <w:t>xx</w:t>
+      </w:r>
+    </w:p>
+    <w:p>
+      <w:pPr>
+        <w:jc w:val="both"/>
+        <w:rPr>
+          <w:rFonts w:ascii="Arial" w:hAnsi="Arial"/>
+        </w:rPr>
+      </w:pPr>
+      <w:r>
+        <w:rPr>
+          <w:rFonts w:ascii="Arial" w:hAnsi="Arial"/>
+        </w:rPr>
+        <w:t xml:space="preserve">        4.2.1 Circuito .................................................................................................</w:t>
+      </w:r>
+      <w:r>
+        <w:rPr>
+          <w:rFonts w:ascii="Arial" w:hAnsi="Arial"/>
+        </w:rPr>
+        <w:tab/>
+        <w:t>xx</w:t>
+      </w:r>
+    </w:p>
+    <w:p>
+      <w:pPr>
+        <w:jc w:val="both"/>
+        <w:rPr>
+          <w:rFonts w:ascii="Arial" w:hAnsi="Arial"/>
+        </w:rPr>
+      </w:pPr>
+      <w:r>
+        <w:rPr>
+          <w:rFonts w:ascii="Arial" w:hAnsi="Arial"/>
+        </w:rPr>
+        <w:t xml:space="preserve">        4.2.2 Módulo Bluetooth HM-10 .....................................................................</w:t>
+      </w:r>
+      <w:r>
+        <w:rPr>
+          <w:rFonts w:ascii="Arial" w:hAnsi="Arial"/>
+        </w:rPr>
+        <w:tab/>
+        <w:t>xx</w:t>
+      </w:r>
+    </w:p>
+    <w:p>
+      <w:pPr>
+        <w:jc w:val="both"/>
+        <w:rPr>
+          <w:rFonts w:ascii="Arial" w:hAnsi="Arial"/>
+        </w:rPr>
+      </w:pPr>
+      <w:r>
+        <w:rPr>
+          <w:rFonts w:ascii="Arial" w:hAnsi="Arial"/>
+        </w:rPr>
+        <w:t xml:space="preserve">        4.2.1 Arduino Uno .........................................................................................</w:t>
+      </w:r>
+      <w:r>
+        <w:rPr>
+          <w:rFonts w:ascii="Arial" w:hAnsi="Arial"/>
+        </w:rPr>
+        <w:tab/>
+        <w:t>xx</w:t>
+      </w:r>
+    </w:p>
+    <w:p>
+      <w:pPr>
+        <w:jc w:val="both"/>
+        <w:rPr>
+          <w:rFonts w:ascii="Arial" w:hAnsi="Arial"/>
+        </w:rPr>
+      </w:pPr>
+      <w:r>
+        <w:rPr>
+          <w:rFonts w:ascii="Arial" w:hAnsi="Arial"/>
+        </w:rPr>
+        <w:t xml:space="preserve">    4.3 Integração....................................................................................................</w:t>
+      </w:r>
+      <w:r>
+        <w:rPr>
+          <w:rFonts w:ascii="Arial" w:hAnsi="Arial"/>
+        </w:rPr>
+        <w:tab/>
+        <w:t>xx</w:t>
+      </w:r>
+    </w:p>
+    <w:p>
+      <w:pPr>
+        <w:jc w:val="both"/>
+        <w:rPr>
+          <w:rFonts w:ascii="Arial" w:hAnsi="Arial"/>
+        </w:rPr>
+      </w:pPr>
+      <w:r>
+        <w:rPr>
+          <w:rFonts w:ascii="Arial" w:hAnsi="Arial"/>
+        </w:rPr>
+        <w:t xml:space="preserve">    4.4 Testes .........................................................................................................</w:t>
+      </w:r>
+      <w:r>
+        <w:rPr>
+          <w:rFonts w:ascii="Arial" w:hAnsi="Arial"/>
+        </w:rPr>
+        <w:tab/>
+        <w:t>xx</w:t>
+      </w:r>
+    </w:p>
+    <w:p>
+      <w:pPr>
         <w:rPr>
           <w:rFonts w:ascii="Arial" w:hAnsi="Arial"/>
         </w:rPr>
@@ -4503,22 +4998,66 @@
     </w:p>
     <w:p>
       <w:pPr>
-        <w:jc w:val="both"/>
-        <w:rPr>
-          <w:rFonts w:ascii="Arial" w:hAnsi="Arial"/>
-        </w:rPr>
-      </w:pPr>
-      <w:r>
-        <w:rPr>
-          <w:rFonts w:ascii="Arial" w:hAnsi="Arial"/>
-        </w:rPr>
-        <w:t>REFERÊNCIAS ...............................</w:t>
-      </w:r>
-      <w:r>
-        <w:rPr>
-          <w:rFonts w:ascii="Arial" w:hAnsi="Arial"/>
-        </w:rPr>
-        <w:t>.....................................................................</w:t>
+        <w:rPr>
+          <w:rFonts w:ascii="Arial" w:hAnsi="Arial"/>
+        </w:rPr>
+      </w:pPr>
+      <w:r>
+        <w:rPr>
+          <w:rFonts w:ascii="Arial" w:hAnsi="Arial"/>
+        </w:rPr>
+        <w:t>REFERÊNCIAS</w:t>
+      </w:r>
+      <w:r>
+        <w:rPr>
+          <w:rFonts w:ascii="Arial" w:hAnsi="Arial"/>
+        </w:rPr>
+        <w:t xml:space="preserve"> </w:t>
+      </w:r>
+      <w:r>
+        <w:rPr>
+          <w:rFonts w:ascii="Arial" w:hAnsi="Arial"/>
+        </w:rPr>
+        <w:t>....................................................................................................</w:t>
+      </w:r>
+      <w:r>
+        <w:rPr>
+          <w:rFonts w:ascii="Arial" w:hAnsi="Arial"/>
+        </w:rPr>
+        <w:tab/>
+        <w:t>xx</w:t>
+      </w:r>
+    </w:p>
+    <w:p>
+      <w:pPr>
+        <w:jc w:val="both"/>
+        <w:rPr>
+          <w:rFonts w:ascii="Arial" w:hAnsi="Arial"/>
+        </w:rPr>
+      </w:pPr>
+      <w:r>
+        <w:rPr>
+          <w:rFonts w:ascii="Arial" w:hAnsi="Arial"/>
+        </w:rPr>
+        <w:t>APÊNDICES E ANEXO</w:t>
+      </w:r>
+      <w:r>
+        <w:rPr>
+          <w:rFonts w:ascii="Arial" w:hAnsi="Arial"/>
+        </w:rPr>
+        <w:t>.......................</w:t>
+      </w:r>
+      <w:r>
+        <w:rPr>
+          <w:rFonts w:ascii="Arial" w:hAnsi="Arial"/>
+        </w:rPr>
+        <w:t>..........................</w:t>
+      </w:r>
+      <w:r>
+        <w:rPr>
+          <w:rFonts w:ascii="Arial" w:hAnsi="Arial"/>
+        </w:rPr>
+        <w:t>........................................</w:t>
       </w:r>
       <w:r>
         <w:rPr>
@@ -5021,14 +5560,74 @@
         <w:rPr>
           <w:rFonts w:ascii="Arial" w:hAnsi="Arial"/>
         </w:rPr>
-        <w:t xml:space="preserve">O objetivo deste artigo é apresentar um sistema que, utilizando-se de tecnologias atuais, possa trazer comodidade ao usuário final, tendo em vista que, como é apresentado em um estudo publicado pela The NextWeb em Janeiro de </w:t>
+        <w:t xml:space="preserve">O objetivo deste </w:t>
+      </w:r>
+      <w:r>
+        <w:rPr>
+          <w:rFonts w:ascii="Arial" w:hAnsi="Arial"/>
+        </w:rPr>
+        <w:t>trabalho</w:t>
+      </w:r>
+      <w:r>
+        <w:rPr>
+          <w:rFonts w:ascii="Arial" w:hAnsi="Arial"/>
+        </w:rPr>
+        <w:t xml:space="preserve"> é apresentar um sistema que, utilizando-se de tecnologias atuais, possa trazer comodidade ao usuário final, tendo em vista que, como é apresentado em um estudo publicado pela The NextWeb em Janeiro de </w:t>
       </w:r>
       <w:r>
         <w:rPr>
           <w:rFonts w:ascii="Arial" w:hAnsi="Arial"/>
         </w:rPr>
         <w:lastRenderedPageBreak/>
-        <w:t xml:space="preserve">2016, 68% dos americanos acreditam que as  casas inteligentes serão tão comuns quanto os smartphones dentro de 10 anos. O custo de possuir uma casa é a maior despesa na vida de um proprietário. A habitação também  consome a maior parte do orçamento de uma pessoa comum, respondendo por 33%  das suas despesas anuais. Produtos para o lar inteligentes prometem economizar tempo, energia e dinheiro para os proprietários, com 45% dos usuários de produtos inteligentes dizendo que o uso destes  estes produtos economizou US $ 1.100 por ano, e 87% dizendo que eles fizeram suas vidas mais fáceis. Uma vez que a grande maioria dos aparelhos eletrônicos modernos poderão ser controlados por esse protótipo, apresentaremos um dos benefícios que a automação residencial pode trazer. Como diz o Eng. Caio Bolzani, Integrador certificado pela Aureside, a Associação Brasileira de Automação </w:t>
+        <w:t>2016, 68% d</w:t>
+      </w:r>
+      <w:r>
+        <w:rPr>
+          <w:rFonts w:ascii="Arial" w:hAnsi="Arial"/>
+        </w:rPr>
+        <w:t xml:space="preserve">os americanos acreditam que as </w:t>
+      </w:r>
+      <w:r>
+        <w:rPr>
+          <w:rFonts w:ascii="Arial" w:hAnsi="Arial"/>
+        </w:rPr>
+        <w:t>casas inteligentes serão tão comuns quanto os smartphones dentro de 10 anos. O custo de possuir uma casa é a maior despesa na vida de um pr</w:t>
+      </w:r>
+      <w:r>
+        <w:rPr>
+          <w:rFonts w:ascii="Arial" w:hAnsi="Arial"/>
+        </w:rPr>
+        <w:t xml:space="preserve">oprietário. A habitação também </w:t>
+      </w:r>
+      <w:r>
+        <w:rPr>
+          <w:rFonts w:ascii="Arial" w:hAnsi="Arial"/>
+        </w:rPr>
+        <w:t>consome a maior parte do orçamento de uma pes</w:t>
+      </w:r>
+      <w:r>
+        <w:rPr>
+          <w:rFonts w:ascii="Arial" w:hAnsi="Arial"/>
+        </w:rPr>
+        <w:t xml:space="preserve">soa comum, respondendo por 33% </w:t>
+      </w:r>
+      <w:r>
+        <w:rPr>
+          <w:rFonts w:ascii="Arial" w:hAnsi="Arial"/>
+        </w:rPr>
+        <w:t xml:space="preserve">das suas despesas anuais. Produtos para o lar inteligentes prometem economizar tempo, energia e dinheiro para os proprietários, com 45% dos usuários de produtos inteligentes dizendo que o uso </w:t>
+      </w:r>
+      <w:r>
+        <w:rPr>
+          <w:rFonts w:ascii="Arial" w:hAnsi="Arial"/>
+        </w:rPr>
+        <w:t>d</w:t>
+      </w:r>
+      <w:r>
+        <w:rPr>
+          <w:rFonts w:ascii="Arial" w:hAnsi="Arial"/>
+        </w:rPr>
+        <w:t xml:space="preserve">estes produtos economizou US $ 1.100 por ano, e 87% dizendo que eles fizeram suas vidas mais fáceis. Uma vez que a grande maioria dos aparelhos eletrônicos modernos poderão ser controlados por esse protótipo, apresentaremos um dos benefícios que a automação residencial pode trazer. Como diz o Eng. Caio Bolzani, Integrador certificado pela Aureside, a Associação Brasileira de Automação </w:t>
       </w:r>
       <w:r>
         <w:rPr>
@@ -5059,15 +5658,6 @@
         <w:jc w:val="both"/>
         <w:rPr>
           <w:rFonts w:ascii="Arial" w:hAnsi="Arial"/>
-        </w:rPr>
-      </w:pPr>
-    </w:p>
-    <w:p>
-      <w:pPr>
-        <w:spacing w:line="360" w:lineRule="auto"/>
-        <w:jc w:val="both"/>
-        <w:rPr>
-          <w:rFonts w:ascii="Arial" w:hAnsi="Arial"/>
           <w:b/>
         </w:rPr>
       </w:pPr>
@@ -5122,176 +5712,38 @@
         <w:rPr>
           <w:rFonts w:ascii="Arial" w:hAnsi="Arial"/>
         </w:rPr>
-        <w:t xml:space="preserve">Para isto, será desenvolvido tanto o hardware quanto o software do projeto. Na parte de hardware, será implementado um circuito composto por: um Arduino, um LED IR emissor, um módulo Bluetooth (HC-05) e um conversor de nível de tensão. Já na parte de software, será desenvolvido um aplicativo mobile para as plataformas iOS e Android, escritos nas linguagens Swift, uma linguagem de programação consistente e intuitiva, desenvolvida pela Apple para a criação de apps para iOS, Mac, Apple TV e Apple Watch. Ela foi criada para dar ainda mais liberdade para os desenvolvedores e Java, orientada a objetos (comportamento dos objetos determinados por classes) e compilada em </w:t>
-      </w:r>
-      <w:r>
-        <w:rPr>
-          <w:rFonts w:ascii="Arial" w:hAnsi="Arial"/>
-          <w:i/>
-          <w:iCs/>
-        </w:rPr>
-        <w:t>bytecode</w:t>
-      </w:r>
-      <w:r>
-        <w:rPr>
-          <w:rFonts w:ascii="Arial" w:hAnsi="Arial"/>
-        </w:rPr>
-        <w:t xml:space="preserve"> (as instruções são executadas através de uma Máquina Virtual Java - JVM e podem ser processadas em sistemas com suporte a C++). A sintaxe da linguagem Java é similar às linguagens C e C++ respectivamente, e o Arduino terá sua programação escrita em C++, que tem uma </w:t>
-      </w:r>
-      <w:r>
-        <w:rPr>
-          <w:rFonts w:ascii="Arial" w:hAnsi="Arial"/>
-        </w:rPr>
-        <w:lastRenderedPageBreak/>
-        <w:t>enorme variedade de códigos, pois alem de seus códigos, pode contar com vários da linguagem C. Esta variedade possibilita a programação em alto e baixo níveis. O C++ apresenta grande flexibilidade, embora seja bom, este fato faz com que a programação seja muito mais cuidadosa para não terem erros. Neste aplicativo mobile, o usuário seleciona o aparelho no qual deseja realizar o controle e sua respectiva marca/modelo. É então apresentado um layout tradicional de controles remotos no qual o usuário já está habituado, contendo botões virtuais como volume, canal, energia, entre outros. Ao executar um comando no aplicativo, o mesmo é enviado para o Arduino via Bluetooth, onde transmitirá a operação ao dispositivo selecionado através do LED IR, traduzindo-a para o protocolo esperado pelo dispositivo.</w:t>
-      </w:r>
-    </w:p>
-    <w:p>
-      <w:pPr>
-        <w:spacing w:line="360" w:lineRule="auto"/>
-        <w:jc w:val="both"/>
-        <w:rPr>
-          <w:rFonts w:ascii="Arial" w:hAnsi="Arial"/>
-        </w:rPr>
-      </w:pPr>
-      <w:r>
-        <w:rPr>
-          <w:rFonts w:ascii="Arial" w:hAnsi="Arial"/>
-        </w:rPr>
-        <w:t>O preço final do projeto é de R$ 213,00. Não há, no mercado nacional, nenhum produto com objetivo e funcionalidades similares. Com isto, para aquisição de um produto equivalente, seria necessária importá-lo e arcar com os custos da importação. O principal concorrente internacional chama-se Anymote (</w:t>
-      </w:r>
-      <w:hyperlink r:id="rId8" w:history="1">
-        <w:r>
-          <w:rPr>
-            <w:rStyle w:val="Hyperlink"/>
-            <w:rFonts w:ascii="Arial" w:hAnsi="Arial"/>
-          </w:rPr>
-          <w:t>https://www.anymote.io</w:t>
-        </w:r>
-      </w:hyperlink>
-      <w:r>
-        <w:rPr>
-          <w:rFonts w:ascii="Arial" w:hAnsi="Arial"/>
-        </w:rPr>
-        <w:t>). Seu preço de retail na data de coleta (26/05/2016) é de USD 89,00. Considerando o dólar comercial à R$ 3,59 (ref. 26/06/2016) e IOF à 6,38% (ref. 05/2016), temos: ($89,00 x R$ 3,59) x 6,38% = R$ 339,89. O nicho de mercado para o produto são de pessoas técnicas e não-técnicas com algum gral de relação com tecnologia, que desejam centralizar e automatizar o controle de seus dispositivos eletrônicos residenciais.</w:t>
-      </w:r>
-    </w:p>
-    <w:p>
-      <w:pPr>
-        <w:spacing w:line="360" w:lineRule="auto"/>
-        <w:jc w:val="both"/>
-        <w:rPr>
-          <w:rFonts w:ascii="Arial" w:hAnsi="Arial"/>
-        </w:rPr>
-      </w:pPr>
-    </w:p>
-    <w:p>
-      <w:pPr>
-        <w:spacing w:line="360" w:lineRule="auto"/>
-        <w:jc w:val="both"/>
-        <w:rPr>
-          <w:rFonts w:ascii="Arial" w:hAnsi="Arial"/>
-        </w:rPr>
-      </w:pPr>
-    </w:p>
-    <w:p>
-      <w:pPr>
-        <w:spacing w:line="360" w:lineRule="auto"/>
-        <w:jc w:val="both"/>
-        <w:rPr>
-          <w:rFonts w:ascii="Arial" w:hAnsi="Arial"/>
-        </w:rPr>
-      </w:pPr>
-    </w:p>
-    <w:p>
-      <w:pPr>
-        <w:spacing w:line="360" w:lineRule="auto"/>
-        <w:jc w:val="both"/>
-        <w:rPr>
-          <w:rFonts w:ascii="Arial" w:hAnsi="Arial"/>
-        </w:rPr>
-      </w:pPr>
-    </w:p>
-    <w:p>
-      <w:pPr>
-        <w:spacing w:line="360" w:lineRule="auto"/>
-        <w:jc w:val="both"/>
-        <w:rPr>
-          <w:rFonts w:ascii="Arial" w:hAnsi="Arial"/>
-        </w:rPr>
-      </w:pPr>
-    </w:p>
-    <w:p>
-      <w:pPr>
-        <w:spacing w:line="360" w:lineRule="auto"/>
-        <w:jc w:val="both"/>
-        <w:rPr>
-          <w:rFonts w:ascii="Arial" w:hAnsi="Arial"/>
-        </w:rPr>
-      </w:pPr>
-    </w:p>
-    <w:p>
-      <w:pPr>
-        <w:spacing w:line="360" w:lineRule="auto"/>
-        <w:jc w:val="both"/>
-        <w:rPr>
-          <w:rFonts w:ascii="Arial" w:hAnsi="Arial"/>
-        </w:rPr>
-      </w:pPr>
-    </w:p>
-    <w:p>
-      <w:pPr>
-        <w:spacing w:line="360" w:lineRule="auto"/>
-        <w:jc w:val="both"/>
-        <w:rPr>
-          <w:rFonts w:ascii="Arial" w:hAnsi="Arial"/>
-        </w:rPr>
-      </w:pPr>
-    </w:p>
-    <w:p>
-      <w:pPr>
-        <w:spacing w:line="360" w:lineRule="auto"/>
-        <w:jc w:val="both"/>
-        <w:rPr>
-          <w:rFonts w:ascii="Arial" w:hAnsi="Arial"/>
-        </w:rPr>
-      </w:pPr>
-    </w:p>
-    <w:p>
-      <w:pPr>
-        <w:spacing w:line="360" w:lineRule="auto"/>
-        <w:jc w:val="both"/>
-        <w:rPr>
-          <w:rFonts w:ascii="Arial" w:hAnsi="Arial"/>
-        </w:rPr>
-      </w:pPr>
-    </w:p>
-    <w:p>
-      <w:pPr>
-        <w:spacing w:line="360" w:lineRule="auto"/>
-        <w:jc w:val="both"/>
-        <w:rPr>
-          <w:rFonts w:ascii="Arial" w:hAnsi="Arial"/>
-        </w:rPr>
-      </w:pPr>
-    </w:p>
-    <w:p>
-      <w:pPr>
-        <w:spacing w:line="360" w:lineRule="auto"/>
-        <w:jc w:val="both"/>
-        <w:rPr>
-          <w:rFonts w:ascii="Arial" w:hAnsi="Arial"/>
-        </w:rPr>
-      </w:pPr>
-    </w:p>
-    <w:p>
-      <w:pPr>
-        <w:spacing w:line="360" w:lineRule="auto"/>
-        <w:jc w:val="both"/>
-        <w:rPr>
-          <w:rFonts w:ascii="Arial" w:hAnsi="Arial"/>
-        </w:rPr>
-      </w:pPr>
+        <w:t>Para isto, será desenvolvido tanto o hardware quanto o software do projeto. Na parte de hardware, será implementado um circuito composto por: um Arduino, um LED IR emissor, um módulo Bluetooth (HC-05) e um conversor de nível de tensão. Já na parte de software, será desenvolv</w:t>
+      </w:r>
+      <w:r>
+        <w:rPr>
+          <w:rFonts w:ascii="Arial" w:hAnsi="Arial"/>
+        </w:rPr>
+        <w:t>ido um aplicativo mobile para a plataforma iOS e Android, escrito na linguagem</w:t>
+      </w:r>
+      <w:r>
+        <w:rPr>
+          <w:rFonts w:ascii="Arial" w:hAnsi="Arial"/>
+        </w:rPr>
+        <w:t xml:space="preserve"> Swift, uma linguagem de programação consistente e intuitiva, desenvolvida pela Apple para a criação de apps para iOS, Mac, Apple TV e Apple Watch.</w:t>
+      </w:r>
+      <w:r>
+        <w:rPr>
+          <w:rFonts w:ascii="Arial" w:hAnsi="Arial"/>
+        </w:rPr>
+        <w:t xml:space="preserve"> </w:t>
+      </w:r>
+      <w:r>
+        <w:rPr>
+          <w:rFonts w:ascii="Arial" w:hAnsi="Arial"/>
+        </w:rPr>
+        <w:t>Neste aplicativo mobile, o usuário seleciona o aparelho no qual deseja realizar o controle e sua respectiva marca/modelo. É então apresentado um layout tradicional de controles remotos no qual o usuário já está habituado, contendo botões virtuais como volume, canal, energia, entre outros. Ao executar um comando no aplicativo, o mesmo é enviado para o Arduino via Bluetooth, onde transmitirá a operação ao dispositivo selecionado através do LED IR, traduzindo-a para o protocolo esperado pelo dispositivo</w:t>
+      </w:r>
+      <w:r>
+        <w:rPr>
+          <w:rFonts w:ascii="Arial" w:hAnsi="Arial"/>
+        </w:rPr>
+        <w:t>.</w:t>
+      </w:r>
     </w:p>
     <w:p>
       <w:pPr>
@@ -6262,13 +6714,31 @@
         <w:fldChar w:fldCharType="begin"/>
       </w:r>
       <w:r>
+        <w:instrText xml:space="preserve"> INCLUDEPICTURE  "http://engdofuturo.com.br/wp-content/uploads/2013/07/eng-blog.png" \* MERGEFORMATINET </w:instrText>
+      </w:r>
+      <w:r>
+        <w:fldChar w:fldCharType="separate"/>
+      </w:r>
+      <w:r>
+        <w:fldChar w:fldCharType="begin"/>
+      </w:r>
+      <w:r>
+        <w:instrText xml:space="preserve"> INCLUDEPICTURE  "http://engdofuturo.com.br/wp-content/uploads/2013/07/eng-blog.png" \* MERGEFORMATINET </w:instrText>
+      </w:r>
+      <w:r>
+        <w:fldChar w:fldCharType="separate"/>
+      </w:r>
+      <w:r>
+        <w:fldChar w:fldCharType="begin"/>
+      </w:r>
+      <w:r>
         <w:instrText xml:space="preserve"> </w:instrText>
       </w:r>
       <w:r>
-        <w:instrText>INCLUDEPICTURE  "http://engdofuturo.com.br/wp-content/uploads/20</w:instrText>
-      </w:r>
-      <w:r>
-        <w:instrText>13/07/eng-blog.png" \* MERGEFORMATINET</w:instrText>
+        <w:instrText>INCLUDEPICTURE  "http://engdofuturo.com.br/wp-c</w:instrText>
+      </w:r>
+      <w:r>
+        <w:instrText>ontent/uploads/2013/07/eng-blog.png" \* MERGEFORMATINET</w:instrText>
       </w:r>
       <w:r>
         <w:instrText xml:space="preserve"> </w:instrText>
@@ -6298,7 +6768,7 @@
             <o:lock v:ext="edit" aspectratio="t"/>
           </v:shapetype>
           <v:shape id="_x0000_i1025" type="#_x0000_t75" alt="" style="width:164.25pt;height:142.5pt">
-            <v:imagedata r:id="rId9" r:href="rId10" grayscale="t"/>
+            <v:imagedata r:id="rId8" r:href="rId9" grayscale="t"/>
           </v:shape>
         </w:pict>
       </w:r>
@@ -6320,6 +6790,12 @@
       <w:r>
         <w:fldChar w:fldCharType="end"/>
       </w:r>
+      <w:r>
+        <w:fldChar w:fldCharType="end"/>
+      </w:r>
+      <w:r>
+        <w:fldChar w:fldCharType="end"/>
+      </w:r>
     </w:p>
     <w:p>
       <w:pPr>
@@ -6408,7 +6884,7 @@
         </w:rPr>
         <w:t>&lt;</w:t>
       </w:r>
-      <w:hyperlink r:id="rId11" w:history="1">
+      <w:hyperlink r:id="rId10" w:history="1">
         <w:r>
           <w:rPr>
             <w:rStyle w:val="Hyperlink"/>
@@ -6489,7 +6965,7 @@
         </w:rPr>
         <w:t xml:space="preserve">identificar ilustrações na dissertação, acesse: </w:t>
       </w:r>
-      <w:hyperlink r:id="rId12" w:history="1">
+      <w:hyperlink r:id="rId11" w:history="1">
         <w:r>
           <w:rPr>
             <w:rStyle w:val="Hyperlink"/>
@@ -6679,7 +7155,7 @@
         </w:rPr>
         <w:pict>
           <v:shape id="_x0000_i1026" type="#_x0000_t75" style="width:335.25pt;height:114.75pt">
-            <v:imagedata r:id="rId13" o:title=""/>
+            <v:imagedata r:id="rId12" o:title=""/>
           </v:shape>
         </w:pict>
       </w:r>
@@ -6744,7 +7220,7 @@
           <w:rFonts w:ascii="Arial" w:hAnsi="Arial"/>
         </w:rPr>
       </w:pPr>
-      <w:hyperlink r:id="rId14" w:history="1">
+      <w:hyperlink r:id="rId13" w:history="1">
         <w:r>
           <w:rPr>
             <w:rStyle w:val="Hyperlink"/>
@@ -7336,19 +7812,224 @@
     </w:p>
     <w:p>
       <w:pPr>
-        <w:spacing w:line="360" w:lineRule="auto"/>
-        <w:jc w:val="both"/>
-        <w:rPr>
-          <w:rFonts w:ascii="Arial" w:hAnsi="Arial"/>
-        </w:rPr>
-      </w:pPr>
-    </w:p>
-    <w:p>
-      <w:pPr>
-        <w:spacing w:line="360" w:lineRule="auto"/>
-        <w:jc w:val="both"/>
-        <w:rPr>
-          <w:rFonts w:ascii="Arial" w:hAnsi="Arial"/>
+        <w:rPr>
+          <w:rFonts w:ascii="Arial" w:hAnsi="Arial" w:cs="Arial"/>
+        </w:rPr>
+      </w:pPr>
+    </w:p>
+    <w:p>
+      <w:pPr>
+        <w:rPr>
+          <w:rFonts w:ascii="Arial" w:hAnsi="Arial" w:cs="Arial"/>
+        </w:rPr>
+      </w:pPr>
+      <w:r>
+        <w:rPr>
+          <w:rFonts w:ascii="Arial" w:hAnsi="Arial" w:cs="Arial"/>
+        </w:rPr>
+        <w:t>&lt;</w:t>
+      </w:r>
+      <w:hyperlink r:id="rId14" w:history="1">
+        <w:r>
+          <w:rPr>
+            <w:rStyle w:val="Hyperlink"/>
+            <w:rFonts w:ascii="Arial" w:hAnsi="Arial" w:cs="Arial"/>
+          </w:rPr>
+          <w:t>www.arduino.cc/en/Guide/Introduction</w:t>
+        </w:r>
+      </w:hyperlink>
+      <w:r>
+        <w:rPr>
+          <w:rFonts w:ascii="Arial" w:hAnsi="Arial" w:cs="Arial"/>
+        </w:rPr>
+        <w:t>&gt; Acesso em 25 de Maio de 2016.</w:t>
+      </w:r>
+    </w:p>
+    <w:p>
+      <w:pPr>
+        <w:rPr>
+          <w:rFonts w:ascii="Arial" w:hAnsi="Arial" w:cs="Arial"/>
+        </w:rPr>
+      </w:pPr>
+    </w:p>
+    <w:p>
+      <w:pPr>
+        <w:rPr>
+          <w:rFonts w:ascii="Arial" w:hAnsi="Arial" w:cs="Arial"/>
+        </w:rPr>
+      </w:pPr>
+      <w:r>
+        <w:rPr>
+          <w:rFonts w:ascii="Arial" w:hAnsi="Arial" w:cs="Arial"/>
+        </w:rPr>
+        <w:t>&lt;</w:t>
+      </w:r>
+      <w:hyperlink r:id="rId15" w:history="1">
+        <w:r>
+          <w:rPr>
+            <w:rStyle w:val="Hyperlink"/>
+            <w:rFonts w:ascii="Arial" w:hAnsi="Arial" w:cs="Arial"/>
+          </w:rPr>
+          <w:t>www.aureside.org.br/noticias/2016-previsoes-para-casas-inteligentes-e-internet-das-coisas</w:t>
+        </w:r>
+      </w:hyperlink>
+      <w:r>
+        <w:rPr>
+          <w:rFonts w:ascii="Arial" w:hAnsi="Arial" w:cs="Arial"/>
+        </w:rPr>
+        <w:t>&gt; Acesso em 25 de Maio de 2016.</w:t>
+      </w:r>
+    </w:p>
+    <w:p>
+      <w:pPr>
+        <w:spacing w:line="100" w:lineRule="atLeast"/>
+        <w:rPr>
+          <w:rFonts w:ascii="Arial" w:hAnsi="Arial" w:cs="Arial"/>
+        </w:rPr>
+      </w:pPr>
+    </w:p>
+    <w:p>
+      <w:pPr>
+        <w:spacing w:line="100" w:lineRule="atLeast"/>
+        <w:rPr>
+          <w:rFonts w:ascii="Arial" w:hAnsi="Arial" w:cs="Arial"/>
+        </w:rPr>
+      </w:pPr>
+      <w:r>
+        <w:rPr>
+          <w:rFonts w:ascii="Arial" w:hAnsi="Arial" w:cs="Arial"/>
+        </w:rPr>
+        <w:t xml:space="preserve">DESMISTIFICANDO A DOMÓTICA, </w:t>
+      </w:r>
+      <w:r>
+        <w:rPr>
+          <w:rFonts w:ascii="Arial" w:hAnsi="Arial" w:cs="Arial"/>
+        </w:rPr>
+        <w:t>por Caio Bolzani, disponível em:</w:t>
+      </w:r>
+    </w:p>
+    <w:p>
+      <w:pPr>
+        <w:spacing w:line="100" w:lineRule="atLeast"/>
+        <w:rPr>
+          <w:rFonts w:ascii="Arial" w:hAnsi="Arial" w:cs="Arial"/>
+        </w:rPr>
+      </w:pPr>
+      <w:r>
+        <w:rPr>
+          <w:rFonts w:ascii="Arial" w:hAnsi="Arial" w:cs="Arial"/>
+        </w:rPr>
+        <w:t>&lt;www.aureside.blogspot.com.br/2015/08/desmistificando-domotica.html&gt; Acesso em 25 de Maio de 2016.</w:t>
+      </w:r>
+    </w:p>
+    <w:p>
+      <w:pPr>
+        <w:rPr>
+          <w:rFonts w:ascii="Arial" w:hAnsi="Arial" w:cs="Arial"/>
+        </w:rPr>
+      </w:pPr>
+    </w:p>
+    <w:p>
+      <w:pPr>
+        <w:rPr>
+          <w:rFonts w:ascii="Arial" w:hAnsi="Arial" w:cs="Arial"/>
+        </w:rPr>
+      </w:pPr>
+      <w:r>
+        <w:rPr>
+          <w:rFonts w:ascii="Arial" w:hAnsi="Arial" w:cs="Arial"/>
+        </w:rPr>
+        <w:t>INFO ESCOLA,</w:t>
+      </w:r>
+      <w:r>
+        <w:rPr>
+          <w:rFonts w:ascii="Arial" w:hAnsi="Arial" w:cs="Arial"/>
+          <w:b/>
+        </w:rPr>
+        <w:t xml:space="preserve"> C++</w:t>
+      </w:r>
+      <w:r>
+        <w:rPr>
+          <w:rFonts w:ascii="Arial" w:hAnsi="Arial" w:cs="Arial"/>
+        </w:rPr>
+        <w:t>. Disponível em:</w:t>
+      </w:r>
+    </w:p>
+    <w:p>
+      <w:pPr>
+        <w:rPr>
+          <w:rFonts w:ascii="Arial" w:hAnsi="Arial" w:cs="Arial"/>
+        </w:rPr>
+      </w:pPr>
+      <w:r>
+        <w:rPr>
+          <w:rFonts w:ascii="Arial" w:hAnsi="Arial" w:cs="Arial"/>
+        </w:rPr>
+        <w:t xml:space="preserve"> </w:t>
+      </w:r>
+      <w:r>
+        <w:rPr>
+          <w:rFonts w:ascii="Arial" w:hAnsi="Arial" w:cs="Arial"/>
+        </w:rPr>
+        <w:t>&lt;</w:t>
+      </w:r>
+      <w:hyperlink r:id="rId16" w:history="1">
+        <w:r>
+          <w:rPr>
+            <w:rStyle w:val="Hyperlink"/>
+            <w:rFonts w:ascii="Arial" w:hAnsi="Arial" w:cs="Arial"/>
+          </w:rPr>
+          <w:t>www.infoescola.com/informatica/cpp/</w:t>
+        </w:r>
+      </w:hyperlink>
+      <w:r>
+        <w:rPr>
+          <w:rFonts w:ascii="Arial" w:hAnsi="Arial" w:cs="Arial"/>
+        </w:rPr>
+        <w:t>&gt; Acesso em 29 de Maio de 2016.</w:t>
+      </w:r>
+    </w:p>
+    <w:p>
+      <w:pPr>
+        <w:rPr>
+          <w:rFonts w:ascii="Arial" w:hAnsi="Arial" w:cs="Arial"/>
+        </w:rPr>
+      </w:pPr>
+    </w:p>
+    <w:p>
+      <w:pPr>
+        <w:rPr>
+          <w:rFonts w:ascii="Arial" w:hAnsi="Arial" w:cs="Arial"/>
+        </w:rPr>
+      </w:pPr>
+      <w:r>
+        <w:rPr>
+          <w:rFonts w:ascii="Arial" w:hAnsi="Arial" w:cs="Arial"/>
+        </w:rPr>
+        <w:t>&lt;</w:t>
+      </w:r>
+      <w:hyperlink r:id="rId17" w:history="1">
+        <w:r>
+          <w:rPr>
+            <w:rStyle w:val="Hyperlink"/>
+            <w:rFonts w:ascii="Arial" w:hAnsi="Arial" w:cs="Arial"/>
+          </w:rPr>
+          <w:t>www.apple.com/br/swift/</w:t>
+        </w:r>
+      </w:hyperlink>
+      <w:r>
+        <w:rPr>
+          <w:rFonts w:ascii="Arial" w:hAnsi="Arial" w:cs="Arial"/>
+        </w:rPr>
+        <w:t>&gt; Acesso em 29 de Maio de 2016.</w:t>
+      </w:r>
+    </w:p>
+    <w:p>
+      <w:pPr>
+        <w:spacing w:line="360" w:lineRule="auto"/>
+        <w:jc w:val="both"/>
+        <w:rPr>
+          <w:rFonts w:ascii="Arial" w:hAnsi="Arial" w:cs="Arial"/>
         </w:rPr>
       </w:pPr>
     </w:p>
@@ -7942,7 +8623,7 @@
           <w:shd w:val="clear" w:color="auto" w:fill="FFFFFF"/>
         </w:rPr>
         <w:sectPr>
-          <w:headerReference w:type="default" r:id="rId15"/>
+          <w:headerReference w:type="default" r:id="rId18"/>
           <w:footnotePr>
             <w:pos w:val="beneathText"/>
           </w:footnotePr>
@@ -8037,13 +8718,28 @@
         <w:fldChar w:fldCharType="begin"/>
       </w:r>
       <w:r>
+        <w:instrText xml:space="preserve"> INCLUDEPICTURE  "http://www.oceanica.ufrj.br/deno/prod_academic/relatorios/2012/Williasms+LGustavo/relat1/relat1_arquivos/principal_arquivos/image158.jpg" \* MERGEFORMATINET </w:instrText>
+      </w:r>
+      <w:r>
+        <w:fldChar w:fldCharType="separate"/>
+      </w:r>
+      <w:r>
+        <w:fldChar w:fldCharType="begin"/>
+      </w:r>
+      <w:r>
+        <w:instrText xml:space="preserve"> INCLUDEPICTURE  "http://www.oceanica.ufrj.br/deno/prod_academic/relatorios/2012/Williasms+LGustavo/relat1/relat1_arquivos/principal_arquivos/image158.jpg" \* MERGEFORMATINET </w:instrText>
+      </w:r>
+      <w:r>
+        <w:fldChar w:fldCharType="separate"/>
+      </w:r>
+      <w:r>
+        <w:fldChar w:fldCharType="begin"/>
+      </w:r>
+      <w:r>
         <w:instrText xml:space="preserve"> </w:instrText>
       </w:r>
       <w:r>
-        <w:instrText>INCLUDEPICTURE  "http://www.oceanica.ufrj.br/deno/prod_academic/relatorios/2012/Williasms+LGustavo/relat1/relat1_arquivos/principal_arquivos/image158</w:instrText>
-      </w:r>
-      <w:r>
-        <w:instrText>.jpg" \* MERGEFORMATINET</w:instrText>
+        <w:instrText>INCLUDEPICTURE  "http://www.oceanica.ufrj.br/deno/prod_academic/relatorios/2012/Williasms+LGustavo/relat1/relat1_arquivos/principal_arquivos/image158.jpg" \* MERGEFORMATINET</w:instrText>
       </w:r>
       <w:r>
         <w:instrText xml:space="preserve"> </w:instrText>
@@ -8054,7 +8750,7 @@
       <w:r>
         <w:pict>
           <v:shape id="_x0000_i1027" type="#_x0000_t75" alt="" style="width:721.5pt;height:345.75pt">
-            <v:imagedata r:id="rId16" r:href="rId17"/>
+            <v:imagedata r:id="rId19" r:href="rId20"/>
           </v:shape>
         </w:pict>
       </w:r>
@@ -8076,6 +8772,12 @@
       <w:r>
         <w:fldChar w:fldCharType="end"/>
       </w:r>
+      <w:r>
+        <w:fldChar w:fldCharType="end"/>
+      </w:r>
+      <w:r>
+        <w:fldChar w:fldCharType="end"/>
+      </w:r>
     </w:p>
     <w:p>
       <w:pPr>
@@ -8089,7 +8791,7 @@
           <w:shd w:val="clear" w:color="auto" w:fill="FFFFFF"/>
         </w:rPr>
         <w:sectPr>
-          <w:headerReference w:type="default" r:id="rId18"/>
+          <w:headerReference w:type="default" r:id="rId21"/>
           <w:footnotePr>
             <w:pos w:val="beneathText"/>
           </w:footnotePr>
@@ -8287,521 +8989,6 @@
           <w:shd w:val="clear" w:color="auto" w:fill="FFFFFF"/>
         </w:rPr>
       </w:pPr>
-    </w:p>
-    <w:p>
-      <w:pPr>
-        <w:spacing w:line="360" w:lineRule="auto"/>
-        <w:jc w:val="center"/>
-        <w:rPr>
-          <w:rFonts w:ascii="Arial" w:hAnsi="Arial" w:cs="Arial"/>
-          <w:color w:val="222222"/>
-          <w:sz w:val="32"/>
-          <w:szCs w:val="32"/>
-          <w:shd w:val="clear" w:color="auto" w:fill="FFFFFF"/>
-        </w:rPr>
-      </w:pPr>
-    </w:p>
-    <w:p>
-      <w:pPr>
-        <w:spacing w:line="360" w:lineRule="auto"/>
-        <w:jc w:val="center"/>
-        <w:rPr>
-          <w:rFonts w:ascii="Arial" w:hAnsi="Arial" w:cs="Arial"/>
-          <w:color w:val="222222"/>
-          <w:sz w:val="32"/>
-          <w:szCs w:val="32"/>
-          <w:shd w:val="clear" w:color="auto" w:fill="FFFFFF"/>
-        </w:rPr>
-      </w:pPr>
-    </w:p>
-    <w:p>
-      <w:pPr>
-        <w:spacing w:line="360" w:lineRule="auto"/>
-        <w:jc w:val="center"/>
-        <w:rPr>
-          <w:rFonts w:ascii="Arial" w:hAnsi="Arial" w:cs="Arial"/>
-          <w:color w:val="222222"/>
-          <w:sz w:val="32"/>
-          <w:szCs w:val="32"/>
-          <w:shd w:val="clear" w:color="auto" w:fill="FFFFFF"/>
-        </w:rPr>
-      </w:pPr>
-    </w:p>
-    <w:p>
-      <w:pPr>
-        <w:spacing w:line="360" w:lineRule="auto"/>
-        <w:jc w:val="center"/>
-        <w:rPr>
-          <w:rFonts w:ascii="Arial" w:hAnsi="Arial" w:cs="Arial"/>
-          <w:color w:val="222222"/>
-          <w:sz w:val="32"/>
-          <w:szCs w:val="32"/>
-          <w:shd w:val="clear" w:color="auto" w:fill="FFFFFF"/>
-        </w:rPr>
-      </w:pPr>
-    </w:p>
-    <w:p>
-      <w:pPr>
-        <w:spacing w:line="360" w:lineRule="auto"/>
-        <w:jc w:val="center"/>
-        <w:rPr>
-          <w:rFonts w:ascii="Arial" w:hAnsi="Arial" w:cs="Arial"/>
-          <w:color w:val="222222"/>
-          <w:sz w:val="32"/>
-          <w:szCs w:val="32"/>
-          <w:shd w:val="clear" w:color="auto" w:fill="FFFFFF"/>
-        </w:rPr>
-      </w:pPr>
-    </w:p>
-    <w:p>
-      <w:pPr>
-        <w:spacing w:line="360" w:lineRule="auto"/>
-        <w:jc w:val="center"/>
-        <w:rPr>
-          <w:rFonts w:ascii="Arial" w:hAnsi="Arial" w:cs="Arial"/>
-          <w:color w:val="222222"/>
-          <w:sz w:val="32"/>
-          <w:szCs w:val="32"/>
-          <w:shd w:val="clear" w:color="auto" w:fill="FFFFFF"/>
-        </w:rPr>
-      </w:pPr>
-    </w:p>
-    <w:p>
-      <w:pPr>
-        <w:spacing w:line="360" w:lineRule="auto"/>
-        <w:jc w:val="center"/>
-        <w:rPr>
-          <w:rFonts w:ascii="Arial" w:hAnsi="Arial" w:cs="Arial"/>
-          <w:color w:val="222222"/>
-          <w:sz w:val="32"/>
-          <w:szCs w:val="32"/>
-          <w:shd w:val="clear" w:color="auto" w:fill="FFFFFF"/>
-        </w:rPr>
-      </w:pPr>
-    </w:p>
-    <w:p>
-      <w:pPr>
-        <w:spacing w:line="360" w:lineRule="auto"/>
-        <w:jc w:val="center"/>
-        <w:rPr>
-          <w:rFonts w:ascii="Arial" w:hAnsi="Arial" w:cs="Arial"/>
-          <w:color w:val="222222"/>
-          <w:sz w:val="32"/>
-          <w:szCs w:val="32"/>
-          <w:shd w:val="clear" w:color="auto" w:fill="FFFFFF"/>
-        </w:rPr>
-      </w:pPr>
-    </w:p>
-    <w:p>
-      <w:pPr>
-        <w:spacing w:line="360" w:lineRule="auto"/>
-        <w:jc w:val="center"/>
-        <w:rPr>
-          <w:rFonts w:ascii="Arial" w:hAnsi="Arial" w:cs="Arial"/>
-          <w:color w:val="222222"/>
-          <w:sz w:val="32"/>
-          <w:szCs w:val="32"/>
-          <w:shd w:val="clear" w:color="auto" w:fill="FFFFFF"/>
-        </w:rPr>
-      </w:pPr>
-    </w:p>
-    <w:p>
-      <w:pPr>
-        <w:spacing w:line="360" w:lineRule="auto"/>
-        <w:jc w:val="center"/>
-        <w:rPr>
-          <w:rFonts w:ascii="Arial" w:hAnsi="Arial" w:cs="Arial"/>
-          <w:color w:val="222222"/>
-          <w:sz w:val="32"/>
-          <w:szCs w:val="32"/>
-          <w:shd w:val="clear" w:color="auto" w:fill="FFFFFF"/>
-        </w:rPr>
-      </w:pPr>
-    </w:p>
-    <w:p>
-      <w:pPr>
-        <w:spacing w:line="360" w:lineRule="auto"/>
-        <w:jc w:val="center"/>
-        <w:rPr>
-          <w:rFonts w:ascii="Arial" w:hAnsi="Arial" w:cs="Arial"/>
-          <w:color w:val="222222"/>
-          <w:sz w:val="32"/>
-          <w:szCs w:val="32"/>
-          <w:shd w:val="clear" w:color="auto" w:fill="FFFFFF"/>
-        </w:rPr>
-      </w:pPr>
-    </w:p>
-    <w:p>
-      <w:pPr>
-        <w:spacing w:line="360" w:lineRule="auto"/>
-        <w:jc w:val="center"/>
-        <w:rPr>
-          <w:rFonts w:ascii="Arial" w:hAnsi="Arial" w:cs="Arial"/>
-          <w:color w:val="222222"/>
-          <w:sz w:val="32"/>
-          <w:szCs w:val="32"/>
-          <w:shd w:val="clear" w:color="auto" w:fill="FFFFFF"/>
-        </w:rPr>
-      </w:pPr>
-    </w:p>
-    <w:p>
-      <w:pPr>
-        <w:spacing w:line="360" w:lineRule="auto"/>
-        <w:jc w:val="center"/>
-        <w:rPr>
-          <w:rFonts w:ascii="Arial" w:hAnsi="Arial" w:cs="Arial"/>
-          <w:color w:val="222222"/>
-          <w:sz w:val="32"/>
-          <w:szCs w:val="32"/>
-          <w:shd w:val="clear" w:color="auto" w:fill="FFFFFF"/>
-        </w:rPr>
-        <w:sectPr>
-          <w:headerReference w:type="default" r:id="rId19"/>
-          <w:footnotePr>
-            <w:pos w:val="beneathText"/>
-          </w:footnotePr>
-          <w:pgSz w:w="11905" w:h="16837"/>
-          <w:pgMar w:top="1701" w:right="1134" w:bottom="1134" w:left="1701" w:header="720" w:footer="720" w:gutter="0"/>
-          <w:pgNumType w:start="11"/>
-          <w:cols w:space="720"/>
-          <w:docGrid w:linePitch="360"/>
-        </w:sectPr>
-      </w:pPr>
-    </w:p>
-    <w:p>
-      <w:pPr>
-        <w:spacing w:line="360" w:lineRule="auto"/>
-        <w:jc w:val="center"/>
-        <w:rPr>
-          <w:rFonts w:ascii="Arial" w:hAnsi="Arial" w:cs="Arial"/>
-          <w:color w:val="222222"/>
-          <w:sz w:val="32"/>
-          <w:szCs w:val="32"/>
-          <w:shd w:val="clear" w:color="auto" w:fill="FFFFFF"/>
-        </w:rPr>
-      </w:pPr>
-    </w:p>
-    <w:p>
-      <w:pPr>
-        <w:spacing w:line="360" w:lineRule="auto"/>
-        <w:jc w:val="center"/>
-        <w:rPr>
-          <w:rFonts w:ascii="Arial" w:hAnsi="Arial" w:cs="Arial"/>
-          <w:color w:val="222222"/>
-          <w:sz w:val="32"/>
-          <w:szCs w:val="32"/>
-          <w:shd w:val="clear" w:color="auto" w:fill="FFFFFF"/>
-        </w:rPr>
-      </w:pPr>
-      <w:r>
-        <w:rPr>
-          <w:rFonts w:ascii="Arial" w:hAnsi="Arial" w:cs="Arial"/>
-        </w:rPr>
-        <w:t>FLUXOGRAMA</w:t>
-      </w:r>
-      <w:r>
-        <w:rPr>
-          <w:rFonts w:ascii="Arial" w:hAnsi="Arial" w:cs="Arial"/>
-          <w:color w:val="222222"/>
-          <w:sz w:val="32"/>
-          <w:szCs w:val="32"/>
-          <w:shd w:val="clear" w:color="auto" w:fill="FFFFFF"/>
-        </w:rPr>
-        <w:t xml:space="preserve"> </w:t>
-      </w:r>
-      <w:r>
-        <w:rPr>
-          <w:rFonts w:ascii="Arial" w:hAnsi="Arial" w:cs="Arial"/>
-        </w:rPr>
-        <w:t>DE PROCESSO</w:t>
-      </w:r>
-    </w:p>
-    <w:p>
-      <w:pPr>
-        <w:spacing w:line="360" w:lineRule="auto"/>
-        <w:jc w:val="center"/>
-        <w:rPr>
-          <w:rFonts w:ascii="Arial" w:hAnsi="Arial" w:cs="Arial"/>
-          <w:color w:val="222222"/>
-          <w:sz w:val="32"/>
-          <w:szCs w:val="32"/>
-          <w:shd w:val="clear" w:color="auto" w:fill="FFFFFF"/>
-        </w:rPr>
-      </w:pPr>
-    </w:p>
-    <w:p>
-      <w:pPr>
-        <w:spacing w:line="360" w:lineRule="auto"/>
-        <w:jc w:val="center"/>
-        <w:rPr>
-          <w:rFonts w:ascii="Arial" w:hAnsi="Arial" w:cs="Arial"/>
-          <w:color w:val="222222"/>
-          <w:sz w:val="32"/>
-          <w:szCs w:val="32"/>
-          <w:shd w:val="clear" w:color="auto" w:fill="FFFFFF"/>
-        </w:rPr>
-      </w:pPr>
-      <w:r>
-        <w:rPr>
-          <w:rFonts w:ascii="Arial" w:hAnsi="Arial" w:cs="Arial"/>
-          <w:color w:val="222222"/>
-          <w:sz w:val="32"/>
-          <w:szCs w:val="32"/>
-          <w:shd w:val="clear" w:color="auto" w:fill="FFFFFF"/>
-        </w:rPr>
-        <w:pict>
-          <v:shape id="_x0000_i1028" type="#_x0000_t75" style="width:429.75pt;height:525pt">
-            <v:imagedata r:id="rId20" o:title=""/>
-          </v:shape>
-        </w:pict>
-      </w:r>
-    </w:p>
-    <w:p>
-      <w:pPr>
-        <w:spacing w:line="360" w:lineRule="auto"/>
-        <w:jc w:val="center"/>
-        <w:rPr>
-          <w:rFonts w:ascii="Arial" w:hAnsi="Arial" w:cs="Arial"/>
-          <w:color w:val="222222"/>
-          <w:sz w:val="32"/>
-          <w:szCs w:val="32"/>
-          <w:shd w:val="clear" w:color="auto" w:fill="FFFFFF"/>
-        </w:rPr>
-      </w:pPr>
-    </w:p>
-    <w:p>
-      <w:pPr>
-        <w:spacing w:line="360" w:lineRule="auto"/>
-        <w:jc w:val="center"/>
-        <w:rPr>
-          <w:rFonts w:ascii="Arial" w:hAnsi="Arial" w:cs="Arial"/>
-          <w:color w:val="222222"/>
-          <w:sz w:val="32"/>
-          <w:szCs w:val="32"/>
-          <w:shd w:val="clear" w:color="auto" w:fill="FFFFFF"/>
-        </w:rPr>
-      </w:pPr>
-    </w:p>
-    <w:p>
-      <w:pPr>
-        <w:spacing w:line="360" w:lineRule="auto"/>
-        <w:jc w:val="center"/>
-        <w:rPr>
-          <w:rFonts w:ascii="Arial" w:hAnsi="Arial" w:cs="Arial"/>
-          <w:color w:val="222222"/>
-          <w:sz w:val="32"/>
-          <w:szCs w:val="32"/>
-          <w:shd w:val="clear" w:color="auto" w:fill="FFFFFF"/>
-        </w:rPr>
-        <w:sectPr>
-          <w:headerReference w:type="default" r:id="rId21"/>
-          <w:footnotePr>
-            <w:pos w:val="beneathText"/>
-          </w:footnotePr>
-          <w:pgSz w:w="11905" w:h="16837"/>
-          <w:pgMar w:top="1701" w:right="1134" w:bottom="1134" w:left="1701" w:header="720" w:footer="720" w:gutter="0"/>
-          <w:pgNumType w:start="11"/>
-          <w:cols w:space="720"/>
-          <w:docGrid w:linePitch="360"/>
-        </w:sectPr>
-      </w:pPr>
-    </w:p>
-    <w:p>
-      <w:pPr>
-        <w:spacing w:line="360" w:lineRule="auto"/>
-        <w:jc w:val="center"/>
-        <w:rPr>
-          <w:rFonts w:ascii="Arial" w:hAnsi="Arial" w:cs="Arial"/>
-          <w:color w:val="222222"/>
-          <w:sz w:val="32"/>
-          <w:szCs w:val="32"/>
-          <w:shd w:val="clear" w:color="auto" w:fill="FFFFFF"/>
-        </w:rPr>
-      </w:pPr>
-    </w:p>
-    <w:p>
-      <w:pPr>
-        <w:spacing w:line="360" w:lineRule="auto"/>
-        <w:jc w:val="both"/>
-        <w:rPr>
-          <w:rFonts w:ascii="Arial" w:hAnsi="Arial"/>
-        </w:rPr>
-      </w:pPr>
-    </w:p>
-    <w:p>
-      <w:pPr>
-        <w:spacing w:line="360" w:lineRule="auto"/>
-        <w:jc w:val="both"/>
-        <w:rPr>
-          <w:rFonts w:ascii="Arial" w:hAnsi="Arial" w:cs="Arial"/>
-          <w:color w:val="222222"/>
-          <w:shd w:val="clear" w:color="auto" w:fill="FFFFFF"/>
-        </w:rPr>
-      </w:pPr>
-    </w:p>
-    <w:p>
-      <w:pPr>
-        <w:spacing w:line="360" w:lineRule="auto"/>
-        <w:jc w:val="both"/>
-        <w:rPr>
-          <w:rFonts w:ascii="Arial" w:hAnsi="Arial" w:cs="Arial"/>
-          <w:color w:val="222222"/>
-          <w:shd w:val="clear" w:color="auto" w:fill="FFFFFF"/>
-        </w:rPr>
-      </w:pPr>
-    </w:p>
-    <w:p>
-      <w:pPr>
-        <w:spacing w:line="360" w:lineRule="auto"/>
-        <w:jc w:val="both"/>
-        <w:rPr>
-          <w:rFonts w:ascii="Arial" w:hAnsi="Arial" w:cs="Arial"/>
-          <w:color w:val="222222"/>
-          <w:shd w:val="clear" w:color="auto" w:fill="FFFFFF"/>
-        </w:rPr>
-      </w:pPr>
-    </w:p>
-    <w:p>
-      <w:pPr>
-        <w:spacing w:line="360" w:lineRule="auto"/>
-        <w:jc w:val="both"/>
-        <w:rPr>
-          <w:rFonts w:ascii="Arial" w:hAnsi="Arial" w:cs="Arial"/>
-          <w:color w:val="222222"/>
-          <w:shd w:val="clear" w:color="auto" w:fill="FFFFFF"/>
-        </w:rPr>
-      </w:pPr>
-    </w:p>
-    <w:p>
-      <w:pPr>
-        <w:spacing w:line="360" w:lineRule="auto"/>
-        <w:jc w:val="both"/>
-        <w:rPr>
-          <w:rFonts w:ascii="Arial" w:hAnsi="Arial" w:cs="Arial"/>
-          <w:color w:val="222222"/>
-          <w:shd w:val="clear" w:color="auto" w:fill="FFFFFF"/>
-        </w:rPr>
-      </w:pPr>
-    </w:p>
-    <w:p>
-      <w:pPr>
-        <w:spacing w:line="360" w:lineRule="auto"/>
-        <w:jc w:val="both"/>
-        <w:rPr>
-          <w:rFonts w:ascii="Arial" w:hAnsi="Arial" w:cs="Arial"/>
-          <w:color w:val="222222"/>
-          <w:shd w:val="clear" w:color="auto" w:fill="FFFFFF"/>
-        </w:rPr>
-      </w:pPr>
-    </w:p>
-    <w:p>
-      <w:pPr>
-        <w:spacing w:line="360" w:lineRule="auto"/>
-        <w:jc w:val="both"/>
-        <w:rPr>
-          <w:rFonts w:ascii="Arial" w:hAnsi="Arial" w:cs="Arial"/>
-          <w:color w:val="222222"/>
-          <w:shd w:val="clear" w:color="auto" w:fill="FFFFFF"/>
-        </w:rPr>
-      </w:pPr>
-    </w:p>
-    <w:p>
-      <w:pPr>
-        <w:spacing w:line="360" w:lineRule="auto"/>
-        <w:jc w:val="both"/>
-        <w:rPr>
-          <w:rFonts w:ascii="Arial" w:hAnsi="Arial" w:cs="Arial"/>
-          <w:color w:val="222222"/>
-          <w:shd w:val="clear" w:color="auto" w:fill="FFFFFF"/>
-        </w:rPr>
-      </w:pPr>
-    </w:p>
-    <w:p>
-      <w:pPr>
-        <w:spacing w:line="360" w:lineRule="auto"/>
-        <w:jc w:val="both"/>
-        <w:rPr>
-          <w:rFonts w:ascii="Arial" w:hAnsi="Arial" w:cs="Arial"/>
-          <w:color w:val="222222"/>
-          <w:shd w:val="clear" w:color="auto" w:fill="FFFFFF"/>
-        </w:rPr>
-      </w:pPr>
-    </w:p>
-    <w:p>
-      <w:pPr>
-        <w:spacing w:line="360" w:lineRule="auto"/>
-        <w:jc w:val="both"/>
-        <w:rPr>
-          <w:rFonts w:ascii="Arial" w:hAnsi="Arial" w:cs="Arial"/>
-          <w:color w:val="222222"/>
-          <w:shd w:val="clear" w:color="auto" w:fill="FFFFFF"/>
-        </w:rPr>
-      </w:pPr>
-    </w:p>
-    <w:p>
-      <w:pPr>
-        <w:spacing w:line="360" w:lineRule="auto"/>
-        <w:jc w:val="both"/>
-        <w:rPr>
-          <w:rFonts w:ascii="Arial" w:hAnsi="Arial" w:cs="Arial"/>
-          <w:color w:val="222222"/>
-          <w:shd w:val="clear" w:color="auto" w:fill="FFFFFF"/>
-        </w:rPr>
-      </w:pPr>
-    </w:p>
-    <w:p>
-      <w:pPr>
-        <w:spacing w:line="360" w:lineRule="auto"/>
-        <w:jc w:val="both"/>
-        <w:rPr>
-          <w:rFonts w:ascii="Arial" w:hAnsi="Arial" w:cs="Arial"/>
-          <w:color w:val="222222"/>
-          <w:shd w:val="clear" w:color="auto" w:fill="FFFFFF"/>
-        </w:rPr>
-      </w:pPr>
-    </w:p>
-    <w:p>
-      <w:pPr>
-        <w:spacing w:line="360" w:lineRule="auto"/>
-        <w:jc w:val="center"/>
-        <w:rPr>
-          <w:rFonts w:ascii="Arial" w:hAnsi="Arial" w:cs="Arial"/>
-          <w:color w:val="222222"/>
-          <w:sz w:val="32"/>
-          <w:szCs w:val="32"/>
-          <w:shd w:val="clear" w:color="auto" w:fill="FFFFFF"/>
-        </w:rPr>
-      </w:pPr>
-      <w:r>
-        <w:rPr>
-          <w:rFonts w:ascii="Arial" w:hAnsi="Arial" w:cs="Arial"/>
-          <w:color w:val="222222"/>
-          <w:sz w:val="32"/>
-          <w:szCs w:val="32"/>
-          <w:shd w:val="clear" w:color="auto" w:fill="FFFFFF"/>
-        </w:rPr>
-        <w:t>ANEXO</w:t>
-      </w:r>
-      <w:r>
-        <w:rPr>
-          <w:rFonts w:ascii="Arial" w:hAnsi="Arial" w:cs="Arial"/>
-          <w:color w:val="222222"/>
-          <w:sz w:val="32"/>
-          <w:szCs w:val="32"/>
-          <w:shd w:val="clear" w:color="auto" w:fill="FFFFFF"/>
-        </w:rPr>
-        <w:t xml:space="preserve"> A</w:t>
-      </w:r>
-      <w:r>
-        <w:rPr>
-          <w:rFonts w:ascii="Arial" w:hAnsi="Arial" w:cs="Arial"/>
-          <w:color w:val="222222"/>
-          <w:sz w:val="32"/>
-          <w:szCs w:val="32"/>
-          <w:shd w:val="clear" w:color="auto" w:fill="FFFFFF"/>
-        </w:rPr>
-        <w:t xml:space="preserve"> – CATÁLOGO</w:t>
-      </w:r>
     </w:p>
     <w:p>
       <w:pPr>
@@ -8995,6 +9182,521 @@
           <w:shd w:val="clear" w:color="auto" w:fill="FFFFFF"/>
         </w:rPr>
       </w:pPr>
+    </w:p>
+    <w:p>
+      <w:pPr>
+        <w:spacing w:line="360" w:lineRule="auto"/>
+        <w:jc w:val="center"/>
+        <w:rPr>
+          <w:rFonts w:ascii="Arial" w:hAnsi="Arial" w:cs="Arial"/>
+          <w:color w:val="222222"/>
+          <w:sz w:val="32"/>
+          <w:szCs w:val="32"/>
+          <w:shd w:val="clear" w:color="auto" w:fill="FFFFFF"/>
+        </w:rPr>
+      </w:pPr>
+      <w:r>
+        <w:rPr>
+          <w:rFonts w:ascii="Arial" w:hAnsi="Arial" w:cs="Arial"/>
+        </w:rPr>
+        <w:t>FLUXOGRAMA</w:t>
+      </w:r>
+      <w:r>
+        <w:rPr>
+          <w:rFonts w:ascii="Arial" w:hAnsi="Arial" w:cs="Arial"/>
+          <w:color w:val="222222"/>
+          <w:sz w:val="32"/>
+          <w:szCs w:val="32"/>
+          <w:shd w:val="clear" w:color="auto" w:fill="FFFFFF"/>
+        </w:rPr>
+        <w:t xml:space="preserve"> </w:t>
+      </w:r>
+      <w:r>
+        <w:rPr>
+          <w:rFonts w:ascii="Arial" w:hAnsi="Arial" w:cs="Arial"/>
+        </w:rPr>
+        <w:t>DE PROCESSO</w:t>
+      </w:r>
+    </w:p>
+    <w:p>
+      <w:pPr>
+        <w:spacing w:line="360" w:lineRule="auto"/>
+        <w:jc w:val="center"/>
+        <w:rPr>
+          <w:rFonts w:ascii="Arial" w:hAnsi="Arial" w:cs="Arial"/>
+          <w:color w:val="222222"/>
+          <w:sz w:val="32"/>
+          <w:szCs w:val="32"/>
+          <w:shd w:val="clear" w:color="auto" w:fill="FFFFFF"/>
+        </w:rPr>
+      </w:pPr>
+    </w:p>
+    <w:p>
+      <w:pPr>
+        <w:spacing w:line="360" w:lineRule="auto"/>
+        <w:jc w:val="center"/>
+        <w:rPr>
+          <w:rFonts w:ascii="Arial" w:hAnsi="Arial" w:cs="Arial"/>
+          <w:color w:val="222222"/>
+          <w:sz w:val="32"/>
+          <w:szCs w:val="32"/>
+          <w:shd w:val="clear" w:color="auto" w:fill="FFFFFF"/>
+        </w:rPr>
+      </w:pPr>
+      <w:r>
+        <w:rPr>
+          <w:rFonts w:ascii="Arial" w:hAnsi="Arial" w:cs="Arial"/>
+          <w:color w:val="222222"/>
+          <w:sz w:val="32"/>
+          <w:szCs w:val="32"/>
+          <w:shd w:val="clear" w:color="auto" w:fill="FFFFFF"/>
+        </w:rPr>
+        <w:pict>
+          <v:shape id="_x0000_i1028" type="#_x0000_t75" style="width:429.75pt;height:525pt">
+            <v:imagedata r:id="rId23" o:title=""/>
+          </v:shape>
+        </w:pict>
+      </w:r>
+    </w:p>
+    <w:p>
+      <w:pPr>
+        <w:spacing w:line="360" w:lineRule="auto"/>
+        <w:jc w:val="center"/>
+        <w:rPr>
+          <w:rFonts w:ascii="Arial" w:hAnsi="Arial" w:cs="Arial"/>
+          <w:color w:val="222222"/>
+          <w:sz w:val="32"/>
+          <w:szCs w:val="32"/>
+          <w:shd w:val="clear" w:color="auto" w:fill="FFFFFF"/>
+        </w:rPr>
+      </w:pPr>
+    </w:p>
+    <w:p>
+      <w:pPr>
+        <w:spacing w:line="360" w:lineRule="auto"/>
+        <w:jc w:val="center"/>
+        <w:rPr>
+          <w:rFonts w:ascii="Arial" w:hAnsi="Arial" w:cs="Arial"/>
+          <w:color w:val="222222"/>
+          <w:sz w:val="32"/>
+          <w:szCs w:val="32"/>
+          <w:shd w:val="clear" w:color="auto" w:fill="FFFFFF"/>
+        </w:rPr>
+      </w:pPr>
+    </w:p>
+    <w:p>
+      <w:pPr>
+        <w:spacing w:line="360" w:lineRule="auto"/>
+        <w:jc w:val="center"/>
+        <w:rPr>
+          <w:rFonts w:ascii="Arial" w:hAnsi="Arial" w:cs="Arial"/>
+          <w:color w:val="222222"/>
+          <w:sz w:val="32"/>
+          <w:szCs w:val="32"/>
+          <w:shd w:val="clear" w:color="auto" w:fill="FFFFFF"/>
+        </w:rPr>
+        <w:sectPr>
+          <w:headerReference w:type="default" r:id="rId24"/>
+          <w:footnotePr>
+            <w:pos w:val="beneathText"/>
+          </w:footnotePr>
+          <w:pgSz w:w="11905" w:h="16837"/>
+          <w:pgMar w:top="1701" w:right="1134" w:bottom="1134" w:left="1701" w:header="720" w:footer="720" w:gutter="0"/>
+          <w:pgNumType w:start="11"/>
+          <w:cols w:space="720"/>
+          <w:docGrid w:linePitch="360"/>
+        </w:sectPr>
+      </w:pPr>
+    </w:p>
+    <w:p>
+      <w:pPr>
+        <w:spacing w:line="360" w:lineRule="auto"/>
+        <w:jc w:val="center"/>
+        <w:rPr>
+          <w:rFonts w:ascii="Arial" w:hAnsi="Arial" w:cs="Arial"/>
+          <w:color w:val="222222"/>
+          <w:sz w:val="32"/>
+          <w:szCs w:val="32"/>
+          <w:shd w:val="clear" w:color="auto" w:fill="FFFFFF"/>
+        </w:rPr>
+      </w:pPr>
+    </w:p>
+    <w:p>
+      <w:pPr>
+        <w:spacing w:line="360" w:lineRule="auto"/>
+        <w:jc w:val="both"/>
+        <w:rPr>
+          <w:rFonts w:ascii="Arial" w:hAnsi="Arial"/>
+        </w:rPr>
+      </w:pPr>
+    </w:p>
+    <w:p>
+      <w:pPr>
+        <w:spacing w:line="360" w:lineRule="auto"/>
+        <w:jc w:val="both"/>
+        <w:rPr>
+          <w:rFonts w:ascii="Arial" w:hAnsi="Arial" w:cs="Arial"/>
+          <w:color w:val="222222"/>
+          <w:shd w:val="clear" w:color="auto" w:fill="FFFFFF"/>
+        </w:rPr>
+      </w:pPr>
+    </w:p>
+    <w:p>
+      <w:pPr>
+        <w:spacing w:line="360" w:lineRule="auto"/>
+        <w:jc w:val="both"/>
+        <w:rPr>
+          <w:rFonts w:ascii="Arial" w:hAnsi="Arial" w:cs="Arial"/>
+          <w:color w:val="222222"/>
+          <w:shd w:val="clear" w:color="auto" w:fill="FFFFFF"/>
+        </w:rPr>
+      </w:pPr>
+    </w:p>
+    <w:p>
+      <w:pPr>
+        <w:spacing w:line="360" w:lineRule="auto"/>
+        <w:jc w:val="both"/>
+        <w:rPr>
+          <w:rFonts w:ascii="Arial" w:hAnsi="Arial" w:cs="Arial"/>
+          <w:color w:val="222222"/>
+          <w:shd w:val="clear" w:color="auto" w:fill="FFFFFF"/>
+        </w:rPr>
+      </w:pPr>
+    </w:p>
+    <w:p>
+      <w:pPr>
+        <w:spacing w:line="360" w:lineRule="auto"/>
+        <w:jc w:val="both"/>
+        <w:rPr>
+          <w:rFonts w:ascii="Arial" w:hAnsi="Arial" w:cs="Arial"/>
+          <w:color w:val="222222"/>
+          <w:shd w:val="clear" w:color="auto" w:fill="FFFFFF"/>
+        </w:rPr>
+      </w:pPr>
+    </w:p>
+    <w:p>
+      <w:pPr>
+        <w:spacing w:line="360" w:lineRule="auto"/>
+        <w:jc w:val="both"/>
+        <w:rPr>
+          <w:rFonts w:ascii="Arial" w:hAnsi="Arial" w:cs="Arial"/>
+          <w:color w:val="222222"/>
+          <w:shd w:val="clear" w:color="auto" w:fill="FFFFFF"/>
+        </w:rPr>
+      </w:pPr>
+    </w:p>
+    <w:p>
+      <w:pPr>
+        <w:spacing w:line="360" w:lineRule="auto"/>
+        <w:jc w:val="both"/>
+        <w:rPr>
+          <w:rFonts w:ascii="Arial" w:hAnsi="Arial" w:cs="Arial"/>
+          <w:color w:val="222222"/>
+          <w:shd w:val="clear" w:color="auto" w:fill="FFFFFF"/>
+        </w:rPr>
+      </w:pPr>
+    </w:p>
+    <w:p>
+      <w:pPr>
+        <w:spacing w:line="360" w:lineRule="auto"/>
+        <w:jc w:val="both"/>
+        <w:rPr>
+          <w:rFonts w:ascii="Arial" w:hAnsi="Arial" w:cs="Arial"/>
+          <w:color w:val="222222"/>
+          <w:shd w:val="clear" w:color="auto" w:fill="FFFFFF"/>
+        </w:rPr>
+      </w:pPr>
+    </w:p>
+    <w:p>
+      <w:pPr>
+        <w:spacing w:line="360" w:lineRule="auto"/>
+        <w:jc w:val="both"/>
+        <w:rPr>
+          <w:rFonts w:ascii="Arial" w:hAnsi="Arial" w:cs="Arial"/>
+          <w:color w:val="222222"/>
+          <w:shd w:val="clear" w:color="auto" w:fill="FFFFFF"/>
+        </w:rPr>
+      </w:pPr>
+    </w:p>
+    <w:p>
+      <w:pPr>
+        <w:spacing w:line="360" w:lineRule="auto"/>
+        <w:jc w:val="both"/>
+        <w:rPr>
+          <w:rFonts w:ascii="Arial" w:hAnsi="Arial" w:cs="Arial"/>
+          <w:color w:val="222222"/>
+          <w:shd w:val="clear" w:color="auto" w:fill="FFFFFF"/>
+        </w:rPr>
+      </w:pPr>
+    </w:p>
+    <w:p>
+      <w:pPr>
+        <w:spacing w:line="360" w:lineRule="auto"/>
+        <w:jc w:val="both"/>
+        <w:rPr>
+          <w:rFonts w:ascii="Arial" w:hAnsi="Arial" w:cs="Arial"/>
+          <w:color w:val="222222"/>
+          <w:shd w:val="clear" w:color="auto" w:fill="FFFFFF"/>
+        </w:rPr>
+      </w:pPr>
+    </w:p>
+    <w:p>
+      <w:pPr>
+        <w:spacing w:line="360" w:lineRule="auto"/>
+        <w:jc w:val="both"/>
+        <w:rPr>
+          <w:rFonts w:ascii="Arial" w:hAnsi="Arial" w:cs="Arial"/>
+          <w:color w:val="222222"/>
+          <w:shd w:val="clear" w:color="auto" w:fill="FFFFFF"/>
+        </w:rPr>
+      </w:pPr>
+    </w:p>
+    <w:p>
+      <w:pPr>
+        <w:spacing w:line="360" w:lineRule="auto"/>
+        <w:jc w:val="both"/>
+        <w:rPr>
+          <w:rFonts w:ascii="Arial" w:hAnsi="Arial" w:cs="Arial"/>
+          <w:color w:val="222222"/>
+          <w:shd w:val="clear" w:color="auto" w:fill="FFFFFF"/>
+        </w:rPr>
+      </w:pPr>
+    </w:p>
+    <w:p>
+      <w:pPr>
+        <w:spacing w:line="360" w:lineRule="auto"/>
+        <w:jc w:val="center"/>
+        <w:rPr>
+          <w:rFonts w:ascii="Arial" w:hAnsi="Arial" w:cs="Arial"/>
+          <w:color w:val="222222"/>
+          <w:sz w:val="32"/>
+          <w:szCs w:val="32"/>
+          <w:shd w:val="clear" w:color="auto" w:fill="FFFFFF"/>
+        </w:rPr>
+      </w:pPr>
+      <w:r>
+        <w:rPr>
+          <w:rFonts w:ascii="Arial" w:hAnsi="Arial" w:cs="Arial"/>
+          <w:color w:val="222222"/>
+          <w:sz w:val="32"/>
+          <w:szCs w:val="32"/>
+          <w:shd w:val="clear" w:color="auto" w:fill="FFFFFF"/>
+        </w:rPr>
+        <w:t>ANEXO</w:t>
+      </w:r>
+      <w:r>
+        <w:rPr>
+          <w:rFonts w:ascii="Arial" w:hAnsi="Arial" w:cs="Arial"/>
+          <w:color w:val="222222"/>
+          <w:sz w:val="32"/>
+          <w:szCs w:val="32"/>
+          <w:shd w:val="clear" w:color="auto" w:fill="FFFFFF"/>
+        </w:rPr>
+        <w:t xml:space="preserve"> A</w:t>
+      </w:r>
+      <w:r>
+        <w:rPr>
+          <w:rFonts w:ascii="Arial" w:hAnsi="Arial" w:cs="Arial"/>
+          <w:color w:val="222222"/>
+          <w:sz w:val="32"/>
+          <w:szCs w:val="32"/>
+          <w:shd w:val="clear" w:color="auto" w:fill="FFFFFF"/>
+        </w:rPr>
+        <w:t xml:space="preserve"> – CATÁLOGO</w:t>
+      </w:r>
+    </w:p>
+    <w:p>
+      <w:pPr>
+        <w:spacing w:line="360" w:lineRule="auto"/>
+        <w:jc w:val="center"/>
+        <w:rPr>
+          <w:rFonts w:ascii="Arial" w:hAnsi="Arial" w:cs="Arial"/>
+          <w:color w:val="222222"/>
+          <w:sz w:val="32"/>
+          <w:szCs w:val="32"/>
+          <w:shd w:val="clear" w:color="auto" w:fill="FFFFFF"/>
+        </w:rPr>
+      </w:pPr>
+    </w:p>
+    <w:p>
+      <w:pPr>
+        <w:spacing w:line="360" w:lineRule="auto"/>
+        <w:jc w:val="center"/>
+        <w:rPr>
+          <w:rFonts w:ascii="Arial" w:hAnsi="Arial" w:cs="Arial"/>
+          <w:color w:val="222222"/>
+          <w:sz w:val="32"/>
+          <w:szCs w:val="32"/>
+          <w:shd w:val="clear" w:color="auto" w:fill="FFFFFF"/>
+        </w:rPr>
+      </w:pPr>
+    </w:p>
+    <w:p>
+      <w:pPr>
+        <w:spacing w:line="360" w:lineRule="auto"/>
+        <w:jc w:val="center"/>
+        <w:rPr>
+          <w:rFonts w:ascii="Arial" w:hAnsi="Arial" w:cs="Arial"/>
+          <w:color w:val="222222"/>
+          <w:sz w:val="32"/>
+          <w:szCs w:val="32"/>
+          <w:shd w:val="clear" w:color="auto" w:fill="FFFFFF"/>
+        </w:rPr>
+      </w:pPr>
+    </w:p>
+    <w:p>
+      <w:pPr>
+        <w:spacing w:line="360" w:lineRule="auto"/>
+        <w:jc w:val="center"/>
+        <w:rPr>
+          <w:rFonts w:ascii="Arial" w:hAnsi="Arial" w:cs="Arial"/>
+          <w:color w:val="222222"/>
+          <w:sz w:val="32"/>
+          <w:szCs w:val="32"/>
+          <w:shd w:val="clear" w:color="auto" w:fill="FFFFFF"/>
+        </w:rPr>
+      </w:pPr>
+    </w:p>
+    <w:p>
+      <w:pPr>
+        <w:spacing w:line="360" w:lineRule="auto"/>
+        <w:jc w:val="center"/>
+        <w:rPr>
+          <w:rFonts w:ascii="Arial" w:hAnsi="Arial" w:cs="Arial"/>
+          <w:color w:val="222222"/>
+          <w:sz w:val="32"/>
+          <w:szCs w:val="32"/>
+          <w:shd w:val="clear" w:color="auto" w:fill="FFFFFF"/>
+        </w:rPr>
+      </w:pPr>
+    </w:p>
+    <w:p>
+      <w:pPr>
+        <w:spacing w:line="360" w:lineRule="auto"/>
+        <w:jc w:val="center"/>
+        <w:rPr>
+          <w:rFonts w:ascii="Arial" w:hAnsi="Arial" w:cs="Arial"/>
+          <w:color w:val="222222"/>
+          <w:sz w:val="32"/>
+          <w:szCs w:val="32"/>
+          <w:shd w:val="clear" w:color="auto" w:fill="FFFFFF"/>
+        </w:rPr>
+      </w:pPr>
+    </w:p>
+    <w:p>
+      <w:pPr>
+        <w:spacing w:line="360" w:lineRule="auto"/>
+        <w:jc w:val="center"/>
+        <w:rPr>
+          <w:rFonts w:ascii="Arial" w:hAnsi="Arial" w:cs="Arial"/>
+          <w:color w:val="222222"/>
+          <w:sz w:val="32"/>
+          <w:szCs w:val="32"/>
+          <w:shd w:val="clear" w:color="auto" w:fill="FFFFFF"/>
+        </w:rPr>
+      </w:pPr>
+    </w:p>
+    <w:p>
+      <w:pPr>
+        <w:spacing w:line="360" w:lineRule="auto"/>
+        <w:jc w:val="center"/>
+        <w:rPr>
+          <w:rFonts w:ascii="Arial" w:hAnsi="Arial" w:cs="Arial"/>
+          <w:color w:val="222222"/>
+          <w:sz w:val="32"/>
+          <w:szCs w:val="32"/>
+          <w:shd w:val="clear" w:color="auto" w:fill="FFFFFF"/>
+        </w:rPr>
+      </w:pPr>
+    </w:p>
+    <w:p>
+      <w:pPr>
+        <w:spacing w:line="360" w:lineRule="auto"/>
+        <w:jc w:val="center"/>
+        <w:rPr>
+          <w:rFonts w:ascii="Arial" w:hAnsi="Arial" w:cs="Arial"/>
+          <w:color w:val="222222"/>
+          <w:sz w:val="32"/>
+          <w:szCs w:val="32"/>
+          <w:shd w:val="clear" w:color="auto" w:fill="FFFFFF"/>
+        </w:rPr>
+      </w:pPr>
+    </w:p>
+    <w:p>
+      <w:pPr>
+        <w:spacing w:line="360" w:lineRule="auto"/>
+        <w:jc w:val="center"/>
+        <w:rPr>
+          <w:rFonts w:ascii="Arial" w:hAnsi="Arial" w:cs="Arial"/>
+          <w:color w:val="222222"/>
+          <w:sz w:val="32"/>
+          <w:szCs w:val="32"/>
+          <w:shd w:val="clear" w:color="auto" w:fill="FFFFFF"/>
+        </w:rPr>
+      </w:pPr>
+    </w:p>
+    <w:p>
+      <w:pPr>
+        <w:spacing w:line="360" w:lineRule="auto"/>
+        <w:jc w:val="center"/>
+        <w:rPr>
+          <w:rFonts w:ascii="Arial" w:hAnsi="Arial" w:cs="Arial"/>
+          <w:color w:val="222222"/>
+          <w:sz w:val="32"/>
+          <w:szCs w:val="32"/>
+          <w:shd w:val="clear" w:color="auto" w:fill="FFFFFF"/>
+        </w:rPr>
+      </w:pPr>
+    </w:p>
+    <w:p>
+      <w:pPr>
+        <w:spacing w:line="360" w:lineRule="auto"/>
+        <w:jc w:val="center"/>
+        <w:rPr>
+          <w:rFonts w:ascii="Arial" w:hAnsi="Arial" w:cs="Arial"/>
+          <w:color w:val="222222"/>
+          <w:sz w:val="32"/>
+          <w:szCs w:val="32"/>
+          <w:shd w:val="clear" w:color="auto" w:fill="FFFFFF"/>
+        </w:rPr>
+      </w:pPr>
+    </w:p>
+    <w:p>
+      <w:pPr>
+        <w:spacing w:line="360" w:lineRule="auto"/>
+        <w:jc w:val="center"/>
+        <w:rPr>
+          <w:rFonts w:ascii="Arial" w:hAnsi="Arial" w:cs="Arial"/>
+          <w:color w:val="222222"/>
+          <w:sz w:val="32"/>
+          <w:szCs w:val="32"/>
+          <w:shd w:val="clear" w:color="auto" w:fill="FFFFFF"/>
+        </w:rPr>
+        <w:sectPr>
+          <w:headerReference w:type="default" r:id="rId25"/>
+          <w:footnotePr>
+            <w:pos w:val="beneathText"/>
+          </w:footnotePr>
+          <w:pgSz w:w="11905" w:h="16837"/>
+          <w:pgMar w:top="1701" w:right="1134" w:bottom="1134" w:left="1701" w:header="720" w:footer="720" w:gutter="0"/>
+          <w:pgNumType w:start="11"/>
+          <w:cols w:space="720"/>
+          <w:docGrid w:linePitch="360"/>
+        </w:sectPr>
+      </w:pPr>
+    </w:p>
+    <w:p>
+      <w:pPr>
+        <w:spacing w:line="360" w:lineRule="auto"/>
+        <w:jc w:val="center"/>
+        <w:rPr>
+          <w:rFonts w:ascii="Arial" w:hAnsi="Arial" w:cs="Arial"/>
+          <w:color w:val="222222"/>
+          <w:sz w:val="32"/>
+          <w:szCs w:val="32"/>
+          <w:shd w:val="clear" w:color="auto" w:fill="FFFFFF"/>
+        </w:rPr>
+      </w:pPr>
       <w:r>
         <w:rPr>
           <w:rFonts w:ascii="Arial" w:hAnsi="Arial" w:cs="Arial"/>
@@ -9006,7 +9708,7 @@
         <w:lastRenderedPageBreak/>
         <w:pict>
           <v:shape id="_x0000_i1029" type="#_x0000_t75" style="width:446.25pt;height:610.5pt">
-            <v:imagedata r:id="rId23" o:title=""/>
+            <v:imagedata r:id="rId26" o:title=""/>
           </v:shape>
         </w:pict>
       </w:r>
@@ -9025,7 +9727,7 @@
       </w:pPr>
     </w:p>
     <w:sectPr>
-      <w:headerReference w:type="default" r:id="rId24"/>
+      <w:headerReference w:type="default" r:id="rId27"/>
       <w:footnotePr>
         <w:pos w:val="beneathText"/>
       </w:footnotePr>
@@ -9097,7 +9799,7 @@
       <w:rPr>
         <w:noProof/>
       </w:rPr>
-      <w:t>19</w:t>
+      <w:t>12</w:t>
     </w:r>
     <w:r>
       <w:fldChar w:fldCharType="end"/>
@@ -10422,6 +11124,17 @@
       <w:u w:val="single"/>
     </w:rPr>
   </w:style>
+  <w:style w:type="character" w:styleId="HiperlinkVisitado">
+    <w:name w:val="FollowedHyperlink"/>
+    <w:uiPriority w:val="99"/>
+    <w:semiHidden/>
+    <w:unhideWhenUsed/>
+    <w:rsid w:val="00664E52"/>
+    <w:rPr>
+      <w:color w:val="954F72"/>
+      <w:u w:val="single"/>
+    </w:rPr>
+  </w:style>
 </w:styles>
 </file>
 
@@ -10691,7 +11404,7 @@
 </file>
 
 <file path=customXml/itemProps1.xml><?xml version="1.0" encoding="utf-8"?>
-<ds:datastoreItem xmlns:ds="http://schemas.openxmlformats.org/officeDocument/2006/customXml" ds:itemID="{5F61D52D-DA98-4E22-BB87-62B5FE836217}">
+<ds:datastoreItem xmlns:ds="http://schemas.openxmlformats.org/officeDocument/2006/customXml" ds:itemID="{D31EB643-C020-4885-A776-50386FE5C3E6}">
   <ds:schemaRefs>
     <ds:schemaRef ds:uri="http://schemas.openxmlformats.org/officeDocument/2006/bibliography"/>
   </ds:schemaRefs>

</xml_diff>

<commit_message>
Inclusão de informações nas seções de hardware e software
</commit_message>
<xml_diff>
--- a/Docs/TCC.docx
+++ b/Docs/TCC.docx
@@ -2338,7 +2338,19 @@
         <w:rPr>
           <w:rFonts w:ascii="Arial" w:hAnsi="Arial" w:cs="Arial"/>
         </w:rPr>
-        <w:t xml:space="preserve"> O objetivo deste artigo é apresentar um sistema que, utilizando-se de tecnologias atuais, possa trazer comodidade ao usuário final, uma vez que a grande maioria dos aparelhos eletrônicos modernos poderão ser controlados por esse protótipo, e também trazer à tona os benefícios da automação residencial e do conceito internet das coisas. Para isto será realizado a elaboração e implementação de um dispositivo de controle universal para aparelhos eletrônicos, comandado por smartphones. Como ferramenta de auxílio será utilizada a IDE Microsoft Visual Studio para desenvolvimento das aplicações d</w:t>
+        <w:t xml:space="preserve"> O objetivo deste </w:t>
+      </w:r>
+      <w:r>
+        <w:rPr>
+          <w:rFonts w:ascii="Arial" w:hAnsi="Arial" w:cs="Arial"/>
+        </w:rPr>
+        <w:t>trabalho</w:t>
+      </w:r>
+      <w:r>
+        <w:rPr>
+          <w:rFonts w:ascii="Arial" w:hAnsi="Arial" w:cs="Arial"/>
+        </w:rPr>
+        <w:t xml:space="preserve"> é apresentar um sistema que, utilizando-se de tecnologias atuais, possa trazer comodidade ao usuário final, uma vez que a grande maioria dos aparelhos eletrônicos modernos poderão ser controlados por esse protótipo, e também trazer à tona os benefícios da automação residencial e do conceito internet das coisas. Para isto será realizado a elaboração e implementação de um dispositivo de controle universal para aparelhos eletrônicos, comandado por smartphones. Como ferramenta de auxílio será utilizada a IDE Microsoft Visual Studio para desenvolvimento das aplicações d</w:t>
       </w:r>
       <w:r>
         <w:rPr>
@@ -2502,8 +2514,6 @@
         </w:rPr>
         <w:t xml:space="preserve"> </w:t>
       </w:r>
-      <w:bookmarkStart w:id="0" w:name="_GoBack"/>
-      <w:bookmarkEnd w:id="0"/>
       <w:r>
         <w:rPr>
           <w:rFonts w:ascii="Arial" w:hAnsi="Arial" w:cs="Arial"/>
@@ -2626,6 +2636,13 @@
         <w:rPr>
           <w:rFonts w:ascii="Arial" w:hAnsi="Arial"/>
           <w:lang w:val="en-US"/>
+        </w:rPr>
+      </w:pPr>
+    </w:p>
+    <w:p>
+      <w:pPr>
+        <w:rPr>
+          <w:rFonts w:ascii="Arial" w:hAnsi="Arial"/>
         </w:rPr>
       </w:pPr>
     </w:p>
@@ -2793,6 +2810,7 @@
           <w:sz w:val="24"/>
           <w:lang w:val="en-US"/>
         </w:rPr>
+        <w:lastRenderedPageBreak/>
         <w:t>LISTA DE</w:t>
       </w:r>
       <w:r>
@@ -3114,6 +3132,7 @@
           <w:sz w:val="24"/>
           <w:lang w:val="en-US"/>
         </w:rPr>
+        <w:lastRenderedPageBreak/>
         <w:t>LISTA DE TABELAS</w:t>
       </w:r>
     </w:p>
@@ -3603,6 +3622,7 @@
           <w:sz w:val="24"/>
           <w:lang w:val="en-US"/>
         </w:rPr>
+        <w:lastRenderedPageBreak/>
         <w:t>SUMÁRIO</w:t>
       </w:r>
     </w:p>
@@ -3656,7 +3676,6 @@
         <w:rPr>
           <w:rFonts w:ascii="Arial" w:hAnsi="Arial"/>
         </w:rPr>
-        <w:lastRenderedPageBreak/>
         <w:t xml:space="preserve">    Objetivo </w:t>
       </w:r>
       <w:r>
@@ -3837,7 +3856,7 @@
         <w:rPr>
           <w:rFonts w:ascii="Arial" w:hAnsi="Arial"/>
         </w:rPr>
-        <w:t>...............</w:t>
+        <w:t>..............</w:t>
       </w:r>
       <w:r>
         <w:rPr>
@@ -3849,6 +3868,12 @@
         <w:rPr>
           <w:rFonts w:ascii="Arial" w:hAnsi="Arial"/>
         </w:rPr>
+        <w:t>.</w:t>
+      </w:r>
+      <w:r>
+        <w:rPr>
+          <w:rFonts w:ascii="Arial" w:hAnsi="Arial"/>
+        </w:rPr>
         <w:t>....</w:t>
       </w:r>
       <w:r>
@@ -3882,7 +3907,19 @@
         <w:rPr>
           <w:rFonts w:ascii="Arial" w:hAnsi="Arial"/>
         </w:rPr>
-        <w:t xml:space="preserve"> TECNOLOGIAS ..............................................................................................xx</w:t>
+        <w:t xml:space="preserve"> TECNOLOGIAS ........................................................</w:t>
+      </w:r>
+      <w:r>
+        <w:rPr>
+          <w:rFonts w:ascii="Arial" w:hAnsi="Arial"/>
+        </w:rPr>
+        <w:t>................................</w:t>
+      </w:r>
+      <w:r>
+        <w:rPr>
+          <w:rFonts w:ascii="Arial" w:hAnsi="Arial"/>
+        </w:rPr>
+        <w:t>......xx</w:t>
       </w:r>
       <w:r>
         <w:rPr>
@@ -3957,7 +3994,13 @@
         <w:rPr>
           <w:rFonts w:ascii="Arial" w:hAnsi="Arial"/>
         </w:rPr>
-        <w:t>........</w:t>
+        <w:t>..</w:t>
+      </w:r>
+      <w:r>
+        <w:rPr>
+          <w:rFonts w:ascii="Arial" w:hAnsi="Arial"/>
+        </w:rPr>
+        <w:t>......</w:t>
       </w:r>
       <w:r>
         <w:rPr>
@@ -4008,6 +4051,138 @@
         <w:rPr>
           <w:rFonts w:ascii="Arial" w:hAnsi="Arial"/>
         </w:rPr>
+        <w:t>..........................</w:t>
+      </w:r>
+      <w:r>
+        <w:rPr>
+          <w:rFonts w:ascii="Arial" w:hAnsi="Arial"/>
+        </w:rPr>
+        <w:t>......</w:t>
+      </w:r>
+      <w:r>
+        <w:rPr>
+          <w:rFonts w:ascii="Arial" w:hAnsi="Arial"/>
+        </w:rPr>
+        <w:t>xx</w:t>
+      </w:r>
+      <w:r>
+        <w:rPr>
+          <w:rFonts w:ascii="Arial" w:hAnsi="Arial"/>
+        </w:rPr>
+        <w:t xml:space="preserve"> </w:t>
+      </w:r>
+    </w:p>
+    <w:p>
+      <w:pPr>
+        <w:ind w:right="139"/>
+        <w:jc w:val="both"/>
+        <w:rPr>
+          <w:rFonts w:ascii="Arial" w:hAnsi="Arial"/>
+        </w:rPr>
+      </w:pPr>
+      <w:r>
+        <w:rPr>
+          <w:rFonts w:ascii="Arial" w:hAnsi="Arial"/>
+        </w:rPr>
+        <w:t xml:space="preserve">        2.</w:t>
+      </w:r>
+      <w:r>
+        <w:rPr>
+          <w:rFonts w:ascii="Arial" w:hAnsi="Arial"/>
+        </w:rPr>
+        <w:t>2.</w:t>
+      </w:r>
+      <w:r>
+        <w:rPr>
+          <w:rFonts w:ascii="Arial" w:hAnsi="Arial"/>
+        </w:rPr>
+        <w:t>2.1 C</w:t>
+      </w:r>
+      <w:r>
+        <w:rPr>
+          <w:rFonts w:ascii="Arial" w:hAnsi="Arial"/>
+        </w:rPr>
+        <w:t>/C++</w:t>
+      </w:r>
+      <w:r>
+        <w:rPr>
+          <w:rFonts w:ascii="Arial" w:hAnsi="Arial"/>
+        </w:rPr>
+        <w:t xml:space="preserve"> </w:t>
+      </w:r>
+      <w:r>
+        <w:rPr>
+          <w:rFonts w:ascii="Arial" w:hAnsi="Arial"/>
+        </w:rPr>
+        <w:t>......</w:t>
+      </w:r>
+      <w:r>
+        <w:rPr>
+          <w:rFonts w:ascii="Arial" w:hAnsi="Arial"/>
+        </w:rPr>
+        <w:t>.........................................................</w:t>
+      </w:r>
+      <w:r>
+        <w:rPr>
+          <w:rFonts w:ascii="Arial" w:hAnsi="Arial"/>
+        </w:rPr>
+        <w:t>...........................</w:t>
+      </w:r>
+      <w:r>
+        <w:rPr>
+          <w:rFonts w:ascii="Arial" w:hAnsi="Arial"/>
+        </w:rPr>
+        <w:t>......</w:t>
+      </w:r>
+      <w:r>
+        <w:rPr>
+          <w:rFonts w:ascii="Arial" w:hAnsi="Arial"/>
+        </w:rPr>
+        <w:t>xx</w:t>
+      </w:r>
+      <w:r>
+        <w:rPr>
+          <w:rFonts w:ascii="Arial" w:hAnsi="Arial"/>
+        </w:rPr>
+        <w:t xml:space="preserve"> </w:t>
+      </w:r>
+    </w:p>
+    <w:p>
+      <w:pPr>
+        <w:ind w:right="139"/>
+        <w:jc w:val="both"/>
+        <w:rPr>
+          <w:rFonts w:ascii="Arial" w:hAnsi="Arial"/>
+        </w:rPr>
+      </w:pPr>
+      <w:r>
+        <w:rPr>
+          <w:rFonts w:ascii="Arial" w:hAnsi="Arial"/>
+        </w:rPr>
+        <w:t xml:space="preserve">        2.2.2</w:t>
+      </w:r>
+      <w:r>
+        <w:rPr>
+          <w:rFonts w:ascii="Arial" w:hAnsi="Arial"/>
+        </w:rPr>
+        <w:t>.2</w:t>
+      </w:r>
+      <w:r>
+        <w:rPr>
+          <w:rFonts w:ascii="Arial" w:hAnsi="Arial"/>
+        </w:rPr>
+        <w:t xml:space="preserve"> Swift .........</w:t>
+      </w:r>
+      <w:r>
+        <w:rPr>
+          <w:rFonts w:ascii="Arial" w:hAnsi="Arial"/>
+        </w:rPr>
+        <w:t>.........................................................</w:t>
+      </w:r>
+      <w:r>
+        <w:rPr>
+          <w:rFonts w:ascii="Arial" w:hAnsi="Arial"/>
+        </w:rPr>
         <w:t>................................</w:t>
       </w:r>
       <w:r>
@@ -4035,25 +4210,25 @@
         <w:rPr>
           <w:rFonts w:ascii="Arial" w:hAnsi="Arial"/>
         </w:rPr>
-        <w:t xml:space="preserve">        2.</w:t>
-      </w:r>
-      <w:r>
-        <w:rPr>
-          <w:rFonts w:ascii="Arial" w:hAnsi="Arial"/>
-        </w:rPr>
-        <w:t>2.</w:t>
-      </w:r>
-      <w:r>
-        <w:rPr>
-          <w:rFonts w:ascii="Arial" w:hAnsi="Arial"/>
-        </w:rPr>
-        <w:t>2.1 C</w:t>
-      </w:r>
-      <w:r>
-        <w:rPr>
-          <w:rFonts w:ascii="Arial" w:hAnsi="Arial"/>
-        </w:rPr>
-        <w:t>/C++</w:t>
+        <w:t>2.2</w:t>
+      </w:r>
+      <w:r>
+        <w:rPr>
+          <w:rFonts w:ascii="Arial" w:hAnsi="Arial"/>
+        </w:rPr>
+        <w:t xml:space="preserve"> DISPOSITIVOS..............................................................................................</w:t>
+      </w:r>
+      <w:r>
+        <w:rPr>
+          <w:rFonts w:ascii="Arial" w:hAnsi="Arial"/>
+        </w:rPr>
+        <w:t>..</w:t>
+      </w:r>
+      <w:r>
+        <w:rPr>
+          <w:rFonts w:ascii="Arial" w:hAnsi="Arial"/>
+        </w:rPr>
+        <w:t>xx</w:t>
       </w:r>
       <w:r>
         <w:rPr>
@@ -4061,23 +4236,44 @@
         </w:rPr>
         <w:t xml:space="preserve"> </w:t>
       </w:r>
-      <w:r>
-        <w:rPr>
-          <w:rFonts w:ascii="Arial" w:hAnsi="Arial"/>
-        </w:rPr>
-        <w:t>......</w:t>
-      </w:r>
-      <w:r>
-        <w:rPr>
-          <w:rFonts w:ascii="Arial" w:hAnsi="Arial"/>
-        </w:rPr>
-        <w:t>.........................................................</w:t>
-      </w:r>
-      <w:r>
-        <w:rPr>
-          <w:rFonts w:ascii="Arial" w:hAnsi="Arial"/>
-        </w:rPr>
-        <w:t>.................................</w:t>
+    </w:p>
+    <w:p>
+      <w:pPr>
+        <w:ind w:right="139"/>
+        <w:jc w:val="both"/>
+        <w:rPr>
+          <w:rFonts w:ascii="Arial" w:hAnsi="Arial"/>
+        </w:rPr>
+      </w:pPr>
+      <w:r>
+        <w:rPr>
+          <w:rFonts w:ascii="Arial" w:hAnsi="Arial"/>
+        </w:rPr>
+        <w:t xml:space="preserve">    2.2.1</w:t>
+      </w:r>
+      <w:r>
+        <w:rPr>
+          <w:rFonts w:ascii="Arial" w:hAnsi="Arial"/>
+        </w:rPr>
+        <w:t xml:space="preserve"> Transmissão de dados .........................</w:t>
+      </w:r>
+      <w:r>
+        <w:rPr>
+          <w:rFonts w:ascii="Arial" w:hAnsi="Arial"/>
+        </w:rPr>
+        <w:t>.</w:t>
+      </w:r>
+      <w:r>
+        <w:rPr>
+          <w:rFonts w:ascii="Arial" w:hAnsi="Arial"/>
+        </w:rPr>
+        <w:t>.................................................</w:t>
+      </w:r>
+      <w:r>
+        <w:rPr>
+          <w:rFonts w:ascii="Arial" w:hAnsi="Arial"/>
+        </w:rPr>
+        <w:t>..</w:t>
       </w:r>
       <w:r>
         <w:rPr>
@@ -4104,31 +4300,177 @@
         <w:rPr>
           <w:rFonts w:ascii="Arial" w:hAnsi="Arial"/>
         </w:rPr>
-        <w:t xml:space="preserve">        2.2.2</w:t>
-      </w:r>
-      <w:r>
-        <w:rPr>
-          <w:rFonts w:ascii="Arial" w:hAnsi="Arial"/>
-        </w:rPr>
-        <w:t>.2</w:t>
-      </w:r>
-      <w:r>
-        <w:rPr>
-          <w:rFonts w:ascii="Arial" w:hAnsi="Arial"/>
-        </w:rPr>
-        <w:t xml:space="preserve"> Swift .........</w:t>
-      </w:r>
-      <w:r>
-        <w:rPr>
-          <w:rFonts w:ascii="Arial" w:hAnsi="Arial"/>
-        </w:rPr>
-        <w:t>.........................................................</w:t>
-      </w:r>
-      <w:r>
-        <w:rPr>
-          <w:rFonts w:ascii="Arial" w:hAnsi="Arial"/>
-        </w:rPr>
-        <w:t>................................</w:t>
+        <w:t xml:space="preserve">        2.2</w:t>
+      </w:r>
+      <w:r>
+        <w:rPr>
+          <w:rFonts w:ascii="Arial" w:hAnsi="Arial"/>
+        </w:rPr>
+        <w:t>.1</w:t>
+      </w:r>
+      <w:r>
+        <w:rPr>
+          <w:rFonts w:ascii="Arial" w:hAnsi="Arial"/>
+        </w:rPr>
+        <w:t>.1</w:t>
+      </w:r>
+      <w:r>
+        <w:rPr>
+          <w:rFonts w:ascii="Arial" w:hAnsi="Arial"/>
+        </w:rPr>
+        <w:t xml:space="preserve"> Comunicação Bluetooth ....................................</w:t>
+      </w:r>
+      <w:r>
+        <w:rPr>
+          <w:rFonts w:ascii="Arial" w:hAnsi="Arial"/>
+        </w:rPr>
+        <w:t>.............................</w:t>
+      </w:r>
+      <w:r>
+        <w:rPr>
+          <w:rFonts w:ascii="Arial" w:hAnsi="Arial"/>
+        </w:rPr>
+        <w:t>...xx</w:t>
+      </w:r>
+      <w:r>
+        <w:rPr>
+          <w:rFonts w:ascii="Arial" w:hAnsi="Arial"/>
+        </w:rPr>
+        <w:t xml:space="preserve"> </w:t>
+      </w:r>
+    </w:p>
+    <w:p>
+      <w:pPr>
+        <w:jc w:val="both"/>
+        <w:rPr>
+          <w:rFonts w:ascii="Arial" w:hAnsi="Arial"/>
+        </w:rPr>
+      </w:pPr>
+      <w:r>
+        <w:rPr>
+          <w:rFonts w:ascii="Arial" w:hAnsi="Arial"/>
+        </w:rPr>
+        <w:t xml:space="preserve">        2.2.1.2</w:t>
+      </w:r>
+      <w:r>
+        <w:rPr>
+          <w:rFonts w:ascii="Arial" w:hAnsi="Arial"/>
+        </w:rPr>
+        <w:t xml:space="preserve"> Comunicação Infravermelho ......................................................</w:t>
+      </w:r>
+      <w:r>
+        <w:rPr>
+          <w:rFonts w:ascii="Arial" w:hAnsi="Arial"/>
+        </w:rPr>
+        <w:t>.</w:t>
+      </w:r>
+      <w:r>
+        <w:rPr>
+          <w:rFonts w:ascii="Arial" w:hAnsi="Arial"/>
+        </w:rPr>
+        <w:t>......xx</w:t>
+      </w:r>
+    </w:p>
+    <w:p>
+      <w:pPr>
+        <w:jc w:val="both"/>
+        <w:rPr>
+          <w:rFonts w:ascii="Arial" w:hAnsi="Arial"/>
+        </w:rPr>
+      </w:pPr>
+      <w:r>
+        <w:rPr>
+          <w:rFonts w:ascii="Arial" w:hAnsi="Arial"/>
+        </w:rPr>
+        <w:t xml:space="preserve">    2.2.2 Microcontroladores </w:t>
+      </w:r>
+      <w:r>
+        <w:rPr>
+          <w:rFonts w:ascii="Arial" w:hAnsi="Arial"/>
+        </w:rPr>
+        <w:t>............................................</w:t>
+      </w:r>
+      <w:r>
+        <w:rPr>
+          <w:rFonts w:ascii="Arial" w:hAnsi="Arial"/>
+        </w:rPr>
+        <w:t>..............................</w:t>
+      </w:r>
+      <w:r>
+        <w:rPr>
+          <w:rFonts w:ascii="Arial" w:hAnsi="Arial"/>
+        </w:rPr>
+        <w:t>.........xx</w:t>
+      </w:r>
+      <w:r>
+        <w:rPr>
+          <w:rFonts w:ascii="Arial" w:hAnsi="Arial"/>
+        </w:rPr>
+        <w:t xml:space="preserve"> </w:t>
+      </w:r>
+    </w:p>
+    <w:p>
+      <w:pPr>
+        <w:jc w:val="both"/>
+        <w:rPr>
+          <w:rFonts w:ascii="Arial" w:hAnsi="Arial"/>
+        </w:rPr>
+      </w:pPr>
+      <w:r>
+        <w:rPr>
+          <w:rFonts w:ascii="Arial" w:hAnsi="Arial"/>
+        </w:rPr>
+        <w:t xml:space="preserve">    2.2.3</w:t>
+      </w:r>
+      <w:r>
+        <w:rPr>
+          <w:rFonts w:ascii="Arial" w:hAnsi="Arial"/>
+        </w:rPr>
+        <w:t xml:space="preserve"> Plataforma Arduino ..........................................</w:t>
+      </w:r>
+      <w:r>
+        <w:rPr>
+          <w:rFonts w:ascii="Arial" w:hAnsi="Arial"/>
+        </w:rPr>
+        <w:t>.............................</w:t>
+      </w:r>
+      <w:r>
+        <w:rPr>
+          <w:rFonts w:ascii="Arial" w:hAnsi="Arial"/>
+        </w:rPr>
+        <w:t>............xx</w:t>
+      </w:r>
+      <w:r>
+        <w:rPr>
+          <w:rFonts w:ascii="Arial" w:hAnsi="Arial"/>
+        </w:rPr>
+        <w:t xml:space="preserve"> </w:t>
+      </w:r>
+    </w:p>
+    <w:p>
+      <w:pPr>
+        <w:jc w:val="both"/>
+        <w:rPr>
+          <w:rFonts w:ascii="Arial" w:hAnsi="Arial"/>
+        </w:rPr>
+      </w:pPr>
+      <w:r>
+        <w:rPr>
+          <w:rFonts w:ascii="Arial" w:hAnsi="Arial"/>
+        </w:rPr>
+        <w:t>3.</w:t>
+      </w:r>
+      <w:r>
+        <w:rPr>
+          <w:rFonts w:ascii="Arial" w:hAnsi="Arial"/>
+        </w:rPr>
+        <w:t xml:space="preserve"> METODOLOGIA ...............................................................................................</w:t>
+      </w:r>
+      <w:r>
+        <w:rPr>
+          <w:rFonts w:ascii="Arial" w:hAnsi="Arial"/>
+        </w:rPr>
+        <w:tab/>
       </w:r>
       <w:r>
         <w:rPr>
@@ -4136,269 +4478,20 @@
         </w:rPr>
         <w:t>xx</w:t>
       </w:r>
-      <w:r>
-        <w:rPr>
-          <w:rFonts w:ascii="Arial" w:hAnsi="Arial"/>
-        </w:rPr>
-        <w:t xml:space="preserve"> </w:t>
-      </w:r>
-    </w:p>
-    <w:p>
-      <w:pPr>
-        <w:ind w:right="139"/>
-        <w:jc w:val="both"/>
-        <w:rPr>
-          <w:rFonts w:ascii="Arial" w:hAnsi="Arial"/>
-        </w:rPr>
-      </w:pPr>
-      <w:r>
-        <w:rPr>
-          <w:rFonts w:ascii="Arial" w:hAnsi="Arial"/>
-        </w:rPr>
-        <w:t>2.2</w:t>
-      </w:r>
-      <w:r>
-        <w:rPr>
-          <w:rFonts w:ascii="Arial" w:hAnsi="Arial"/>
-        </w:rPr>
-        <w:t xml:space="preserve"> DISPOSITIVOS..............................................................................................</w:t>
-      </w:r>
-      <w:r>
-        <w:rPr>
-          <w:rFonts w:ascii="Arial" w:hAnsi="Arial"/>
-        </w:rPr>
-        <w:t>..</w:t>
-      </w:r>
-      <w:r>
-        <w:rPr>
-          <w:rFonts w:ascii="Arial" w:hAnsi="Arial"/>
-        </w:rPr>
-        <w:t>xx</w:t>
-      </w:r>
-      <w:r>
-        <w:rPr>
-          <w:rFonts w:ascii="Arial" w:hAnsi="Arial"/>
-        </w:rPr>
-        <w:t xml:space="preserve"> </w:t>
-      </w:r>
-    </w:p>
-    <w:p>
-      <w:pPr>
-        <w:ind w:right="139"/>
-        <w:jc w:val="both"/>
-        <w:rPr>
-          <w:rFonts w:ascii="Arial" w:hAnsi="Arial"/>
-        </w:rPr>
-      </w:pPr>
-      <w:r>
-        <w:rPr>
-          <w:rFonts w:ascii="Arial" w:hAnsi="Arial"/>
-        </w:rPr>
-        <w:t xml:space="preserve">    2.2.1</w:t>
-      </w:r>
-      <w:r>
-        <w:rPr>
-          <w:rFonts w:ascii="Arial" w:hAnsi="Arial"/>
-        </w:rPr>
-        <w:t xml:space="preserve"> Transmissão de dados .........................</w:t>
-      </w:r>
-      <w:r>
-        <w:rPr>
-          <w:rFonts w:ascii="Arial" w:hAnsi="Arial"/>
-        </w:rPr>
-        <w:t>.</w:t>
-      </w:r>
-      <w:r>
-        <w:rPr>
-          <w:rFonts w:ascii="Arial" w:hAnsi="Arial"/>
-        </w:rPr>
-        <w:t>.................................................</w:t>
-      </w:r>
-      <w:r>
-        <w:rPr>
-          <w:rFonts w:ascii="Arial" w:hAnsi="Arial"/>
-        </w:rPr>
-        <w:t>..</w:t>
-      </w:r>
-      <w:r>
-        <w:rPr>
-          <w:rFonts w:ascii="Arial" w:hAnsi="Arial"/>
-        </w:rPr>
-        <w:t>xx</w:t>
-      </w:r>
-      <w:r>
-        <w:rPr>
-          <w:rFonts w:ascii="Arial" w:hAnsi="Arial"/>
-        </w:rPr>
-        <w:t xml:space="preserve"> </w:t>
-      </w:r>
-    </w:p>
-    <w:p>
-      <w:pPr>
-        <w:ind w:right="139"/>
-        <w:jc w:val="both"/>
-        <w:rPr>
-          <w:rFonts w:ascii="Arial" w:hAnsi="Arial"/>
-        </w:rPr>
-      </w:pPr>
-      <w:r>
-        <w:rPr>
-          <w:rFonts w:ascii="Arial" w:hAnsi="Arial"/>
-        </w:rPr>
-        <w:t xml:space="preserve">        2.2</w:t>
-      </w:r>
-      <w:r>
-        <w:rPr>
-          <w:rFonts w:ascii="Arial" w:hAnsi="Arial"/>
-        </w:rPr>
-        <w:t>.1</w:t>
-      </w:r>
-      <w:r>
-        <w:rPr>
-          <w:rFonts w:ascii="Arial" w:hAnsi="Arial"/>
-        </w:rPr>
-        <w:t>.1</w:t>
-      </w:r>
-      <w:r>
-        <w:rPr>
-          <w:rFonts w:ascii="Arial" w:hAnsi="Arial"/>
-        </w:rPr>
-        <w:t xml:space="preserve"> Comunicação Bluetooth ....................................</w:t>
-      </w:r>
-      <w:r>
-        <w:rPr>
-          <w:rFonts w:ascii="Arial" w:hAnsi="Arial"/>
-        </w:rPr>
-        <w:t>.............................</w:t>
-      </w:r>
-      <w:r>
-        <w:rPr>
-          <w:rFonts w:ascii="Arial" w:hAnsi="Arial"/>
-        </w:rPr>
-        <w:t>...xx</w:t>
-      </w:r>
-      <w:r>
-        <w:rPr>
-          <w:rFonts w:ascii="Arial" w:hAnsi="Arial"/>
-        </w:rPr>
-        <w:t xml:space="preserve"> </w:t>
-      </w:r>
-    </w:p>
-    <w:p>
-      <w:pPr>
-        <w:jc w:val="both"/>
-        <w:rPr>
-          <w:rFonts w:ascii="Arial" w:hAnsi="Arial"/>
-        </w:rPr>
-      </w:pPr>
-      <w:r>
-        <w:rPr>
-          <w:rFonts w:ascii="Arial" w:hAnsi="Arial"/>
-        </w:rPr>
-        <w:t xml:space="preserve">        2.2.1.2</w:t>
-      </w:r>
-      <w:r>
-        <w:rPr>
-          <w:rFonts w:ascii="Arial" w:hAnsi="Arial"/>
-        </w:rPr>
-        <w:t xml:space="preserve"> Comunicação Infravermelho ......................................................</w:t>
-      </w:r>
-      <w:r>
-        <w:rPr>
-          <w:rFonts w:ascii="Arial" w:hAnsi="Arial"/>
-        </w:rPr>
-        <w:t>.</w:t>
-      </w:r>
-      <w:r>
-        <w:rPr>
-          <w:rFonts w:ascii="Arial" w:hAnsi="Arial"/>
-        </w:rPr>
-        <w:t>......xx</w:t>
-      </w:r>
-    </w:p>
-    <w:p>
-      <w:pPr>
-        <w:jc w:val="both"/>
-        <w:rPr>
-          <w:rFonts w:ascii="Arial" w:hAnsi="Arial"/>
-        </w:rPr>
-      </w:pPr>
-      <w:r>
-        <w:rPr>
-          <w:rFonts w:ascii="Arial" w:hAnsi="Arial"/>
-        </w:rPr>
-        <w:t xml:space="preserve">    2.2.2 Microcontroladores </w:t>
-      </w:r>
-      <w:r>
-        <w:rPr>
-          <w:rFonts w:ascii="Arial" w:hAnsi="Arial"/>
-        </w:rPr>
-        <w:t>............................................</w:t>
-      </w:r>
-      <w:r>
-        <w:rPr>
-          <w:rFonts w:ascii="Arial" w:hAnsi="Arial"/>
-        </w:rPr>
-        <w:t>..............................</w:t>
-      </w:r>
-      <w:r>
-        <w:rPr>
-          <w:rFonts w:ascii="Arial" w:hAnsi="Arial"/>
-        </w:rPr>
-        <w:t>.........xx</w:t>
-      </w:r>
-      <w:r>
-        <w:rPr>
-          <w:rFonts w:ascii="Arial" w:hAnsi="Arial"/>
-        </w:rPr>
-        <w:t xml:space="preserve"> </w:t>
-      </w:r>
-    </w:p>
-    <w:p>
-      <w:pPr>
-        <w:jc w:val="both"/>
-        <w:rPr>
-          <w:rFonts w:ascii="Arial" w:hAnsi="Arial"/>
-        </w:rPr>
-      </w:pPr>
-      <w:r>
-        <w:rPr>
-          <w:rFonts w:ascii="Arial" w:hAnsi="Arial"/>
-        </w:rPr>
-        <w:t xml:space="preserve">    2.2.3</w:t>
-      </w:r>
-      <w:r>
-        <w:rPr>
-          <w:rFonts w:ascii="Arial" w:hAnsi="Arial"/>
-        </w:rPr>
-        <w:t xml:space="preserve"> Plataforma Arduino ..........................................</w:t>
-      </w:r>
-      <w:r>
-        <w:rPr>
-          <w:rFonts w:ascii="Arial" w:hAnsi="Arial"/>
-        </w:rPr>
-        <w:t>.............................</w:t>
-      </w:r>
-      <w:r>
-        <w:rPr>
-          <w:rFonts w:ascii="Arial" w:hAnsi="Arial"/>
-        </w:rPr>
-        <w:t>............xx</w:t>
-      </w:r>
-      <w:r>
-        <w:rPr>
-          <w:rFonts w:ascii="Arial" w:hAnsi="Arial"/>
-        </w:rPr>
-        <w:t xml:space="preserve"> </w:t>
-      </w:r>
-    </w:p>
-    <w:p>
-      <w:pPr>
-        <w:jc w:val="both"/>
-        <w:rPr>
-          <w:rFonts w:ascii="Arial" w:hAnsi="Arial"/>
-        </w:rPr>
-      </w:pPr>
+    </w:p>
+    <w:p>
+      <w:pPr>
+        <w:jc w:val="both"/>
+        <w:rPr>
+          <w:rFonts w:ascii="Arial" w:hAnsi="Arial"/>
+        </w:rPr>
+      </w:pPr>
+      <w:r>
+        <w:rPr>
+          <w:rFonts w:ascii="Arial" w:hAnsi="Arial"/>
+        </w:rPr>
+        <w:t xml:space="preserve">    </w:t>
+      </w:r>
       <w:r>
         <w:rPr>
           <w:rFonts w:ascii="Arial" w:hAnsi="Arial"/>
@@ -4409,107 +4502,13 @@
         <w:rPr>
           <w:rFonts w:ascii="Arial" w:hAnsi="Arial"/>
         </w:rPr>
-        <w:t xml:space="preserve"> METODOLOGIA ...............................................................................................</w:t>
-      </w:r>
-      <w:r>
-        <w:rPr>
-          <w:rFonts w:ascii="Arial" w:hAnsi="Arial"/>
-        </w:rPr>
-        <w:tab/>
-      </w:r>
-      <w:r>
-        <w:rPr>
-          <w:rFonts w:ascii="Arial" w:hAnsi="Arial"/>
-        </w:rPr>
-        <w:t>xx</w:t>
-      </w:r>
-    </w:p>
-    <w:p>
-      <w:pPr>
-        <w:jc w:val="both"/>
-        <w:rPr>
-          <w:rFonts w:ascii="Arial" w:hAnsi="Arial"/>
-        </w:rPr>
-      </w:pPr>
-      <w:r>
-        <w:rPr>
-          <w:rFonts w:ascii="Arial" w:hAnsi="Arial"/>
-        </w:rPr>
-        <w:t xml:space="preserve">    </w:t>
-      </w:r>
-      <w:r>
-        <w:rPr>
-          <w:rFonts w:ascii="Arial" w:hAnsi="Arial"/>
-        </w:rPr>
-        <w:t>3</w:t>
-      </w:r>
-      <w:r>
-        <w:rPr>
-          <w:rFonts w:ascii="Arial" w:hAnsi="Arial"/>
-        </w:rPr>
-        <w:t xml:space="preserve">.1 </w:t>
-      </w:r>
-      <w:r>
-        <w:rPr>
-          <w:rFonts w:ascii="Arial" w:hAnsi="Arial"/>
-        </w:rPr>
-        <w:t>Software</w:t>
-      </w:r>
-      <w:r>
-        <w:rPr>
-          <w:rFonts w:ascii="Arial" w:hAnsi="Arial"/>
-        </w:rPr>
-        <w:t xml:space="preserve"> </w:t>
-      </w:r>
-      <w:r>
-        <w:rPr>
-          <w:rFonts w:ascii="Arial" w:hAnsi="Arial"/>
-        </w:rPr>
-        <w:t>..........................</w:t>
-      </w:r>
-      <w:r>
-        <w:rPr>
-          <w:rFonts w:ascii="Arial" w:hAnsi="Arial"/>
-        </w:rPr>
-        <w:t>.................................................................</w:t>
-      </w:r>
-      <w:r>
-        <w:rPr>
-          <w:rFonts w:ascii="Arial" w:hAnsi="Arial"/>
-        </w:rPr>
-        <w:t>.........</w:t>
-      </w:r>
-      <w:r>
-        <w:rPr>
-          <w:rFonts w:ascii="Arial" w:hAnsi="Arial"/>
-        </w:rPr>
-        <w:t>..</w:t>
-      </w:r>
-      <w:r>
-        <w:rPr>
-          <w:rFonts w:ascii="Arial" w:hAnsi="Arial"/>
-        </w:rPr>
-        <w:tab/>
-      </w:r>
-      <w:r>
-        <w:rPr>
-          <w:rFonts w:ascii="Arial" w:hAnsi="Arial"/>
-        </w:rPr>
-        <w:t>xx</w:t>
-      </w:r>
-    </w:p>
-    <w:p>
-      <w:pPr>
-        <w:jc w:val="both"/>
-        <w:rPr>
-          <w:rFonts w:ascii="Arial" w:hAnsi="Arial"/>
-        </w:rPr>
-      </w:pPr>
-      <w:r>
-        <w:rPr>
-          <w:rFonts w:ascii="Arial" w:hAnsi="Arial"/>
-        </w:rPr>
-        <w:t xml:space="preserve">        3.1.1 iOS .......................................................................................................</w:t>
+        <w:t>1</w:t>
+      </w:r>
+      <w:r>
+        <w:rPr>
+          <w:rFonts w:ascii="Arial" w:hAnsi="Arial"/>
+        </w:rPr>
+        <w:t xml:space="preserve"> Hardware ....................................................................................................</w:t>
       </w:r>
       <w:r>
         <w:rPr>
@@ -4530,7 +4529,25 @@
         <w:rPr>
           <w:rFonts w:ascii="Arial" w:hAnsi="Arial"/>
         </w:rPr>
-        <w:t xml:space="preserve">        3.1.2 Arduino .................................................................................................</w:t>
+        <w:t xml:space="preserve">        3.1.1</w:t>
+      </w:r>
+      <w:r>
+        <w:rPr>
+          <w:rFonts w:ascii="Arial" w:hAnsi="Arial"/>
+        </w:rPr>
+        <w:t xml:space="preserve"> </w:t>
+      </w:r>
+      <w:r>
+        <w:rPr>
+          <w:rFonts w:ascii="Arial" w:hAnsi="Arial"/>
+        </w:rPr>
+        <w:t>Componentes ..............................................................</w:t>
+      </w:r>
+      <w:r>
+        <w:rPr>
+          <w:rFonts w:ascii="Arial" w:hAnsi="Arial"/>
+        </w:rPr>
+        <w:t>.......................</w:t>
       </w:r>
       <w:r>
         <w:rPr>
@@ -4551,7 +4568,31 @@
         <w:rPr>
           <w:rFonts w:ascii="Arial" w:hAnsi="Arial"/>
         </w:rPr>
-        <w:t xml:space="preserve">    3.2 Hardware ....................................................................................................</w:t>
+        <w:t xml:space="preserve">        3.</w:t>
+      </w:r>
+      <w:r>
+        <w:rPr>
+          <w:rFonts w:ascii="Arial" w:hAnsi="Arial"/>
+        </w:rPr>
+        <w:t>1</w:t>
+      </w:r>
+      <w:r>
+        <w:rPr>
+          <w:rFonts w:ascii="Arial" w:hAnsi="Arial"/>
+        </w:rPr>
+        <w:t>.</w:t>
+      </w:r>
+      <w:r>
+        <w:rPr>
+          <w:rFonts w:ascii="Arial" w:hAnsi="Arial"/>
+        </w:rPr>
+        <w:t>2</w:t>
+      </w:r>
+      <w:r>
+        <w:rPr>
+          <w:rFonts w:ascii="Arial" w:hAnsi="Arial"/>
+        </w:rPr>
+        <w:t xml:space="preserve"> Circuito .................................................................................................</w:t>
       </w:r>
       <w:r>
         <w:rPr>
@@ -4572,7 +4613,55 @@
         <w:rPr>
           <w:rFonts w:ascii="Arial" w:hAnsi="Arial"/>
         </w:rPr>
-        <w:t xml:space="preserve">        3.2.1 Circuito .................................................................................................</w:t>
+        <w:t xml:space="preserve">    </w:t>
+      </w:r>
+      <w:r>
+        <w:rPr>
+          <w:rFonts w:ascii="Arial" w:hAnsi="Arial"/>
+        </w:rPr>
+        <w:t xml:space="preserve">    </w:t>
+      </w:r>
+      <w:r>
+        <w:rPr>
+          <w:rFonts w:ascii="Arial" w:hAnsi="Arial"/>
+        </w:rPr>
+        <w:t>3.</w:t>
+      </w:r>
+      <w:r>
+        <w:rPr>
+          <w:rFonts w:ascii="Arial" w:hAnsi="Arial"/>
+        </w:rPr>
+        <w:t>1</w:t>
+      </w:r>
+      <w:r>
+        <w:rPr>
+          <w:rFonts w:ascii="Arial" w:hAnsi="Arial"/>
+        </w:rPr>
+        <w:t>.</w:t>
+      </w:r>
+      <w:r>
+        <w:rPr>
+          <w:rFonts w:ascii="Arial" w:hAnsi="Arial"/>
+        </w:rPr>
+        <w:t>3</w:t>
+      </w:r>
+      <w:r>
+        <w:rPr>
+          <w:rFonts w:ascii="Arial" w:hAnsi="Arial"/>
+        </w:rPr>
+        <w:t xml:space="preserve"> Módulo Bluetooth HM-10 .................................</w:t>
+      </w:r>
+      <w:r>
+        <w:rPr>
+          <w:rFonts w:ascii="Arial" w:hAnsi="Arial"/>
+        </w:rPr>
+        <w:t>...............................</w:t>
+      </w:r>
+      <w:r>
+        <w:rPr>
+          <w:rFonts w:ascii="Arial" w:hAnsi="Arial"/>
+        </w:rPr>
+        <w:t>.....</w:t>
       </w:r>
       <w:r>
         <w:rPr>
@@ -4593,43 +4682,61 @@
         <w:rPr>
           <w:rFonts w:ascii="Arial" w:hAnsi="Arial"/>
         </w:rPr>
-        <w:t xml:space="preserve">    </w:t>
-      </w:r>
-      <w:r>
-        <w:rPr>
-          <w:rFonts w:ascii="Arial" w:hAnsi="Arial"/>
-        </w:rPr>
-        <w:t xml:space="preserve">    </w:t>
-      </w:r>
-      <w:r>
-        <w:rPr>
-          <w:rFonts w:ascii="Arial" w:hAnsi="Arial"/>
-        </w:rPr>
-        <w:t>3.</w:t>
-      </w:r>
-      <w:r>
-        <w:rPr>
-          <w:rFonts w:ascii="Arial" w:hAnsi="Arial"/>
-        </w:rPr>
-        <w:t>2.2</w:t>
-      </w:r>
-      <w:r>
-        <w:rPr>
-          <w:rFonts w:ascii="Arial" w:hAnsi="Arial"/>
-        </w:rPr>
-        <w:t xml:space="preserve"> Módulo Bluetooth HM-10 .................................</w:t>
-      </w:r>
-      <w:r>
-        <w:rPr>
-          <w:rFonts w:ascii="Arial" w:hAnsi="Arial"/>
-        </w:rPr>
-        <w:t>...............................</w:t>
-      </w:r>
-      <w:r>
-        <w:rPr>
-          <w:rFonts w:ascii="Arial" w:hAnsi="Arial"/>
-        </w:rPr>
-        <w:t>.....</w:t>
+        <w:t xml:space="preserve">        3.</w:t>
+      </w:r>
+      <w:r>
+        <w:rPr>
+          <w:rFonts w:ascii="Arial" w:hAnsi="Arial"/>
+        </w:rPr>
+        <w:t>1</w:t>
+      </w:r>
+      <w:r>
+        <w:rPr>
+          <w:rFonts w:ascii="Arial" w:hAnsi="Arial"/>
+        </w:rPr>
+        <w:t>.</w:t>
+      </w:r>
+      <w:r>
+        <w:rPr>
+          <w:rFonts w:ascii="Arial" w:hAnsi="Arial"/>
+        </w:rPr>
+        <w:t>4</w:t>
+      </w:r>
+      <w:r>
+        <w:rPr>
+          <w:rFonts w:ascii="Arial" w:hAnsi="Arial"/>
+        </w:rPr>
+        <w:t xml:space="preserve"> Arduino</w:t>
+      </w:r>
+      <w:r>
+        <w:rPr>
+          <w:rFonts w:ascii="Arial" w:hAnsi="Arial"/>
+        </w:rPr>
+        <w:t xml:space="preserve"> Uno</w:t>
+      </w:r>
+      <w:r>
+        <w:rPr>
+          <w:rFonts w:ascii="Arial" w:hAnsi="Arial"/>
+        </w:rPr>
+        <w:t xml:space="preserve"> </w:t>
+      </w:r>
+      <w:r>
+        <w:rPr>
+          <w:rFonts w:ascii="Arial" w:hAnsi="Arial"/>
+        </w:rPr>
+        <w:t>.</w:t>
+      </w:r>
+      <w:r>
+        <w:rPr>
+          <w:rFonts w:ascii="Arial" w:hAnsi="Arial"/>
+        </w:rPr>
+        <w:t>...........................................................</w:t>
+      </w:r>
+      <w:r>
+        <w:rPr>
+          <w:rFonts w:ascii="Arial" w:hAnsi="Arial"/>
+        </w:rPr>
+        <w:t>.............................</w:t>
       </w:r>
       <w:r>
         <w:rPr>
@@ -4650,31 +4757,25 @@
         <w:rPr>
           <w:rFonts w:ascii="Arial" w:hAnsi="Arial"/>
         </w:rPr>
-        <w:t xml:space="preserve">        3.2.1 Arduino</w:t>
-      </w:r>
-      <w:r>
-        <w:rPr>
-          <w:rFonts w:ascii="Arial" w:hAnsi="Arial"/>
-        </w:rPr>
-        <w:t xml:space="preserve"> Uno</w:t>
-      </w:r>
-      <w:r>
-        <w:rPr>
-          <w:rFonts w:ascii="Arial" w:hAnsi="Arial"/>
-        </w:rPr>
-        <w:t xml:space="preserve"> </w:t>
-      </w:r>
-      <w:r>
-        <w:rPr>
-          <w:rFonts w:ascii="Arial" w:hAnsi="Arial"/>
-        </w:rPr>
-        <w:t>.</w:t>
-      </w:r>
-      <w:r>
-        <w:rPr>
-          <w:rFonts w:ascii="Arial" w:hAnsi="Arial"/>
-        </w:rPr>
-        <w:t>........................................................................................</w:t>
+        <w:t xml:space="preserve">    </w:t>
+      </w:r>
+      <w:r>
+        <w:rPr>
+          <w:rFonts w:ascii="Arial" w:hAnsi="Arial"/>
+        </w:rPr>
+        <w:t>3.</w:t>
+      </w:r>
+      <w:r>
+        <w:rPr>
+          <w:rFonts w:ascii="Arial" w:hAnsi="Arial"/>
+        </w:rPr>
+        <w:t>2</w:t>
+      </w:r>
+      <w:r>
+        <w:rPr>
+          <w:rFonts w:ascii="Arial" w:hAnsi="Arial"/>
+        </w:rPr>
+        <w:t xml:space="preserve"> Software ......................................................................................................</w:t>
       </w:r>
       <w:r>
         <w:rPr>
@@ -4695,7 +4796,19 @@
         <w:rPr>
           <w:rFonts w:ascii="Arial" w:hAnsi="Arial"/>
         </w:rPr>
-        <w:t xml:space="preserve">    3.3 Integração....................................................................................................</w:t>
+        <w:t xml:space="preserve">        3.</w:t>
+      </w:r>
+      <w:r>
+        <w:rPr>
+          <w:rFonts w:ascii="Arial" w:hAnsi="Arial"/>
+        </w:rPr>
+        <w:t>2</w:t>
+      </w:r>
+      <w:r>
+        <w:rPr>
+          <w:rFonts w:ascii="Arial" w:hAnsi="Arial"/>
+        </w:rPr>
+        <w:t>.1 iOS .......................................................................................................</w:t>
       </w:r>
       <w:r>
         <w:rPr>
@@ -4716,7 +4829,19 @@
         <w:rPr>
           <w:rFonts w:ascii="Arial" w:hAnsi="Arial"/>
         </w:rPr>
-        <w:t xml:space="preserve">    3.4 Testes .........................................................................................................</w:t>
+        <w:t xml:space="preserve">        3.</w:t>
+      </w:r>
+      <w:r>
+        <w:rPr>
+          <w:rFonts w:ascii="Arial" w:hAnsi="Arial"/>
+        </w:rPr>
+        <w:t>2</w:t>
+      </w:r>
+      <w:r>
+        <w:rPr>
+          <w:rFonts w:ascii="Arial" w:hAnsi="Arial"/>
+        </w:rPr>
+        <w:t>.2 Arduino .................................................................................................</w:t>
       </w:r>
       <w:r>
         <w:rPr>
@@ -4737,39 +4862,7 @@
         <w:rPr>
           <w:rFonts w:ascii="Arial" w:hAnsi="Arial"/>
         </w:rPr>
-        <w:t>4.</w:t>
-      </w:r>
-      <w:r>
-        <w:rPr>
-          <w:rFonts w:ascii="Arial" w:hAnsi="Arial"/>
-        </w:rPr>
-        <w:t xml:space="preserve"> RESULTADOS .................................................................................................</w:t>
-      </w:r>
-      <w:r>
-        <w:rPr>
-          <w:rFonts w:ascii="Arial" w:hAnsi="Arial"/>
-        </w:rPr>
-        <w:tab/>
-      </w:r>
-      <w:r>
-        <w:rPr>
-          <w:rFonts w:ascii="Arial" w:hAnsi="Arial"/>
-        </w:rPr>
-        <w:t>xx</w:t>
-      </w:r>
-    </w:p>
-    <w:p>
-      <w:pPr>
-        <w:jc w:val="both"/>
-        <w:rPr>
-          <w:rFonts w:ascii="Arial" w:hAnsi="Arial"/>
-        </w:rPr>
-      </w:pPr>
-      <w:r>
-        <w:rPr>
-          <w:rFonts w:ascii="Arial" w:hAnsi="Arial"/>
-        </w:rPr>
-        <w:t xml:space="preserve">    4.1 Software ......................................................................................................</w:t>
+        <w:t xml:space="preserve">    3.3 Integração....................................................................................................</w:t>
       </w:r>
       <w:r>
         <w:rPr>
@@ -4790,7 +4883,7 @@
         <w:rPr>
           <w:rFonts w:ascii="Arial" w:hAnsi="Arial"/>
         </w:rPr>
-        <w:t xml:space="preserve">        4.1.1 iOS .......................................................................................................</w:t>
+        <w:t xml:space="preserve">    3.4 Testes .........................................................................................................</w:t>
       </w:r>
       <w:r>
         <w:rPr>
@@ -4811,7 +4904,51 @@
         <w:rPr>
           <w:rFonts w:ascii="Arial" w:hAnsi="Arial"/>
         </w:rPr>
-        <w:t xml:space="preserve">        4.1.2 Arduino .................................................................................................</w:t>
+        <w:t>4.</w:t>
+      </w:r>
+      <w:r>
+        <w:rPr>
+          <w:rFonts w:ascii="Arial" w:hAnsi="Arial"/>
+        </w:rPr>
+        <w:t xml:space="preserve"> RESULTADOS .................................................................................................</w:t>
+      </w:r>
+      <w:r>
+        <w:rPr>
+          <w:rFonts w:ascii="Arial" w:hAnsi="Arial"/>
+        </w:rPr>
+        <w:tab/>
+      </w:r>
+      <w:r>
+        <w:rPr>
+          <w:rFonts w:ascii="Arial" w:hAnsi="Arial"/>
+        </w:rPr>
+        <w:t>xx</w:t>
+      </w:r>
+    </w:p>
+    <w:p>
+      <w:pPr>
+        <w:jc w:val="both"/>
+        <w:rPr>
+          <w:rFonts w:ascii="Arial" w:hAnsi="Arial"/>
+        </w:rPr>
+      </w:pPr>
+      <w:r>
+        <w:rPr>
+          <w:rFonts w:ascii="Arial" w:hAnsi="Arial"/>
+        </w:rPr>
+        <w:t xml:space="preserve">    4.</w:t>
+      </w:r>
+      <w:r>
+        <w:rPr>
+          <w:rFonts w:ascii="Arial" w:hAnsi="Arial"/>
+        </w:rPr>
+        <w:t>1</w:t>
+      </w:r>
+      <w:r>
+        <w:rPr>
+          <w:rFonts w:ascii="Arial" w:hAnsi="Arial"/>
+        </w:rPr>
+        <w:t xml:space="preserve"> Hardware ....................................................................................................</w:t>
       </w:r>
       <w:r>
         <w:rPr>
@@ -4832,7 +4969,19 @@
         <w:rPr>
           <w:rFonts w:ascii="Arial" w:hAnsi="Arial"/>
         </w:rPr>
-        <w:t xml:space="preserve">    4.2 Hardware ....................................................................................................</w:t>
+        <w:t xml:space="preserve">        </w:t>
+      </w:r>
+      <w:r>
+        <w:rPr>
+          <w:rFonts w:ascii="Arial" w:hAnsi="Arial"/>
+        </w:rPr>
+        <w:t>4</w:t>
+      </w:r>
+      <w:r>
+        <w:rPr>
+          <w:rFonts w:ascii="Arial" w:hAnsi="Arial"/>
+        </w:rPr>
+        <w:t>.1.1 Componentes .....................................................................................</w:t>
       </w:r>
       <w:r>
         <w:rPr>
@@ -4853,7 +5002,37 @@
         <w:rPr>
           <w:rFonts w:ascii="Arial" w:hAnsi="Arial"/>
         </w:rPr>
-        <w:t xml:space="preserve">        4.2.1 Circuito .................................................................................................</w:t>
+        <w:t xml:space="preserve">        </w:t>
+      </w:r>
+      <w:r>
+        <w:rPr>
+          <w:rFonts w:ascii="Arial" w:hAnsi="Arial"/>
+        </w:rPr>
+        <w:t>4.</w:t>
+      </w:r>
+      <w:r>
+        <w:rPr>
+          <w:rFonts w:ascii="Arial" w:hAnsi="Arial"/>
+        </w:rPr>
+        <w:t>1</w:t>
+      </w:r>
+      <w:r>
+        <w:rPr>
+          <w:rFonts w:ascii="Arial" w:hAnsi="Arial"/>
+        </w:rPr>
+        <w:t>.</w:t>
+      </w:r>
+      <w:r>
+        <w:rPr>
+          <w:rFonts w:ascii="Arial" w:hAnsi="Arial"/>
+        </w:rPr>
+        <w:t>2</w:t>
+      </w:r>
+      <w:r>
+        <w:rPr>
+          <w:rFonts w:ascii="Arial" w:hAnsi="Arial"/>
+        </w:rPr>
+        <w:t xml:space="preserve"> Circuito .................................................................................................</w:t>
       </w:r>
       <w:r>
         <w:rPr>
@@ -4874,7 +5053,31 @@
         <w:rPr>
           <w:rFonts w:ascii="Arial" w:hAnsi="Arial"/>
         </w:rPr>
-        <w:t xml:space="preserve">        4.2.2 Módulo Bluetooth HM-10 .....................................................................</w:t>
+        <w:t xml:space="preserve">        4.</w:t>
+      </w:r>
+      <w:r>
+        <w:rPr>
+          <w:rFonts w:ascii="Arial" w:hAnsi="Arial"/>
+        </w:rPr>
+        <w:t>1</w:t>
+      </w:r>
+      <w:r>
+        <w:rPr>
+          <w:rFonts w:ascii="Arial" w:hAnsi="Arial"/>
+        </w:rPr>
+        <w:t>.</w:t>
+      </w:r>
+      <w:r>
+        <w:rPr>
+          <w:rFonts w:ascii="Arial" w:hAnsi="Arial"/>
+        </w:rPr>
+        <w:t>3</w:t>
+      </w:r>
+      <w:r>
+        <w:rPr>
+          <w:rFonts w:ascii="Arial" w:hAnsi="Arial"/>
+        </w:rPr>
+        <w:t xml:space="preserve"> Módulo Bluetooth HM-10 .....................................................................</w:t>
       </w:r>
       <w:r>
         <w:rPr>
@@ -4895,7 +5098,31 @@
         <w:rPr>
           <w:rFonts w:ascii="Arial" w:hAnsi="Arial"/>
         </w:rPr>
-        <w:t xml:space="preserve">        4.2.1 Arduino Uno .........................................................................................</w:t>
+        <w:t xml:space="preserve">        4.</w:t>
+      </w:r>
+      <w:r>
+        <w:rPr>
+          <w:rFonts w:ascii="Arial" w:hAnsi="Arial"/>
+        </w:rPr>
+        <w:t>1</w:t>
+      </w:r>
+      <w:r>
+        <w:rPr>
+          <w:rFonts w:ascii="Arial" w:hAnsi="Arial"/>
+        </w:rPr>
+        <w:t>.</w:t>
+      </w:r>
+      <w:r>
+        <w:rPr>
+          <w:rFonts w:ascii="Arial" w:hAnsi="Arial"/>
+        </w:rPr>
+        <w:t>4</w:t>
+      </w:r>
+      <w:r>
+        <w:rPr>
+          <w:rFonts w:ascii="Arial" w:hAnsi="Arial"/>
+        </w:rPr>
+        <w:t xml:space="preserve"> Arduino Uno .........................................................................................</w:t>
       </w:r>
       <w:r>
         <w:rPr>
@@ -4916,7 +5143,118 @@
         <w:rPr>
           <w:rFonts w:ascii="Arial" w:hAnsi="Arial"/>
         </w:rPr>
-        <w:t xml:space="preserve">    4.3 Integração....................................................................................................</w:t>
+        <w:t xml:space="preserve">    </w:t>
+      </w:r>
+      <w:r>
+        <w:rPr>
+          <w:rFonts w:ascii="Arial" w:hAnsi="Arial"/>
+        </w:rPr>
+        <w:t>4.</w:t>
+      </w:r>
+      <w:r>
+        <w:rPr>
+          <w:rFonts w:ascii="Arial" w:hAnsi="Arial"/>
+        </w:rPr>
+        <w:t>2</w:t>
+      </w:r>
+      <w:r>
+        <w:rPr>
+          <w:rFonts w:ascii="Arial" w:hAnsi="Arial"/>
+        </w:rPr>
+        <w:t xml:space="preserve"> Software ......................................................................................................</w:t>
+      </w:r>
+      <w:r>
+        <w:rPr>
+          <w:rFonts w:ascii="Arial" w:hAnsi="Arial"/>
+        </w:rPr>
+        <w:tab/>
+        <w:t>xx</w:t>
+      </w:r>
+    </w:p>
+    <w:p>
+      <w:pPr>
+        <w:jc w:val="both"/>
+        <w:rPr>
+          <w:rFonts w:ascii="Arial" w:hAnsi="Arial"/>
+        </w:rPr>
+      </w:pPr>
+      <w:r>
+        <w:rPr>
+          <w:rFonts w:ascii="Arial" w:hAnsi="Arial"/>
+        </w:rPr>
+        <w:t xml:space="preserve">        4.</w:t>
+      </w:r>
+      <w:r>
+        <w:rPr>
+          <w:rFonts w:ascii="Arial" w:hAnsi="Arial"/>
+        </w:rPr>
+        <w:t>2</w:t>
+      </w:r>
+      <w:r>
+        <w:rPr>
+          <w:rFonts w:ascii="Arial" w:hAnsi="Arial"/>
+        </w:rPr>
+        <w:t>.1 iOS .......................................................................................................</w:t>
+      </w:r>
+      <w:r>
+        <w:rPr>
+          <w:rFonts w:ascii="Arial" w:hAnsi="Arial"/>
+        </w:rPr>
+        <w:tab/>
+        <w:t>xx</w:t>
+      </w:r>
+    </w:p>
+    <w:p>
+      <w:pPr>
+        <w:jc w:val="both"/>
+        <w:rPr>
+          <w:rFonts w:ascii="Arial" w:hAnsi="Arial"/>
+        </w:rPr>
+      </w:pPr>
+      <w:r>
+        <w:rPr>
+          <w:rFonts w:ascii="Arial" w:hAnsi="Arial"/>
+        </w:rPr>
+        <w:t xml:space="preserve">        4.</w:t>
+      </w:r>
+      <w:r>
+        <w:rPr>
+          <w:rFonts w:ascii="Arial" w:hAnsi="Arial"/>
+        </w:rPr>
+        <w:t>2</w:t>
+      </w:r>
+      <w:r>
+        <w:rPr>
+          <w:rFonts w:ascii="Arial" w:hAnsi="Arial"/>
+        </w:rPr>
+        <w:t>.2 Arduino .................................................................................................</w:t>
+      </w:r>
+      <w:r>
+        <w:rPr>
+          <w:rFonts w:ascii="Arial" w:hAnsi="Arial"/>
+        </w:rPr>
+        <w:tab/>
+        <w:t>xx</w:t>
+      </w:r>
+    </w:p>
+    <w:p>
+      <w:pPr>
+        <w:jc w:val="both"/>
+        <w:rPr>
+          <w:rFonts w:ascii="Arial" w:hAnsi="Arial"/>
+        </w:rPr>
+      </w:pPr>
+      <w:r>
+        <w:rPr>
+          <w:rFonts w:ascii="Arial" w:hAnsi="Arial"/>
+        </w:rPr>
+        <w:t xml:space="preserve">    </w:t>
+      </w:r>
+      <w:r>
+        <w:rPr>
+          <w:rFonts w:ascii="Arial" w:hAnsi="Arial"/>
+        </w:rPr>
+        <w:t>4.3 Integração....................................................................................................</w:t>
       </w:r>
       <w:r>
         <w:rPr>
@@ -6493,55 +6831,38 @@
           <w:b/>
         </w:rPr>
         <w:lastRenderedPageBreak/>
-        <w:t>MATERIAIS E MÉTODOS</w:t>
-      </w:r>
-    </w:p>
-    <w:p>
-      <w:pPr>
-        <w:jc w:val="both"/>
-        <w:rPr>
-          <w:rFonts w:ascii="Arial" w:hAnsi="Arial"/>
-        </w:rPr>
-      </w:pPr>
-    </w:p>
-    <w:p>
-      <w:pPr>
-        <w:jc w:val="both"/>
-        <w:rPr>
-          <w:rFonts w:ascii="Arial" w:hAnsi="Arial"/>
-        </w:rPr>
-      </w:pPr>
-    </w:p>
-    <w:p>
-      <w:pPr>
-        <w:numPr>
-          <w:ilvl w:val="1"/>
-          <w:numId w:val="7"/>
-        </w:numPr>
-        <w:ind w:left="0" w:firstLine="0"/>
-        <w:rPr>
-          <w:rFonts w:ascii="Arial" w:hAnsi="Arial"/>
-          <w:b/>
-        </w:rPr>
-      </w:pPr>
-      <w:r>
-        <w:rPr>
-          <w:rFonts w:ascii="Arial" w:hAnsi="Arial"/>
-          <w:b/>
-        </w:rPr>
-        <w:t>Introdução</w:t>
-      </w:r>
-    </w:p>
-    <w:p>
-      <w:pPr>
-        <w:jc w:val="both"/>
-        <w:rPr>
-          <w:rFonts w:ascii="Arial" w:hAnsi="Arial"/>
-        </w:rPr>
-      </w:pPr>
-    </w:p>
-    <w:p>
-      <w:pPr>
+        <w:t>METODOLOGIA</w:t>
+      </w:r>
+    </w:p>
+    <w:p>
+      <w:pPr>
+        <w:spacing w:line="360" w:lineRule="auto"/>
+        <w:jc w:val="both"/>
+        <w:rPr>
+          <w:rFonts w:ascii="Arial" w:hAnsi="Arial"/>
+        </w:rPr>
+      </w:pPr>
+    </w:p>
+    <w:p>
+      <w:pPr>
+        <w:spacing w:line="360" w:lineRule="auto"/>
+        <w:ind w:firstLine="708"/>
+        <w:jc w:val="both"/>
+        <w:rPr>
+          <w:rFonts w:ascii="Arial" w:hAnsi="Arial"/>
+        </w:rPr>
+      </w:pPr>
+      <w:r>
+        <w:rPr>
+          <w:rFonts w:ascii="Arial" w:hAnsi="Arial"/>
+        </w:rPr>
+        <w:t>Nas próximas seções serão apresentados os aspectos conceituais e práticos da concepção do protótipo, separados pelos tópicos de software (seção 3.2) e hardware (seção 3.3).</w:t>
+      </w:r>
+    </w:p>
+    <w:p>
+      <w:pPr>
+        <w:spacing w:line="360" w:lineRule="auto"/>
+        <w:ind w:firstLine="708"/>
         <w:jc w:val="both"/>
         <w:rPr>
           <w:rFonts w:ascii="Arial" w:hAnsi="Arial"/>
@@ -6732,13 +7053,19 @@
         <w:fldChar w:fldCharType="begin"/>
       </w:r>
       <w:r>
+        <w:instrText xml:space="preserve"> INCLUDEPICTURE  "http://engdofuturo.com.br/wp-content/uploads/2013/07/eng-blog.png" \* MERGEFORMATINET </w:instrText>
+      </w:r>
+      <w:r>
+        <w:fldChar w:fldCharType="separate"/>
+      </w:r>
+      <w:r>
+        <w:fldChar w:fldCharType="begin"/>
+      </w:r>
+      <w:r>
         <w:instrText xml:space="preserve"> </w:instrText>
       </w:r>
       <w:r>
-        <w:instrText>INCLUDEPICTURE  "http://engdofuturo.com.br/wp-c</w:instrText>
-      </w:r>
-      <w:r>
-        <w:instrText>ontent/uploads/2013/07/eng-blog.png" \* MERGEFORMATINET</w:instrText>
+        <w:instrText>INCLUDEPICTURE  "http://engdofuturo.com.br/wp-content/uploads/2013/07/eng-blog.png" \* MERGEFORMATINET</w:instrText>
       </w:r>
       <w:r>
         <w:instrText xml:space="preserve"> </w:instrText>
@@ -6796,6 +7123,9 @@
       <w:r>
         <w:fldChar w:fldCharType="end"/>
       </w:r>
+      <w:r>
+        <w:fldChar w:fldCharType="end"/>
+      </w:r>
     </w:p>
     <w:p>
       <w:pPr>
@@ -6932,23 +7262,10 @@
     <w:p>
       <w:pPr>
         <w:spacing w:line="360" w:lineRule="auto"/>
-        <w:jc w:val="both"/>
-        <w:rPr>
-          <w:rFonts w:ascii="Arial" w:hAnsi="Arial" w:cs="Arial"/>
-          <w:color w:val="222222"/>
-          <w:shd w:val="clear" w:color="auto" w:fill="FFFFFF"/>
-        </w:rPr>
-      </w:pPr>
-    </w:p>
-    <w:p>
-      <w:pPr>
-        <w:spacing w:line="360" w:lineRule="auto"/>
         <w:ind w:firstLine="708"/>
         <w:jc w:val="both"/>
         <w:rPr>
-          <w:rFonts w:ascii="Arial" w:hAnsi="Arial" w:cs="Arial"/>
-          <w:color w:val="222222"/>
-          <w:shd w:val="clear" w:color="auto" w:fill="FFFFFF"/>
+          <w:rFonts w:ascii="Arial" w:hAnsi="Arial"/>
         </w:rPr>
       </w:pPr>
       <w:r>
@@ -6984,42 +7301,750 @@
     <w:p>
       <w:pPr>
         <w:spacing w:line="360" w:lineRule="auto"/>
-        <w:jc w:val="both"/>
-        <w:rPr>
-          <w:rFonts w:ascii="Arial" w:hAnsi="Arial" w:cs="Arial"/>
-          <w:color w:val="222222"/>
-          <w:shd w:val="clear" w:color="auto" w:fill="FFFFFF"/>
-        </w:rPr>
-      </w:pPr>
-    </w:p>
-    <w:p>
-      <w:pPr>
-        <w:spacing w:line="360" w:lineRule="auto"/>
-        <w:jc w:val="both"/>
-        <w:rPr>
-          <w:rFonts w:ascii="Arial" w:hAnsi="Arial" w:cs="Arial"/>
-          <w:color w:val="222222"/>
-          <w:shd w:val="clear" w:color="auto" w:fill="FFFFFF"/>
-        </w:rPr>
-      </w:pPr>
-    </w:p>
-    <w:p>
-      <w:pPr>
-        <w:spacing w:line="360" w:lineRule="auto"/>
-        <w:jc w:val="both"/>
-        <w:rPr>
-          <w:rFonts w:ascii="Arial" w:hAnsi="Arial" w:cs="Arial"/>
-          <w:color w:val="222222"/>
-          <w:shd w:val="clear" w:color="auto" w:fill="FFFFFF"/>
-        </w:rPr>
-      </w:pPr>
+        <w:ind w:firstLine="708"/>
+        <w:jc w:val="both"/>
+        <w:rPr>
+          <w:rFonts w:ascii="Arial" w:hAnsi="Arial"/>
+        </w:rPr>
+      </w:pPr>
+    </w:p>
+    <w:p>
+      <w:pPr>
+        <w:jc w:val="both"/>
+        <w:rPr>
+          <w:rFonts w:ascii="Arial" w:hAnsi="Arial"/>
+        </w:rPr>
+      </w:pPr>
+    </w:p>
+    <w:p>
+      <w:pPr>
+        <w:numPr>
+          <w:ilvl w:val="1"/>
+          <w:numId w:val="7"/>
+        </w:numPr>
+        <w:ind w:left="0" w:firstLine="0"/>
+        <w:rPr>
+          <w:rFonts w:ascii="Arial" w:hAnsi="Arial"/>
+          <w:b/>
+        </w:rPr>
+      </w:pPr>
+      <w:r>
+        <w:rPr>
+          <w:rFonts w:ascii="Arial" w:hAnsi="Arial"/>
+          <w:b/>
+        </w:rPr>
+        <w:lastRenderedPageBreak/>
+        <w:t>Hardware</w:t>
+      </w:r>
+    </w:p>
+    <w:p>
+      <w:pPr>
+        <w:spacing w:line="360" w:lineRule="auto"/>
+        <w:ind w:firstLine="708"/>
+        <w:jc w:val="both"/>
+        <w:rPr>
+          <w:rFonts w:ascii="Arial" w:hAnsi="Arial"/>
+        </w:rPr>
+      </w:pPr>
+    </w:p>
+    <w:p>
+      <w:pPr>
+        <w:spacing w:line="360" w:lineRule="auto"/>
+        <w:ind w:firstLine="708"/>
+        <w:jc w:val="both"/>
+        <w:rPr>
+          <w:rFonts w:ascii="Arial" w:hAnsi="Arial"/>
+        </w:rPr>
+      </w:pPr>
+      <w:r>
+        <w:rPr>
+          <w:rFonts w:ascii="Arial" w:hAnsi="Arial"/>
+        </w:rPr>
+        <w:t>Silva Filho e Siqueira Filho (2006) definem hardware como sendo a parte física e mecânica do computador, tais como suas peças e componentes eletrônicos.</w:t>
+      </w:r>
+    </w:p>
+    <w:p>
+      <w:pPr>
+        <w:spacing w:line="360" w:lineRule="auto"/>
+        <w:ind w:firstLine="708"/>
+        <w:jc w:val="both"/>
+        <w:rPr>
+          <w:rFonts w:ascii="Arial" w:hAnsi="Arial"/>
+        </w:rPr>
+      </w:pPr>
+    </w:p>
+    <w:p>
+      <w:pPr>
+        <w:numPr>
+          <w:ilvl w:val="2"/>
+          <w:numId w:val="7"/>
+        </w:numPr>
+        <w:rPr>
+          <w:rFonts w:ascii="Arial" w:hAnsi="Arial"/>
+          <w:b/>
+        </w:rPr>
+      </w:pPr>
+      <w:r>
+        <w:rPr>
+          <w:rFonts w:ascii="Arial" w:hAnsi="Arial"/>
+          <w:b/>
+        </w:rPr>
+        <w:t>Componentes</w:t>
+      </w:r>
+    </w:p>
+    <w:p>
+      <w:pPr>
+        <w:spacing w:line="360" w:lineRule="auto"/>
+        <w:ind w:firstLine="708"/>
+        <w:jc w:val="both"/>
+        <w:rPr>
+          <w:rFonts w:ascii="Arial" w:hAnsi="Arial"/>
+        </w:rPr>
+      </w:pPr>
+    </w:p>
+    <w:p>
+      <w:pPr>
+        <w:spacing w:line="360" w:lineRule="auto"/>
+        <w:ind w:firstLine="708"/>
+        <w:jc w:val="both"/>
+        <w:rPr>
+          <w:rFonts w:ascii="Arial" w:hAnsi="Arial"/>
+        </w:rPr>
+      </w:pPr>
+      <w:r>
+        <w:rPr>
+          <w:rFonts w:ascii="Arial" w:hAnsi="Arial"/>
+        </w:rPr>
+        <w:t>Para o desenvolvimento do protótipo, foi implementado um circuito composto pelos seguintes componentes:</w:t>
+      </w:r>
     </w:p>
     <w:p>
       <w:pPr>
         <w:numPr>
           <w:ilvl w:val="0"/>
+          <w:numId w:val="11"/>
+        </w:numPr>
+        <w:spacing w:line="360" w:lineRule="auto"/>
+        <w:jc w:val="both"/>
+        <w:rPr>
+          <w:rFonts w:ascii="Arial" w:hAnsi="Arial"/>
+          <w:i/>
+        </w:rPr>
+      </w:pPr>
+      <w:r>
+        <w:rPr>
+          <w:rFonts w:ascii="Arial" w:hAnsi="Arial"/>
+          <w:i/>
+        </w:rPr>
+        <w:t xml:space="preserve">LEDs </w:t>
+      </w:r>
+      <w:r>
+        <w:rPr>
+          <w:rFonts w:ascii="Arial" w:hAnsi="Arial"/>
+        </w:rPr>
+        <w:t>(</w:t>
+      </w:r>
+      <w:r>
+        <w:rPr>
+          <w:rFonts w:ascii="Arial" w:hAnsi="Arial"/>
+          <w:i/>
+        </w:rPr>
+        <w:t>Light</w:t>
+      </w:r>
+      <w:r>
+        <w:rPr>
+          <w:rFonts w:ascii="Arial" w:hAnsi="Arial"/>
+          <w:i/>
+        </w:rPr>
+        <w:t xml:space="preserve"> Emmiting Diode</w:t>
+      </w:r>
+      <w:r>
+        <w:rPr>
+          <w:rFonts w:ascii="Arial" w:hAnsi="Arial"/>
+        </w:rPr>
+        <w:t xml:space="preserve">) </w:t>
+      </w:r>
+      <w:r>
+        <w:rPr>
+          <w:rFonts w:ascii="Arial" w:hAnsi="Arial"/>
+          <w:i/>
+        </w:rPr>
+        <w:t>IR</w:t>
+      </w:r>
+      <w:r>
+        <w:rPr>
+          <w:rFonts w:ascii="Arial" w:hAnsi="Arial"/>
+        </w:rPr>
+        <w:t xml:space="preserve"> (</w:t>
+      </w:r>
+      <w:r>
+        <w:rPr>
+          <w:rFonts w:ascii="Arial" w:hAnsi="Arial"/>
+          <w:i/>
+        </w:rPr>
+        <w:t>infra-red)</w:t>
+      </w:r>
+      <w:r>
+        <w:rPr>
+          <w:rFonts w:ascii="Arial" w:hAnsi="Arial"/>
+        </w:rPr>
+        <w:t>: responsável por propagar o comando ao dispositivo através de luz infra-vermelha;</w:t>
+      </w:r>
+    </w:p>
+    <w:p>
+      <w:pPr>
+        <w:numPr>
+          <w:ilvl w:val="0"/>
+          <w:numId w:val="11"/>
+        </w:numPr>
+        <w:spacing w:line="360" w:lineRule="auto"/>
+        <w:jc w:val="both"/>
+        <w:rPr>
+          <w:rFonts w:ascii="Arial" w:hAnsi="Arial"/>
+          <w:i/>
+        </w:rPr>
+      </w:pPr>
+      <w:r>
+        <w:rPr>
+          <w:rFonts w:ascii="Arial" w:hAnsi="Arial"/>
+        </w:rPr>
+        <w:t xml:space="preserve">Transistor: responsável por amplificar a corrente a ser fornecida ao </w:t>
+      </w:r>
+      <w:r>
+        <w:rPr>
+          <w:rFonts w:ascii="Arial" w:hAnsi="Arial"/>
+          <w:i/>
+        </w:rPr>
+        <w:t>LED IR</w:t>
+      </w:r>
+      <w:r>
+        <w:rPr>
+          <w:rFonts w:ascii="Arial" w:hAnsi="Arial"/>
+        </w:rPr>
+        <w:t>, à fim de ampliar o alcance do sinal;</w:t>
+      </w:r>
+    </w:p>
+    <w:p>
+      <w:pPr>
+        <w:numPr>
+          <w:ilvl w:val="0"/>
+          <w:numId w:val="11"/>
+        </w:numPr>
+        <w:spacing w:line="360" w:lineRule="auto"/>
+        <w:jc w:val="both"/>
+        <w:rPr>
+          <w:rFonts w:ascii="Arial" w:hAnsi="Arial"/>
+          <w:i/>
+        </w:rPr>
+      </w:pPr>
+      <w:r>
+        <w:rPr>
+          <w:rFonts w:ascii="Arial" w:hAnsi="Arial"/>
+        </w:rPr>
+        <w:t xml:space="preserve">Módulo Bluetooth HM-10: responsável por realizar a comunicação entre o </w:t>
+      </w:r>
+      <w:r>
+        <w:rPr>
+          <w:rFonts w:ascii="Arial" w:hAnsi="Arial"/>
+          <w:i/>
+        </w:rPr>
+        <w:t>smartphone</w:t>
+      </w:r>
+      <w:r>
+        <w:rPr>
+          <w:rFonts w:ascii="Arial" w:hAnsi="Arial"/>
+        </w:rPr>
+        <w:t xml:space="preserve"> e o Arduino;</w:t>
+      </w:r>
+    </w:p>
+    <w:p>
+      <w:pPr>
+        <w:numPr>
+          <w:ilvl w:val="0"/>
+          <w:numId w:val="11"/>
+        </w:numPr>
+        <w:spacing w:line="360" w:lineRule="auto"/>
+        <w:jc w:val="both"/>
+        <w:rPr>
+          <w:rFonts w:ascii="Arial" w:hAnsi="Arial"/>
+          <w:i/>
+        </w:rPr>
+      </w:pPr>
+      <w:r>
+        <w:rPr>
+          <w:rFonts w:ascii="Arial" w:hAnsi="Arial"/>
+        </w:rPr>
+        <w:t>Receptor IR 38kHz: responsável por coletar sinal infra-vermelho de controles remotos;</w:t>
+      </w:r>
+    </w:p>
+    <w:p>
+      <w:pPr>
+        <w:numPr>
+          <w:ilvl w:val="0"/>
+          <w:numId w:val="11"/>
+        </w:numPr>
+        <w:spacing w:line="360" w:lineRule="auto"/>
+        <w:jc w:val="both"/>
+        <w:rPr>
+          <w:rFonts w:ascii="Arial" w:hAnsi="Arial"/>
+          <w:i/>
+        </w:rPr>
+      </w:pPr>
+      <w:r>
+        <w:rPr>
+          <w:rFonts w:ascii="Arial" w:hAnsi="Arial"/>
+        </w:rPr>
+        <w:t xml:space="preserve">Resistor: </w:t>
+      </w:r>
+      <w:r>
+        <w:rPr>
+          <w:rFonts w:ascii="Arial" w:hAnsi="Arial"/>
+        </w:rPr>
+        <w:t>responsável por controlar a corrente do circuito;</w:t>
+      </w:r>
+    </w:p>
+    <w:p>
+      <w:pPr>
+        <w:numPr>
+          <w:ilvl w:val="0"/>
+          <w:numId w:val="11"/>
+        </w:numPr>
+        <w:spacing w:line="360" w:lineRule="auto"/>
+        <w:jc w:val="both"/>
+        <w:rPr>
+          <w:rFonts w:ascii="Arial" w:hAnsi="Arial"/>
+          <w:i/>
+        </w:rPr>
+      </w:pPr>
+      <w:r>
+        <w:rPr>
+          <w:rFonts w:ascii="Arial" w:hAnsi="Arial"/>
+        </w:rPr>
+        <w:t>Arduino Uno: responsável por interpretar os comandos recebidos pelo módulo Bluetooth e reproduzi-los através de sinal infra-vermelho;</w:t>
+      </w:r>
+      <w:bookmarkStart w:id="0" w:name="_GoBack"/>
+      <w:bookmarkEnd w:id="0"/>
+    </w:p>
+    <w:p>
+      <w:pPr>
+        <w:spacing w:line="360" w:lineRule="auto"/>
+        <w:ind w:firstLine="708"/>
+        <w:jc w:val="both"/>
+        <w:rPr>
+          <w:rFonts w:ascii="Arial" w:hAnsi="Arial" w:cs="Arial"/>
+          <w:color w:val="222222"/>
+          <w:shd w:val="clear" w:color="auto" w:fill="FFFFFF"/>
+        </w:rPr>
+      </w:pPr>
+    </w:p>
+    <w:p>
+      <w:pPr>
+        <w:numPr>
+          <w:ilvl w:val="1"/>
           <w:numId w:val="7"/>
         </w:numPr>
+        <w:ind w:left="0" w:firstLine="0"/>
+        <w:rPr>
+          <w:rFonts w:ascii="Arial" w:hAnsi="Arial"/>
+          <w:b/>
+        </w:rPr>
+      </w:pPr>
+      <w:r>
+        <w:rPr>
+          <w:rFonts w:ascii="Arial" w:hAnsi="Arial"/>
+          <w:b/>
+        </w:rPr>
+        <w:t>Software</w:t>
+      </w:r>
+    </w:p>
+    <w:p>
+      <w:pPr>
+        <w:spacing w:line="360" w:lineRule="auto"/>
+        <w:jc w:val="both"/>
+      </w:pPr>
+    </w:p>
+    <w:p>
+      <w:pPr>
+        <w:spacing w:line="360" w:lineRule="auto"/>
+        <w:jc w:val="both"/>
+        <w:rPr>
+          <w:rFonts w:ascii="Arial" w:hAnsi="Arial"/>
+        </w:rPr>
+      </w:pPr>
+      <w:r>
+        <w:rPr>
+          <w:rFonts w:ascii="Arial" w:hAnsi="Arial" w:cs="Arial"/>
+          <w:color w:val="222222"/>
+          <w:shd w:val="clear" w:color="auto" w:fill="FFFFFF"/>
+        </w:rPr>
+        <w:tab/>
+      </w:r>
+      <w:r>
+        <w:rPr>
+          <w:rFonts w:ascii="Arial" w:hAnsi="Arial" w:cs="Arial"/>
+          <w:color w:val="222222"/>
+          <w:shd w:val="clear" w:color="auto" w:fill="FFFFFF"/>
+        </w:rPr>
+        <w:t xml:space="preserve">De acordo com </w:t>
+      </w:r>
+      <w:r>
+        <w:rPr>
+          <w:rFonts w:ascii="Arial" w:hAnsi="Arial"/>
+        </w:rPr>
+        <w:t>Silva</w:t>
+      </w:r>
+      <w:r>
+        <w:rPr>
+          <w:rFonts w:ascii="Arial" w:hAnsi="Arial"/>
+        </w:rPr>
+        <w:t xml:space="preserve"> Filho</w:t>
+      </w:r>
+      <w:r>
+        <w:rPr>
+          <w:rFonts w:ascii="Arial" w:hAnsi="Arial"/>
+        </w:rPr>
+        <w:t xml:space="preserve"> e Siqueira Filho</w:t>
+      </w:r>
+      <w:r>
+        <w:rPr>
+          <w:rFonts w:ascii="Arial" w:hAnsi="Arial"/>
+        </w:rPr>
+        <w:t xml:space="preserve"> (2006),</w:t>
+      </w:r>
+      <w:r>
+        <w:rPr>
+          <w:rFonts w:ascii="Arial" w:hAnsi="Arial"/>
+        </w:rPr>
+        <w:t xml:space="preserve"> software </w:t>
+      </w:r>
+      <w:r>
+        <w:rPr>
+          <w:rFonts w:ascii="Arial" w:hAnsi="Arial"/>
+        </w:rPr>
+        <w:t>consiste de</w:t>
+      </w:r>
+      <w:r>
+        <w:rPr>
+          <w:rFonts w:ascii="Arial" w:hAnsi="Arial"/>
+        </w:rPr>
+        <w:t xml:space="preserve"> toda a parte lógica do computador, sendo essa um conjunto de instruções não-ambíguas e relacionadas cujo especificam a realização de tarefas determinadas.</w:t>
+      </w:r>
+    </w:p>
+    <w:p>
+      <w:pPr>
+        <w:spacing w:line="360" w:lineRule="auto"/>
+        <w:jc w:val="both"/>
+        <w:rPr>
+          <w:rFonts w:ascii="Arial" w:hAnsi="Arial"/>
+        </w:rPr>
+      </w:pPr>
+    </w:p>
+    <w:p>
+      <w:pPr>
+        <w:numPr>
+          <w:ilvl w:val="2"/>
+          <w:numId w:val="7"/>
+        </w:numPr>
+        <w:rPr>
+          <w:rFonts w:ascii="Arial" w:hAnsi="Arial"/>
+          <w:b/>
+        </w:rPr>
+      </w:pPr>
+      <w:r>
+        <w:rPr>
+          <w:rFonts w:ascii="Arial" w:hAnsi="Arial"/>
+          <w:b/>
+        </w:rPr>
+        <w:t>iOS</w:t>
+      </w:r>
+    </w:p>
+    <w:p>
+      <w:pPr>
+        <w:spacing w:line="360" w:lineRule="auto"/>
+        <w:jc w:val="both"/>
+        <w:rPr>
+          <w:rFonts w:ascii="Arial" w:hAnsi="Arial"/>
+        </w:rPr>
+      </w:pPr>
+    </w:p>
+    <w:p>
+      <w:pPr>
+        <w:spacing w:line="360" w:lineRule="auto"/>
+        <w:jc w:val="both"/>
+        <w:rPr>
+          <w:rFonts w:ascii="Arial" w:hAnsi="Arial"/>
+        </w:rPr>
+      </w:pPr>
+      <w:r>
+        <w:rPr>
+          <w:rFonts w:ascii="Arial" w:hAnsi="Arial"/>
+        </w:rPr>
+        <w:tab/>
+      </w:r>
+      <w:r>
+        <w:rPr>
+          <w:rFonts w:ascii="Arial" w:hAnsi="Arial"/>
+        </w:rPr>
+        <w:t>Para</w:t>
+      </w:r>
+      <w:r>
+        <w:rPr>
+          <w:rFonts w:ascii="Arial" w:hAnsi="Arial"/>
+        </w:rPr>
+        <w:t xml:space="preserve"> o</w:t>
+      </w:r>
+      <w:r>
+        <w:rPr>
+          <w:rFonts w:ascii="Arial" w:hAnsi="Arial"/>
+        </w:rPr>
+        <w:t xml:space="preserve"> desenvolvimento da aplicação iOS, foi utilizad</w:t>
+      </w:r>
+      <w:r>
+        <w:rPr>
+          <w:rFonts w:ascii="Arial" w:hAnsi="Arial"/>
+        </w:rPr>
+        <w:t>o</w:t>
+      </w:r>
+      <w:r>
+        <w:rPr>
+          <w:rFonts w:ascii="Arial" w:hAnsi="Arial"/>
+        </w:rPr>
+        <w:t xml:space="preserve"> o ambiente de desenvolvimento integrado (IDE – </w:t>
+      </w:r>
+      <w:r>
+        <w:rPr>
+          <w:rFonts w:ascii="Arial" w:hAnsi="Arial"/>
+          <w:i/>
+        </w:rPr>
+        <w:t>Integrated Development Environment</w:t>
+      </w:r>
+      <w:r>
+        <w:rPr>
+          <w:rFonts w:ascii="Arial" w:hAnsi="Arial"/>
+        </w:rPr>
+        <w:t xml:space="preserve">) </w:t>
+      </w:r>
+      <w:r>
+        <w:rPr>
+          <w:rFonts w:ascii="Arial" w:hAnsi="Arial"/>
+          <w:i/>
+        </w:rPr>
+        <w:t>Xcode 8</w:t>
+      </w:r>
+      <w:r>
+        <w:rPr>
+          <w:rFonts w:ascii="Arial" w:hAnsi="Arial"/>
+        </w:rPr>
+        <w:t xml:space="preserve">. </w:t>
+      </w:r>
+      <w:r>
+        <w:rPr>
+          <w:rFonts w:ascii="Arial" w:hAnsi="Arial"/>
+        </w:rPr>
+        <w:t>O uso desta ferramenta é obrigatório para desenvolvimento de aplicativos para o sistema operacional iOS.</w:t>
+      </w:r>
+      <w:r>
+        <w:rPr>
+          <w:rFonts w:ascii="Arial" w:hAnsi="Arial"/>
+        </w:rPr>
+        <w:t xml:space="preserve"> </w:t>
+      </w:r>
+    </w:p>
+    <w:p>
+      <w:pPr>
+        <w:spacing w:line="360" w:lineRule="auto"/>
+        <w:jc w:val="both"/>
+        <w:rPr>
+          <w:rFonts w:ascii="Arial" w:hAnsi="Arial"/>
+        </w:rPr>
+      </w:pPr>
+      <w:r>
+        <w:rPr>
+          <w:rFonts w:ascii="Arial" w:hAnsi="Arial"/>
+        </w:rPr>
+        <w:lastRenderedPageBreak/>
+        <w:tab/>
+        <w:t xml:space="preserve">O software proposto no projeto foi implementado </w:t>
+      </w:r>
+      <w:r>
+        <w:rPr>
+          <w:rFonts w:ascii="Arial" w:hAnsi="Arial"/>
+        </w:rPr>
+        <w:t>sobre a versão 10 do iOS e escrito na versão 3 da linguagem Swift, sendo as últimas versões de ambas as tecnologias no momento da elaboração do projeto.</w:t>
+      </w:r>
+    </w:p>
+    <w:p>
+      <w:pPr>
+        <w:spacing w:line="360" w:lineRule="auto"/>
+        <w:jc w:val="both"/>
+        <w:rPr>
+          <w:rFonts w:ascii="Arial" w:hAnsi="Arial"/>
+          <w:b/>
+        </w:rPr>
+      </w:pPr>
+    </w:p>
+    <w:p>
+      <w:pPr>
+        <w:numPr>
+          <w:ilvl w:val="2"/>
+          <w:numId w:val="7"/>
+        </w:numPr>
+        <w:rPr>
+          <w:rFonts w:ascii="Arial" w:hAnsi="Arial"/>
+          <w:b/>
+        </w:rPr>
+      </w:pPr>
+      <w:r>
+        <w:rPr>
+          <w:rFonts w:ascii="Arial" w:hAnsi="Arial"/>
+          <w:b/>
+        </w:rPr>
+        <w:t>Arduino</w:t>
+      </w:r>
+    </w:p>
+    <w:p>
+      <w:pPr>
+        <w:spacing w:line="360" w:lineRule="auto"/>
+        <w:jc w:val="both"/>
+        <w:rPr>
+          <w:rFonts w:ascii="Arial" w:hAnsi="Arial"/>
+        </w:rPr>
+      </w:pPr>
+    </w:p>
+    <w:p>
+      <w:pPr>
+        <w:spacing w:line="360" w:lineRule="auto"/>
+        <w:ind w:firstLine="708"/>
+        <w:jc w:val="both"/>
+        <w:rPr>
+          <w:rFonts w:ascii="Arial" w:hAnsi="Arial"/>
+        </w:rPr>
+      </w:pPr>
+      <w:r>
+        <w:rPr>
+          <w:rFonts w:ascii="Arial" w:hAnsi="Arial"/>
+        </w:rPr>
+        <w:t xml:space="preserve">Conforme mencionado anteriormente, o microcontrolador utilizado no Arduino Uno é o ATMEGA16U2 da ATMEL. </w:t>
+      </w:r>
+      <w:r>
+        <w:rPr>
+          <w:rFonts w:ascii="Arial" w:hAnsi="Arial"/>
+        </w:rPr>
+        <w:t xml:space="preserve">Para </w:t>
+      </w:r>
+      <w:r>
+        <w:rPr>
+          <w:rFonts w:ascii="Arial" w:hAnsi="Arial"/>
+        </w:rPr>
+        <w:t xml:space="preserve">o desenvolvimento do software operacional </w:t>
+      </w:r>
+      <w:r>
+        <w:rPr>
+          <w:rFonts w:ascii="Arial" w:hAnsi="Arial"/>
+        </w:rPr>
+        <w:t>deste microcontrolador foi utilizado a IDE Microsoft Visual Studio 2015</w:t>
+      </w:r>
+      <w:r>
+        <w:rPr>
+          <w:rFonts w:ascii="Arial" w:hAnsi="Arial"/>
+        </w:rPr>
+        <w:t xml:space="preserve">. As principais razões para utilização deste ambiente </w:t>
+      </w:r>
+      <w:r>
+        <w:rPr>
+          <w:rFonts w:ascii="Arial" w:hAnsi="Arial"/>
+        </w:rPr>
+        <w:t>são</w:t>
+      </w:r>
+      <w:r>
+        <w:rPr>
+          <w:rFonts w:ascii="Arial" w:hAnsi="Arial"/>
+        </w:rPr>
+        <w:t xml:space="preserve"> devido a produtividade que ele proporciona, através de recursos como </w:t>
+      </w:r>
+      <w:r>
+        <w:rPr>
+          <w:rFonts w:ascii="Arial" w:hAnsi="Arial"/>
+          <w:i/>
+        </w:rPr>
+        <w:t>IntelliSense</w:t>
+      </w:r>
+      <w:r>
+        <w:rPr>
+          <w:rFonts w:ascii="Arial" w:hAnsi="Arial"/>
+        </w:rPr>
+        <w:t xml:space="preserve"> (auto-complemento de instruções) e marcação dinâmica e instantânea de instruções incorretas</w:t>
+      </w:r>
+      <w:r>
+        <w:rPr>
+          <w:rFonts w:ascii="Arial" w:hAnsi="Arial"/>
+        </w:rPr>
+        <w:t>,</w:t>
+      </w:r>
+      <w:r>
+        <w:rPr>
+          <w:rFonts w:ascii="Arial" w:hAnsi="Arial"/>
+        </w:rPr>
+        <w:t xml:space="preserve"> </w:t>
+      </w:r>
+      <w:r>
+        <w:rPr>
+          <w:rFonts w:ascii="Arial" w:hAnsi="Arial"/>
+        </w:rPr>
+        <w:t>tais com</w:t>
+      </w:r>
+      <w:r>
+        <w:rPr>
+          <w:rFonts w:ascii="Arial" w:hAnsi="Arial"/>
+        </w:rPr>
+        <w:t>o</w:t>
+      </w:r>
+      <w:r>
+        <w:rPr>
+          <w:rFonts w:ascii="Arial" w:hAnsi="Arial"/>
+        </w:rPr>
+        <w:t xml:space="preserve"> </w:t>
+      </w:r>
+      <w:r>
+        <w:rPr>
+          <w:rFonts w:ascii="Arial" w:hAnsi="Arial"/>
+        </w:rPr>
+        <w:t>erros de tipografia.</w:t>
+      </w:r>
+    </w:p>
+    <w:p>
+      <w:pPr>
+        <w:spacing w:line="360" w:lineRule="auto"/>
+        <w:ind w:firstLine="708"/>
+        <w:jc w:val="both"/>
+        <w:rPr>
+          <w:rFonts w:ascii="Arial" w:hAnsi="Arial"/>
+        </w:rPr>
+      </w:pPr>
+      <w:r>
+        <w:rPr>
+          <w:rFonts w:ascii="Arial" w:hAnsi="Arial"/>
+        </w:rPr>
+        <w:t>A linguagem utilizada para este desenvolvimento foi C++, devido seu suporte nativo pelo microcontrolador e sua extensibilidade e fácil manutenção por ser uma linguagem orientada a objeto.</w:t>
+      </w:r>
+    </w:p>
+    <w:p>
+      <w:pPr>
+        <w:spacing w:line="360" w:lineRule="auto"/>
+        <w:jc w:val="both"/>
+        <w:rPr>
+          <w:rFonts w:ascii="Arial" w:hAnsi="Arial" w:cs="Arial"/>
+          <w:color w:val="222222"/>
+          <w:shd w:val="clear" w:color="auto" w:fill="FFFFFF"/>
+        </w:rPr>
+      </w:pPr>
+    </w:p>
+    <w:p>
+      <w:pPr>
+        <w:numPr>
+          <w:ilvl w:val="0"/>
+          <w:numId w:val="9"/>
+        </w:numPr>
         <w:ind w:left="426" w:hanging="426"/>
         <w:jc w:val="both"/>
         <w:rPr>
@@ -7154,7 +8179,7 @@
           <w:szCs w:val="20"/>
         </w:rPr>
         <w:pict>
-          <v:shape id="_x0000_i1026" type="#_x0000_t75" style="width:335.25pt;height:114.75pt">
+          <v:shape id="_x0000_i1033" type="#_x0000_t75" style="width:335.25pt;height:114.75pt">
             <v:imagedata r:id="rId12" o:title=""/>
           </v:shape>
         </w:pict>
@@ -7209,6 +8234,7 @@
         <w:rPr>
           <w:rFonts w:ascii="Arial" w:hAnsi="Arial"/>
         </w:rPr>
+        <w:lastRenderedPageBreak/>
         <w:t xml:space="preserve">Segue o link para acessar o documento norteador de elaboração de tabelas, conforme IBGE: </w:t>
       </w:r>
     </w:p>
@@ -7357,7 +8383,7 @@
       <w:pPr>
         <w:numPr>
           <w:ilvl w:val="0"/>
-          <w:numId w:val="7"/>
+          <w:numId w:val="9"/>
         </w:numPr>
         <w:ind w:left="426" w:hanging="426"/>
         <w:jc w:val="both"/>
@@ -8736,6 +9762,15 @@
         <w:fldChar w:fldCharType="begin"/>
       </w:r>
       <w:r>
+        <w:instrText xml:space="preserve"> INCLUDEPICTURE  "http://www.oceanica.ufrj.br/deno/prod_academic/relatorios/2012/Williasms+LGustavo/relat1/relat1_arquivos/principal_arquivos/image158.jpg" \* MERGEFORMATINET </w:instrText>
+      </w:r>
+      <w:r>
+        <w:fldChar w:fldCharType="separate"/>
+      </w:r>
+      <w:r>
+        <w:fldChar w:fldCharType="begin"/>
+      </w:r>
+      <w:r>
         <w:instrText xml:space="preserve"> </w:instrText>
       </w:r>
       <w:r>
@@ -8753,6 +9788,9 @@
             <v:imagedata r:id="rId19" r:href="rId20"/>
           </v:shape>
         </w:pict>
+      </w:r>
+      <w:r>
+        <w:fldChar w:fldCharType="end"/>
       </w:r>
       <w:r>
         <w:fldChar w:fldCharType="end"/>
@@ -9799,7 +10837,7 @@
       <w:rPr>
         <w:noProof/>
       </w:rPr>
-      <w:t>12</w:t>
+      <w:t>15</w:t>
     </w:r>
     <w:r>
       <w:fldChar w:fldCharType="end"/>
@@ -10038,6 +11076,127 @@
     </w:lvl>
   </w:abstractNum>
   <w:abstractNum w:abstractNumId="1" w15:restartNumberingAfterBreak="0">
+    <w:nsid w:val="00556C42"/>
+    <w:multiLevelType w:val="multilevel"/>
+    <w:tmpl w:val="82C8AE80"/>
+    <w:lvl w:ilvl="0">
+      <w:start w:val="1"/>
+      <w:numFmt w:val="decimal"/>
+      <w:lvlText w:val="%1."/>
+      <w:lvlJc w:val="left"/>
+      <w:pPr>
+        <w:ind w:left="360" w:hanging="360"/>
+      </w:pPr>
+      <w:rPr>
+        <w:rFonts w:hint="default"/>
+      </w:rPr>
+    </w:lvl>
+    <w:lvl w:ilvl="1">
+      <w:start w:val="1"/>
+      <w:numFmt w:val="decimal"/>
+      <w:isLgl/>
+      <w:lvlText w:val="%1.%2"/>
+      <w:lvlJc w:val="left"/>
+      <w:pPr>
+        <w:ind w:left="1096" w:hanging="37"/>
+      </w:pPr>
+      <w:rPr>
+        <w:rFonts w:hint="default"/>
+      </w:rPr>
+    </w:lvl>
+    <w:lvl w:ilvl="2">
+      <w:start w:val="1"/>
+      <w:numFmt w:val="decimal"/>
+      <w:isLgl/>
+      <w:lvlText w:val="%1.%2.%3"/>
+      <w:lvlJc w:val="left"/>
+      <w:pPr>
+        <w:ind w:left="720" w:hanging="720"/>
+      </w:pPr>
+      <w:rPr>
+        <w:rFonts w:hint="default"/>
+      </w:rPr>
+    </w:lvl>
+    <w:lvl w:ilvl="3">
+      <w:start w:val="1"/>
+      <w:numFmt w:val="decimal"/>
+      <w:isLgl/>
+      <w:lvlText w:val="%1.%2.%3.%4"/>
+      <w:lvlJc w:val="left"/>
+      <w:pPr>
+        <w:ind w:left="1080" w:hanging="1080"/>
+      </w:pPr>
+      <w:rPr>
+        <w:rFonts w:hint="default"/>
+      </w:rPr>
+    </w:lvl>
+    <w:lvl w:ilvl="4">
+      <w:start w:val="1"/>
+      <w:numFmt w:val="decimal"/>
+      <w:isLgl/>
+      <w:lvlText w:val="%1.%2.%3.%4.%5"/>
+      <w:lvlJc w:val="left"/>
+      <w:pPr>
+        <w:ind w:left="1080" w:hanging="1080"/>
+      </w:pPr>
+      <w:rPr>
+        <w:rFonts w:hint="default"/>
+      </w:rPr>
+    </w:lvl>
+    <w:lvl w:ilvl="5">
+      <w:start w:val="1"/>
+      <w:numFmt w:val="decimal"/>
+      <w:isLgl/>
+      <w:lvlText w:val="%1.%2.%3.%4.%5.%6"/>
+      <w:lvlJc w:val="left"/>
+      <w:pPr>
+        <w:ind w:left="1440" w:hanging="1440"/>
+      </w:pPr>
+      <w:rPr>
+        <w:rFonts w:hint="default"/>
+      </w:rPr>
+    </w:lvl>
+    <w:lvl w:ilvl="6">
+      <w:start w:val="1"/>
+      <w:numFmt w:val="decimal"/>
+      <w:isLgl/>
+      <w:lvlText w:val="%1.%2.%3.%4.%5.%6.%7"/>
+      <w:lvlJc w:val="left"/>
+      <w:pPr>
+        <w:ind w:left="1440" w:hanging="1440"/>
+      </w:pPr>
+      <w:rPr>
+        <w:rFonts w:hint="default"/>
+      </w:rPr>
+    </w:lvl>
+    <w:lvl w:ilvl="7">
+      <w:start w:val="1"/>
+      <w:numFmt w:val="decimal"/>
+      <w:isLgl/>
+      <w:lvlText w:val="%1.%2.%3.%4.%5.%6.%7.%8"/>
+      <w:lvlJc w:val="left"/>
+      <w:pPr>
+        <w:ind w:left="1800" w:hanging="1800"/>
+      </w:pPr>
+      <w:rPr>
+        <w:rFonts w:hint="default"/>
+      </w:rPr>
+    </w:lvl>
+    <w:lvl w:ilvl="8">
+      <w:start w:val="1"/>
+      <w:numFmt w:val="decimal"/>
+      <w:isLgl/>
+      <w:lvlText w:val="%1.%2.%3.%4.%5.%6.%7.%8.%9"/>
+      <w:lvlJc w:val="left"/>
+      <w:pPr>
+        <w:ind w:left="1800" w:hanging="1800"/>
+      </w:pPr>
+      <w:rPr>
+        <w:rFonts w:hint="default"/>
+      </w:rPr>
+    </w:lvl>
+  </w:abstractNum>
+  <w:abstractNum w:abstractNumId="2" w15:restartNumberingAfterBreak="0">
     <w:nsid w:val="303E747A"/>
     <w:multiLevelType w:val="hybridMultilevel"/>
     <w:tmpl w:val="99249B9E"/>
@@ -10150,8 +11309,242 @@
       </w:rPr>
     </w:lvl>
   </w:abstractNum>
-  <w:abstractNum w:abstractNumId="2" w15:restartNumberingAfterBreak="0">
+  <w:abstractNum w:abstractNumId="3" w15:restartNumberingAfterBreak="0">
     <w:nsid w:val="3A6B6030"/>
+    <w:multiLevelType w:val="multilevel"/>
+    <w:tmpl w:val="82C8AE80"/>
+    <w:lvl w:ilvl="0">
+      <w:start w:val="1"/>
+      <w:numFmt w:val="decimal"/>
+      <w:lvlText w:val="%1."/>
+      <w:lvlJc w:val="left"/>
+      <w:pPr>
+        <w:ind w:left="720" w:hanging="360"/>
+      </w:pPr>
+      <w:rPr>
+        <w:rFonts w:hint="default"/>
+      </w:rPr>
+    </w:lvl>
+    <w:lvl w:ilvl="1">
+      <w:start w:val="1"/>
+      <w:numFmt w:val="decimal"/>
+      <w:isLgl/>
+      <w:lvlText w:val="%1.%2"/>
+      <w:lvlJc w:val="left"/>
+      <w:pPr>
+        <w:ind w:left="1456" w:hanging="37"/>
+      </w:pPr>
+      <w:rPr>
+        <w:rFonts w:hint="default"/>
+      </w:rPr>
+    </w:lvl>
+    <w:lvl w:ilvl="2">
+      <w:start w:val="1"/>
+      <w:numFmt w:val="decimal"/>
+      <w:isLgl/>
+      <w:lvlText w:val="%1.%2.%3"/>
+      <w:lvlJc w:val="left"/>
+      <w:pPr>
+        <w:ind w:left="1080" w:hanging="720"/>
+      </w:pPr>
+      <w:rPr>
+        <w:rFonts w:hint="default"/>
+      </w:rPr>
+    </w:lvl>
+    <w:lvl w:ilvl="3">
+      <w:start w:val="1"/>
+      <w:numFmt w:val="decimal"/>
+      <w:isLgl/>
+      <w:lvlText w:val="%1.%2.%3.%4"/>
+      <w:lvlJc w:val="left"/>
+      <w:pPr>
+        <w:ind w:left="1440" w:hanging="1080"/>
+      </w:pPr>
+      <w:rPr>
+        <w:rFonts w:hint="default"/>
+      </w:rPr>
+    </w:lvl>
+    <w:lvl w:ilvl="4">
+      <w:start w:val="1"/>
+      <w:numFmt w:val="decimal"/>
+      <w:isLgl/>
+      <w:lvlText w:val="%1.%2.%3.%4.%5"/>
+      <w:lvlJc w:val="left"/>
+      <w:pPr>
+        <w:ind w:left="1440" w:hanging="1080"/>
+      </w:pPr>
+      <w:rPr>
+        <w:rFonts w:hint="default"/>
+      </w:rPr>
+    </w:lvl>
+    <w:lvl w:ilvl="5">
+      <w:start w:val="1"/>
+      <w:numFmt w:val="decimal"/>
+      <w:isLgl/>
+      <w:lvlText w:val="%1.%2.%3.%4.%5.%6"/>
+      <w:lvlJc w:val="left"/>
+      <w:pPr>
+        <w:ind w:left="1800" w:hanging="1440"/>
+      </w:pPr>
+      <w:rPr>
+        <w:rFonts w:hint="default"/>
+      </w:rPr>
+    </w:lvl>
+    <w:lvl w:ilvl="6">
+      <w:start w:val="1"/>
+      <w:numFmt w:val="decimal"/>
+      <w:isLgl/>
+      <w:lvlText w:val="%1.%2.%3.%4.%5.%6.%7"/>
+      <w:lvlJc w:val="left"/>
+      <w:pPr>
+        <w:ind w:left="1800" w:hanging="1440"/>
+      </w:pPr>
+      <w:rPr>
+        <w:rFonts w:hint="default"/>
+      </w:rPr>
+    </w:lvl>
+    <w:lvl w:ilvl="7">
+      <w:start w:val="1"/>
+      <w:numFmt w:val="decimal"/>
+      <w:isLgl/>
+      <w:lvlText w:val="%1.%2.%3.%4.%5.%6.%7.%8"/>
+      <w:lvlJc w:val="left"/>
+      <w:pPr>
+        <w:ind w:left="2160" w:hanging="1800"/>
+      </w:pPr>
+      <w:rPr>
+        <w:rFonts w:hint="default"/>
+      </w:rPr>
+    </w:lvl>
+    <w:lvl w:ilvl="8">
+      <w:start w:val="1"/>
+      <w:numFmt w:val="decimal"/>
+      <w:isLgl/>
+      <w:lvlText w:val="%1.%2.%3.%4.%5.%6.%7.%8.%9"/>
+      <w:lvlJc w:val="left"/>
+      <w:pPr>
+        <w:ind w:left="2160" w:hanging="1800"/>
+      </w:pPr>
+      <w:rPr>
+        <w:rFonts w:hint="default"/>
+      </w:rPr>
+    </w:lvl>
+  </w:abstractNum>
+  <w:abstractNum w:abstractNumId="4" w15:restartNumberingAfterBreak="0">
+    <w:nsid w:val="54B15ACC"/>
+    <w:multiLevelType w:val="hybridMultilevel"/>
+    <w:tmpl w:val="386E3DB0"/>
+    <w:lvl w:ilvl="0" w:tplc="04160001">
+      <w:start w:val="1"/>
+      <w:numFmt w:val="bullet"/>
+      <w:lvlText w:val=""/>
+      <w:lvlJc w:val="left"/>
+      <w:pPr>
+        <w:ind w:left="360" w:hanging="360"/>
+      </w:pPr>
+      <w:rPr>
+        <w:rFonts w:ascii="Symbol" w:hAnsi="Symbol" w:hint="default"/>
+      </w:rPr>
+    </w:lvl>
+    <w:lvl w:ilvl="1" w:tplc="04160003" w:tentative="1">
+      <w:start w:val="1"/>
+      <w:numFmt w:val="bullet"/>
+      <w:lvlText w:val="o"/>
+      <w:lvlJc w:val="left"/>
+      <w:pPr>
+        <w:ind w:left="1080" w:hanging="360"/>
+      </w:pPr>
+      <w:rPr>
+        <w:rFonts w:ascii="Courier New" w:hAnsi="Courier New" w:cs="Courier New" w:hint="default"/>
+      </w:rPr>
+    </w:lvl>
+    <w:lvl w:ilvl="2" w:tplc="04160005" w:tentative="1">
+      <w:start w:val="1"/>
+      <w:numFmt w:val="bullet"/>
+      <w:lvlText w:val=""/>
+      <w:lvlJc w:val="left"/>
+      <w:pPr>
+        <w:ind w:left="1800" w:hanging="360"/>
+      </w:pPr>
+      <w:rPr>
+        <w:rFonts w:ascii="Wingdings" w:hAnsi="Wingdings" w:hint="default"/>
+      </w:rPr>
+    </w:lvl>
+    <w:lvl w:ilvl="3" w:tplc="04160001" w:tentative="1">
+      <w:start w:val="1"/>
+      <w:numFmt w:val="bullet"/>
+      <w:lvlText w:val=""/>
+      <w:lvlJc w:val="left"/>
+      <w:pPr>
+        <w:ind w:left="2520" w:hanging="360"/>
+      </w:pPr>
+      <w:rPr>
+        <w:rFonts w:ascii="Symbol" w:hAnsi="Symbol" w:hint="default"/>
+      </w:rPr>
+    </w:lvl>
+    <w:lvl w:ilvl="4" w:tplc="04160003" w:tentative="1">
+      <w:start w:val="1"/>
+      <w:numFmt w:val="bullet"/>
+      <w:lvlText w:val="o"/>
+      <w:lvlJc w:val="left"/>
+      <w:pPr>
+        <w:ind w:left="3240" w:hanging="360"/>
+      </w:pPr>
+      <w:rPr>
+        <w:rFonts w:ascii="Courier New" w:hAnsi="Courier New" w:cs="Courier New" w:hint="default"/>
+      </w:rPr>
+    </w:lvl>
+    <w:lvl w:ilvl="5" w:tplc="04160005" w:tentative="1">
+      <w:start w:val="1"/>
+      <w:numFmt w:val="bullet"/>
+      <w:lvlText w:val=""/>
+      <w:lvlJc w:val="left"/>
+      <w:pPr>
+        <w:ind w:left="3960" w:hanging="360"/>
+      </w:pPr>
+      <w:rPr>
+        <w:rFonts w:ascii="Wingdings" w:hAnsi="Wingdings" w:hint="default"/>
+      </w:rPr>
+    </w:lvl>
+    <w:lvl w:ilvl="6" w:tplc="04160001" w:tentative="1">
+      <w:start w:val="1"/>
+      <w:numFmt w:val="bullet"/>
+      <w:lvlText w:val=""/>
+      <w:lvlJc w:val="left"/>
+      <w:pPr>
+        <w:ind w:left="4680" w:hanging="360"/>
+      </w:pPr>
+      <w:rPr>
+        <w:rFonts w:ascii="Symbol" w:hAnsi="Symbol" w:hint="default"/>
+      </w:rPr>
+    </w:lvl>
+    <w:lvl w:ilvl="7" w:tplc="04160003" w:tentative="1">
+      <w:start w:val="1"/>
+      <w:numFmt w:val="bullet"/>
+      <w:lvlText w:val="o"/>
+      <w:lvlJc w:val="left"/>
+      <w:pPr>
+        <w:ind w:left="5400" w:hanging="360"/>
+      </w:pPr>
+      <w:rPr>
+        <w:rFonts w:ascii="Courier New" w:hAnsi="Courier New" w:cs="Courier New" w:hint="default"/>
+      </w:rPr>
+    </w:lvl>
+    <w:lvl w:ilvl="8" w:tplc="04160005" w:tentative="1">
+      <w:start w:val="1"/>
+      <w:numFmt w:val="bullet"/>
+      <w:lvlText w:val=""/>
+      <w:lvlJc w:val="left"/>
+      <w:pPr>
+        <w:ind w:left="6120" w:hanging="360"/>
+      </w:pPr>
+      <w:rPr>
+        <w:rFonts w:ascii="Wingdings" w:hAnsi="Wingdings" w:hint="default"/>
+      </w:rPr>
+    </w:lvl>
+  </w:abstractNum>
+  <w:abstractNum w:abstractNumId="5" w15:restartNumberingAfterBreak="0">
+    <w:nsid w:val="5F4647AF"/>
     <w:multiLevelType w:val="multilevel"/>
     <w:tmpl w:val="82C8AE80"/>
     <w:lvl w:ilvl="0">
@@ -10284,16 +11677,16 @@
     <w:abstractNumId w:val="0"/>
   </w:num>
   <w:num w:numId="5">
-    <w:abstractNumId w:val="1"/>
+    <w:abstractNumId w:val="2"/>
   </w:num>
   <w:num w:numId="6">
     <w:abstractNumId w:val="0"/>
   </w:num>
   <w:num w:numId="7">
-    <w:abstractNumId w:val="2"/>
+    <w:abstractNumId w:val="3"/>
   </w:num>
   <w:num w:numId="8">
-    <w:abstractNumId w:val="2"/>
+    <w:abstractNumId w:val="3"/>
     <w:lvlOverride w:ilvl="0">
       <w:lvl w:ilvl="0">
         <w:start w:val="1"/>
@@ -10428,6 +11821,15 @@
         </w:rPr>
       </w:lvl>
     </w:lvlOverride>
+  </w:num>
+  <w:num w:numId="9">
+    <w:abstractNumId w:val="1"/>
+  </w:num>
+  <w:num w:numId="10">
+    <w:abstractNumId w:val="5"/>
+  </w:num>
+  <w:num w:numId="11">
+    <w:abstractNumId w:val="4"/>
   </w:num>
 </w:numbering>
 </file>
@@ -10915,7 +12317,6 @@
   <w:style w:type="character" w:default="1" w:styleId="Fontepargpadro">
     <w:name w:val="Default Paragraph Font"/>
     <w:uiPriority w:val="1"/>
-    <w:semiHidden/>
     <w:unhideWhenUsed/>
   </w:style>
   <w:style w:type="table" w:default="1" w:styleId="Tabelanormal">
@@ -11404,7 +12805,7 @@
 </file>
 
 <file path=customXml/itemProps1.xml><?xml version="1.0" encoding="utf-8"?>
-<ds:datastoreItem xmlns:ds="http://schemas.openxmlformats.org/officeDocument/2006/customXml" ds:itemID="{D31EB643-C020-4885-A776-50386FE5C3E6}">
+<ds:datastoreItem xmlns:ds="http://schemas.openxmlformats.org/officeDocument/2006/customXml" ds:itemID="{6FC9F445-70C6-4E63-B58F-4A4F45E8077F}">
   <ds:schemaRefs>
     <ds:schemaRef ds:uri="http://schemas.openxmlformats.org/officeDocument/2006/bibliography"/>
   </ds:schemaRefs>

</xml_diff>